<commit_message>
Renamed files, added final comments to reports
</commit_message>
<xml_diff>
--- a/projectInfo/Design Docs/Project report.docx
+++ b/projectInfo/Design Docs/Project report.docx
@@ -1,6 +1,6 @@
 
 <file path=word/document.xml><?xml version="1.0" encoding="utf-8"?>
-<w:document xmlns:wpc="http://schemas.microsoft.com/office/word/2010/wordprocessingCanvas" xmlns:mc="http://schemas.openxmlformats.org/markup-compatibility/2006" xmlns:o="urn:schemas-microsoft-com:office:office" xmlns:r="http://schemas.openxmlformats.org/officeDocument/2006/relationships" xmlns:m="http://schemas.openxmlformats.org/officeDocument/2006/math" xmlns:v="urn:schemas-microsoft-com:vml" xmlns:wp14="http://schemas.microsoft.com/office/word/2010/wordprocessingDrawing" xmlns:wp="http://schemas.openxmlformats.org/drawingml/2006/wordprocessingDrawing" xmlns:w="http://schemas.openxmlformats.org/wordprocessingml/2006/main" xmlns:w14="http://schemas.microsoft.com/office/word/2010/wordml" xmlns:w10="urn:schemas-microsoft-com:office:word" xmlns:w15="http://schemas.microsoft.com/office/word/2012/wordml" xmlns:wpg="http://schemas.microsoft.com/office/word/2010/wordprocessingGroup" xmlns:wpi="http://schemas.microsoft.com/office/word/2010/wordprocessingInk" xmlns:wne="http://schemas.microsoft.com/office/word/2006/wordml" xmlns:wps="http://schemas.microsoft.com/office/word/2010/wordprocessingShape" xmlns:wpsCustomData="http://www.wps.cn/officeDocument/2013/wpsCustomData" mc:Ignorable="w14 w15 wp14">
+<w:document xmlns:wpc="http://schemas.microsoft.com/office/word/2010/wordprocessingCanvas" xmlns:cx="http://schemas.microsoft.com/office/drawing/2014/chartex" xmlns:cx1="http://schemas.microsoft.com/office/drawing/2015/9/8/chartex" xmlns:cx2="http://schemas.microsoft.com/office/drawing/2015/10/21/chartex" xmlns:cx3="http://schemas.microsoft.com/office/drawing/2016/5/9/chartex" xmlns:cx4="http://schemas.microsoft.com/office/drawing/2016/5/10/chartex" xmlns:cx5="http://schemas.microsoft.com/office/drawing/2016/5/11/chartex" xmlns:cx6="http://schemas.microsoft.com/office/drawing/2016/5/12/chartex" xmlns:cx7="http://schemas.microsoft.com/office/drawing/2016/5/13/chartex" xmlns:cx8="http://schemas.microsoft.com/office/drawing/2016/5/14/chartex" xmlns:mc="http://schemas.openxmlformats.org/markup-compatibility/2006" xmlns:aink="http://schemas.microsoft.com/office/drawing/2016/ink" xmlns:am3d="http://schemas.microsoft.com/office/drawing/2017/model3d" xmlns:o="urn:schemas-microsoft-com:office:office" xmlns:r="http://schemas.openxmlformats.org/officeDocument/2006/relationships" xmlns:m="http://schemas.openxmlformats.org/officeDocument/2006/math" xmlns:v="urn:schemas-microsoft-com:vml" xmlns:wp14="http://schemas.microsoft.com/office/word/2010/wordprocessingDrawing" xmlns:wp="http://schemas.openxmlformats.org/drawingml/2006/wordprocessingDrawing" xmlns:w10="urn:schemas-microsoft-com:office:word" xmlns:w="http://schemas.openxmlformats.org/wordprocessingml/2006/main" xmlns:w14="http://schemas.microsoft.com/office/word/2010/wordml" xmlns:w15="http://schemas.microsoft.com/office/word/2012/wordml" xmlns:w16cid="http://schemas.microsoft.com/office/word/2016/wordml/cid" xmlns:w16se="http://schemas.microsoft.com/office/word/2015/wordml/symex" xmlns:wpg="http://schemas.microsoft.com/office/word/2010/wordprocessingGroup" xmlns:wpi="http://schemas.microsoft.com/office/word/2010/wordprocessingInk" xmlns:wne="http://schemas.microsoft.com/office/word/2006/wordml" xmlns:wps="http://schemas.microsoft.com/office/word/2010/wordprocessingShape" mc:Ignorable="w14 w15 w16se w16cid wp14">
   <w:body>
     <w:p>
       <w:r>
@@ -9,13 +9,18 @@
     </w:p>
     <w:p>
       <w:r>
-        <w:t>Austin Karingada</w:t>
-      </w:r>
+        <w:t xml:space="preserve">Austin </w:t>
+      </w:r>
+      <w:proofErr w:type="spellStart"/>
+      <w:r>
+        <w:t>Karingada</w:t>
+      </w:r>
+      <w:proofErr w:type="spellEnd"/>
     </w:p>
     <w:p/>
     <w:p>
       <w:pPr>
-        <w:pStyle w:val="3"/>
+        <w:pStyle w:val="Title"/>
         <w:jc w:val="center"/>
       </w:pPr>
       <w:r>
@@ -24,7 +29,7 @@
     </w:p>
     <w:p>
       <w:pPr>
-        <w:pStyle w:val="2"/>
+        <w:pStyle w:val="Heading1"/>
       </w:pPr>
       <w:r>
         <w:t>Project Summary</w:t>
@@ -32,12 +37,15 @@
     </w:p>
     <w:p>
       <w:r>
-        <w:t>The goal of this application was to create a web application that would allow BattleTech players to create their own military unit for campaign play. Users would be charged a reoccurring monthly payment for access to the tool and the various military units they had created. Non-paid users would have no access to the application.</w:t>
-      </w:r>
-    </w:p>
-    <w:p>
-      <w:pPr>
-        <w:pStyle w:val="2"/>
+        <w:t xml:space="preserve">The goal of this application was to create a web application that would allow BattleTech players to create their own military unit for campaign play. Users </w:t>
+      </w:r>
+      <w:r>
+        <w:t>would be charged a reoccurring monthly payment for access to the tool and the various military units they had created. Non-paid users would have no access to the application.</w:t>
+      </w:r>
+    </w:p>
+    <w:p>
+      <w:pPr>
+        <w:pStyle w:val="Heading1"/>
       </w:pPr>
       <w:r>
         <w:t>Summary of Individual Contributions</w:t>
@@ -45,7 +53,18 @@
     </w:p>
     <w:p>
       <w:r>
-        <w:t>Rogelio Sergio Ramirez III and Austin Karingada are the designers and developers of the application.</w:t>
+        <w:t xml:space="preserve">Rogelio Sergio Ramirez III and Austin </w:t>
+      </w:r>
+      <w:proofErr w:type="spellStart"/>
+      <w:r>
+        <w:t>Karinga</w:t>
+      </w:r>
+      <w:r>
+        <w:t>da</w:t>
+      </w:r>
+      <w:proofErr w:type="spellEnd"/>
+      <w:r>
+        <w:t xml:space="preserve"> are the designers and developers of the application.</w:t>
       </w:r>
     </w:p>
     <w:p>
@@ -55,7 +74,13 @@
     </w:p>
     <w:p>
       <w:r>
-        <w:t>Rogelio Ramirez was the primary developer for the backend and UI of the web application.</w:t>
+        <w:t>Rogelio Ramirez was the primary developer fo</w:t>
+      </w:r>
+      <w:r>
+        <w:t>r the backend and UI of the web application.</w:t>
+      </w:r>
+      <w:r>
+        <w:t xml:space="preserve"> </w:t>
       </w:r>
     </w:p>
     <w:p>
@@ -65,7 +90,7 @@
     </w:p>
     <w:p>
       <w:pPr>
-        <w:pStyle w:val="10"/>
+        <w:pStyle w:val="ListParagraph1"/>
         <w:numPr>
           <w:ilvl w:val="0"/>
           <w:numId w:val="1"/>
@@ -77,31 +102,42 @@
     </w:p>
     <w:p>
       <w:pPr>
-        <w:pStyle w:val="10"/>
+        <w:pStyle w:val="ListParagraph1"/>
         <w:numPr>
           <w:ilvl w:val="0"/>
           <w:numId w:val="1"/>
         </w:numPr>
       </w:pPr>
       <w:r>
-        <w:t xml:space="preserve">Designed the Unit model and implemented create / edit / and destroy options using the DashboardController. </w:t>
-      </w:r>
-    </w:p>
-    <w:p>
-      <w:pPr>
-        <w:pStyle w:val="10"/>
+        <w:t xml:space="preserve">Designed the Unit model and implemented create / edit / and destroy options using the </w:t>
+      </w:r>
+      <w:proofErr w:type="spellStart"/>
+      <w:r>
+        <w:t>DashboardController</w:t>
+      </w:r>
+      <w:proofErr w:type="spellEnd"/>
+      <w:r>
+        <w:t xml:space="preserve">. </w:t>
+      </w:r>
+    </w:p>
+    <w:p>
+      <w:pPr>
+        <w:pStyle w:val="ListParagraph1"/>
         <w:numPr>
           <w:ilvl w:val="0"/>
           <w:numId w:val="1"/>
         </w:numPr>
       </w:pPr>
       <w:r>
-        <w:t>Integrated the Unit model to the database using Active Record. (Scaffolding was not used in order learn how it worked, and to implement it)</w:t>
-      </w:r>
-    </w:p>
-    <w:p>
-      <w:pPr>
-        <w:pStyle w:val="10"/>
+        <w:t>Integrated the Unit model to th</w:t>
+      </w:r>
+      <w:r>
+        <w:t>e database using Active Record. (Scaffolding was not used in order learn how it worked, and to implement it)</w:t>
+      </w:r>
+    </w:p>
+    <w:p>
+      <w:pPr>
+        <w:pStyle w:val="ListParagraph1"/>
         <w:numPr>
           <w:ilvl w:val="0"/>
           <w:numId w:val="1"/>
@@ -111,76 +147,96 @@
         <w:t>Implemented the routing structure to separate logged in and logged out users</w:t>
       </w:r>
     </w:p>
-    <w:p/>
-    <w:p>
-      <w:pPr>
-        <w:rPr>
-          <w:lang w:val="en-US"/>
-        </w:rPr>
-      </w:pPr>
-      <w:r>
-        <w:t>Austin Karingada</w:t>
-      </w:r>
-      <w:r>
-        <w:rPr>
-          <w:lang w:val="en-US"/>
-        </w:rPr>
-        <w:t xml:space="preserve"> was the responsible for the front end of the web application</w:t>
-      </w:r>
-    </w:p>
-    <w:p>
-      <w:pPr>
-        <w:rPr>
-          <w:lang w:val="en-US"/>
-        </w:rPr>
-      </w:pPr>
-      <w:r>
-        <w:rPr>
-          <w:lang w:val="en-US"/>
-        </w:rPr>
-        <w:t>Specifics:</w:t>
-      </w:r>
-    </w:p>
-    <w:p>
-      <w:pPr>
-        <w:pStyle w:val="10"/>
+    <w:p>
+      <w:pPr>
+        <w:pStyle w:val="ListParagraph1"/>
         <w:numPr>
           <w:ilvl w:val="0"/>
-          <w:numId w:val="2"/>
+          <w:numId w:val="1"/>
         </w:numPr>
-        <w:ind w:left="1680" w:leftChars="0" w:hanging="420" w:firstLineChars="0"/>
-        <w:rPr>
-          <w:lang w:val="en-US"/>
-        </w:rPr>
-      </w:pPr>
-      <w:r>
-        <w:rPr>
-          <w:lang w:val="en-US"/>
-        </w:rPr>
-        <w:t>Created the wizard mock ups which were the stage 1-4</w:t>
-      </w:r>
-    </w:p>
-    <w:p>
-      <w:pPr>
-        <w:pStyle w:val="10"/>
+      </w:pPr>
+      <w:r>
+        <w:t>Bug fixes for Unit Wizard.</w:t>
+      </w:r>
+    </w:p>
+    <w:p>
+      <w:pPr>
+        <w:pStyle w:val="ListParagraph1"/>
         <w:numPr>
           <w:ilvl w:val="0"/>
-          <w:numId w:val="2"/>
+          <w:numId w:val="1"/>
         </w:numPr>
-        <w:ind w:left="1680" w:leftChars="0" w:hanging="420" w:firstLineChars="0"/>
-      </w:pPr>
-      <w:r>
-        <w:rPr>
-          <w:lang w:val="en-US"/>
-        </w:rPr>
-        <w:t>Implemented the routing of the wizards so that way user can navigate through the wizard</w:t>
+      </w:pPr>
+      <w:r>
+        <w:t>Completed working prototype of Unit Wizard</w:t>
       </w:r>
       <w:bookmarkStart w:id="0" w:name="_GoBack"/>
       <w:bookmarkEnd w:id="0"/>
     </w:p>
     <w:p>
       <w:pPr>
-        <w:pStyle w:val="2"/>
+        <w:pStyle w:val="ListParagraph1"/>
+        <w:numPr>
+          <w:ilvl w:val="0"/>
+          <w:numId w:val="1"/>
+        </w:numPr>
+      </w:pPr>
+      <w:r>
+        <w:t>Deployed to Heroku</w:t>
+      </w:r>
+    </w:p>
+    <w:p/>
+    <w:p>
+      <w:r>
+        <w:t xml:space="preserve">Austin </w:t>
+      </w:r>
+      <w:proofErr w:type="spellStart"/>
+      <w:r>
+        <w:t>Karingada</w:t>
+      </w:r>
+      <w:proofErr w:type="spellEnd"/>
+      <w:r>
+        <w:t xml:space="preserve"> was </w:t>
+      </w:r>
+      <w:r>
+        <w:t xml:space="preserve">primarily responsible for the </w:t>
+      </w:r>
+      <w:r>
+        <w:t>Unit Wizard</w:t>
+      </w:r>
+    </w:p>
+    <w:p>
+      <w:r>
+        <w:t>Specifics:</w:t>
+      </w:r>
+    </w:p>
+    <w:p>
+      <w:pPr>
+        <w:pStyle w:val="ListParagraph1"/>
+        <w:numPr>
+          <w:ilvl w:val="0"/>
+          <w:numId w:val="9"/>
+        </w:numPr>
+      </w:pPr>
+      <w:r>
+        <w:t>Created the wizard mock ups which were the stage 1-4</w:t>
+      </w:r>
+    </w:p>
+    <w:p>
+      <w:pPr>
+        <w:pStyle w:val="ListParagraph1"/>
+        <w:numPr>
+          <w:ilvl w:val="0"/>
+          <w:numId w:val="9"/>
+        </w:numPr>
+      </w:pPr>
+      <w:r>
+        <w:t>Implemented the routing of the wizards so that way user can navigate through the wizard</w:t>
+      </w:r>
+    </w:p>
+    <w:p>
+      <w:pPr>
+        <w:pStyle w:val="Heading1"/>
       </w:pPr>
       <w:r>
         <w:t>Requirements</w:t>
@@ -193,7 +249,7 @@
     </w:p>
     <w:p>
       <w:pPr>
-        <w:pStyle w:val="10"/>
+        <w:pStyle w:val="ListParagraph1"/>
         <w:numPr>
           <w:ilvl w:val="0"/>
           <w:numId w:val="3"/>
@@ -205,19 +261,23 @@
     </w:p>
     <w:p>
       <w:pPr>
-        <w:pStyle w:val="10"/>
+        <w:pStyle w:val="ListParagraph1"/>
         <w:numPr>
           <w:ilvl w:val="0"/>
           <w:numId w:val="3"/>
         </w:numPr>
       </w:pPr>
       <w:r>
-        <w:t>Users must be able to log in and log out</w:t>
-      </w:r>
-    </w:p>
-    <w:p>
-      <w:pPr>
-        <w:pStyle w:val="10"/>
+        <w:lastRenderedPageBreak/>
+        <w:t>Us</w:t>
+      </w:r>
+      <w:r>
+        <w:t>ers must be able to log in and log out</w:t>
+      </w:r>
+    </w:p>
+    <w:p>
+      <w:pPr>
+        <w:pStyle w:val="ListParagraph1"/>
         <w:numPr>
           <w:ilvl w:val="0"/>
           <w:numId w:val="3"/>
@@ -229,7 +289,7 @@
     </w:p>
     <w:p>
       <w:pPr>
-        <w:pStyle w:val="10"/>
+        <w:pStyle w:val="ListParagraph1"/>
         <w:numPr>
           <w:ilvl w:val="0"/>
           <w:numId w:val="3"/>
@@ -241,7 +301,7 @@
     </w:p>
     <w:p>
       <w:pPr>
-        <w:pStyle w:val="10"/>
+        <w:pStyle w:val="ListParagraph1"/>
         <w:numPr>
           <w:ilvl w:val="0"/>
           <w:numId w:val="3"/>
@@ -253,7 +313,7 @@
     </w:p>
     <w:p>
       <w:pPr>
-        <w:pStyle w:val="10"/>
+        <w:pStyle w:val="ListParagraph1"/>
         <w:numPr>
           <w:ilvl w:val="0"/>
           <w:numId w:val="3"/>
@@ -270,12 +330,15 @@
     </w:p>
     <w:p>
       <w:r>
-        <w:t>Administrators should have the following:</w:t>
-      </w:r>
-    </w:p>
-    <w:p>
-      <w:pPr>
-        <w:pStyle w:val="10"/>
+        <w:t>Administra</w:t>
+      </w:r>
+      <w:r>
+        <w:t>tors should have the following:</w:t>
+      </w:r>
+    </w:p>
+    <w:p>
+      <w:pPr>
+        <w:pStyle w:val="ListParagraph1"/>
         <w:numPr>
           <w:ilvl w:val="0"/>
           <w:numId w:val="4"/>
@@ -287,7 +350,7 @@
     </w:p>
     <w:p>
       <w:pPr>
-        <w:pStyle w:val="10"/>
+        <w:pStyle w:val="ListParagraph1"/>
         <w:numPr>
           <w:ilvl w:val="0"/>
           <w:numId w:val="4"/>
@@ -299,7 +362,7 @@
     </w:p>
     <w:p>
       <w:pPr>
-        <w:pStyle w:val="10"/>
+        <w:pStyle w:val="ListParagraph1"/>
         <w:numPr>
           <w:ilvl w:val="0"/>
           <w:numId w:val="4"/>
@@ -321,10 +384,13 @@
     </w:p>
     <w:p>
       <w:pPr>
-        <w:pStyle w:val="2"/>
-      </w:pPr>
-      <w:r>
-        <w:t>Third Party Integration</w:t>
+        <w:pStyle w:val="Heading1"/>
+      </w:pPr>
+      <w:r>
+        <w:t>Third Party I</w:t>
+      </w:r>
+      <w:r>
+        <w:t>ntegration</w:t>
       </w:r>
     </w:p>
     <w:p>
@@ -334,16 +400,22 @@
     </w:p>
     <w:p>
       <w:pPr>
-        <w:pStyle w:val="2"/>
-      </w:pPr>
-      <w:r>
-        <w:t>Interaction Diagram</w:t>
+        <w:pStyle w:val="Heading1"/>
+      </w:pPr>
+      <w:r>
+        <w:t>Inter</w:t>
+      </w:r>
+      <w:r>
+        <w:t>action Diagram</w:t>
       </w:r>
     </w:p>
     <w:p/>
     <w:p/>
     <w:p>
       <w:r>
+        <w:rPr>
+          <w:noProof/>
+        </w:rPr>
         <mc:AlternateContent>
           <mc:Choice Requires="wps">
             <w:drawing>
@@ -401,11 +473,11 @@
           </mc:Choice>
           <mc:Fallback>
             <w:pict>
-              <v:shape id="_x0000_s1026" o:spid="_x0000_s1026" o:spt="202" type="#_x0000_t202" style="position:absolute;left:0pt;margin-left:153.75pt;margin-top:184.35pt;height:19.5pt;width:40.5pt;z-index:251684864;mso-width-relative:page;mso-height-relative:page;" fillcolor="#FFFFFF [3201]" filled="t" stroked="t" coordsize="21600,21600" o:gfxdata="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">
-                <v:fill on="t" focussize="0,0"/>
-                <v:stroke weight="0.5pt" color="#FFFFFF [3212]" joinstyle="round"/>
-                <v:imagedata o:title=""/>
-                <o:lock v:ext="edit" aspectratio="f"/>
+              <v:shapetype id="_x0000_t202" coordsize="21600,21600" o:spt="202" path="m,l,21600r21600,l21600,xe">
+                <v:stroke joinstyle="miter"/>
+                <v:path gradientshapeok="t" o:connecttype="rect"/>
+              </v:shapetype>
+              <v:shape id="Text Box 31" o:spid="_x0000_s1026" type="#_x0000_t202" style="position:absolute;margin-left:153.75pt;margin-top:184.35pt;width:40.5pt;height:19.5pt;z-index:251684864;visibility:visible;mso-wrap-style:square;mso-wrap-distance-left:9pt;mso-wrap-distance-top:0;mso-wrap-distance-right:9pt;mso-wrap-distance-bottom:0;mso-position-horizontal:absolute;mso-position-horizontal-relative:text;mso-position-vertical:absolute;mso-position-vertical-relative:text;v-text-anchor:top" o:gfxdata="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" fillcolor="white [3201]" strokecolor="white [3212]" strokeweight=".5pt">
                 <v:textbox>
                   <w:txbxContent>
                     <w:p>
@@ -421,6 +493,9 @@
         </mc:AlternateContent>
       </w:r>
       <w:r>
+        <w:rPr>
+          <w:noProof/>
+        </w:rPr>
         <mc:AlternateContent>
           <mc:Choice Requires="wps">
             <w:drawing>
@@ -474,7 +549,7 @@
               </wp:anchor>
             </w:drawing>
           </mc:Choice>
-          <mc:Fallback>
+          <mc:Fallback xmlns:wpsCustomData="http://www.wps.cn/officeDocument/2013/wpsCustomData">
             <w:pict>
               <v:shape id="_x0000_s1026" o:spid="_x0000_s1026" o:spt="32" type="#_x0000_t32" style="position:absolute;left:0pt;flip:y;margin-left:114.75pt;margin-top:167.85pt;height:25.5pt;width:78pt;z-index:251683840;mso-width-relative:page;mso-height-relative:page;" filled="f" stroked="t" coordsize="21600,21600" o:gfxdata="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">
                 <v:fill on="f" focussize="0,0"/>
@@ -487,6 +562,9 @@
         </mc:AlternateContent>
       </w:r>
       <w:r>
+        <w:rPr>
+          <w:noProof/>
+        </w:rPr>
         <mc:AlternateContent>
           <mc:Choice Requires="wps">
             <w:drawing>
@@ -540,7 +618,7 @@
               </wp:anchor>
             </w:drawing>
           </mc:Choice>
-          <mc:Fallback>
+          <mc:Fallback xmlns:wpsCustomData="http://www.wps.cn/officeDocument/2013/wpsCustomData">
             <w:pict>
               <v:shape id="_x0000_s1026" o:spid="_x0000_s1026" o:spt="32" type="#_x0000_t32" style="position:absolute;left:0pt;margin-left:245.25pt;margin-top:143.85pt;height:90pt;width:50.25pt;z-index:251682816;mso-width-relative:page;mso-height-relative:page;" filled="f" stroked="t" coordsize="21600,21600" o:gfxdata="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">
                 <v:fill on="f" focussize="0,0"/>
@@ -553,6 +631,9 @@
         </mc:AlternateContent>
       </w:r>
       <w:r>
+        <w:rPr>
+          <w:noProof/>
+        </w:rPr>
         <mc:AlternateContent>
           <mc:Choice Requires="wps">
             <w:drawing>
@@ -610,11 +691,7 @@
           </mc:Choice>
           <mc:Fallback>
             <w:pict>
-              <v:shape id="_x0000_s1026" o:spid="_x0000_s1026" o:spt="202" type="#_x0000_t202" style="position:absolute;left:0pt;margin-left:278.25pt;margin-top:11.85pt;height:19.5pt;width:40.5pt;z-index:251681792;mso-width-relative:page;mso-height-relative:page;" fillcolor="#FFFFFF [3201]" filled="t" stroked="t" coordsize="21600,21600" o:gfxdata="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">
-                <v:fill on="t" focussize="0,0"/>
-                <v:stroke weight="0.5pt" color="#FFFFFF [3212]" joinstyle="round"/>
-                <v:imagedata o:title=""/>
-                <o:lock v:ext="edit" aspectratio="f"/>
+              <v:shape id="Text Box 28" o:spid="_x0000_s1027" type="#_x0000_t202" style="position:absolute;margin-left:278.25pt;margin-top:11.85pt;width:40.5pt;height:19.5pt;z-index:251681792;visibility:visible;mso-wrap-style:square;mso-wrap-distance-left:9pt;mso-wrap-distance-top:0;mso-wrap-distance-right:9pt;mso-wrap-distance-bottom:0;mso-position-horizontal:absolute;mso-position-horizontal-relative:text;mso-position-vertical:absolute;mso-position-vertical-relative:text;v-text-anchor:top" o:gfxdata="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" fillcolor="white [3201]" strokecolor="white [3212]" strokeweight=".5pt">
                 <v:textbox>
                   <w:txbxContent>
                     <w:p>
@@ -630,6 +707,9 @@
         </mc:AlternateContent>
       </w:r>
       <w:r>
+        <w:rPr>
+          <w:noProof/>
+        </w:rPr>
         <mc:AlternateContent>
           <mc:Choice Requires="wps">
             <w:drawing>
@@ -687,11 +767,7 @@
           </mc:Choice>
           <mc:Fallback>
             <w:pict>
-              <v:shape id="_x0000_s1026" o:spid="_x0000_s1026" o:spt="202" type="#_x0000_t202" style="position:absolute;left:0pt;margin-left:68.25pt;margin-top:31.45pt;height:19.5pt;width:40.5pt;z-index:251680768;mso-width-relative:page;mso-height-relative:page;" fillcolor="#FFFFFF [3201]" filled="t" stroked="t" coordsize="21600,21600" o:gfxdata="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">
-                <v:fill on="t" focussize="0,0"/>
-                <v:stroke weight="0.5pt" color="#FFFFFF [3212]" joinstyle="round"/>
-                <v:imagedata o:title=""/>
-                <o:lock v:ext="edit" aspectratio="f"/>
+              <v:shape id="Text Box 27" o:spid="_x0000_s1028" type="#_x0000_t202" style="position:absolute;margin-left:68.25pt;margin-top:31.45pt;width:40.5pt;height:19.5pt;z-index:251680768;visibility:visible;mso-wrap-style:square;mso-wrap-distance-left:9pt;mso-wrap-distance-top:0;mso-wrap-distance-right:9pt;mso-wrap-distance-bottom:0;mso-position-horizontal:absolute;mso-position-horizontal-relative:text;mso-position-vertical:absolute;mso-position-vertical-relative:text;v-text-anchor:top" o:gfxdata="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" fillcolor="white [3201]" strokecolor="white [3212]" strokeweight=".5pt">
                 <v:textbox>
                   <w:txbxContent>
                     <w:p>
@@ -707,6 +783,9 @@
         </mc:AlternateContent>
       </w:r>
       <w:r>
+        <w:rPr>
+          <w:noProof/>
+        </w:rPr>
         <mc:AlternateContent>
           <mc:Choice Requires="wps">
             <w:drawing>
@@ -764,11 +843,7 @@
           </mc:Choice>
           <mc:Fallback>
             <w:pict>
-              <v:shape id="_x0000_s1026" o:spid="_x0000_s1026" o:spt="202" type="#_x0000_t202" style="position:absolute;left:0pt;margin-left:4.5pt;margin-top:221.85pt;height:19.5pt;width:40.5pt;z-index:251679744;mso-width-relative:page;mso-height-relative:page;" fillcolor="#FFFFFF [3201]" filled="t" stroked="t" coordsize="21600,21600" o:gfxdata="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">
-                <v:fill on="t" focussize="0,0"/>
-                <v:stroke weight="0.5pt" color="#FFFFFF [3212]" joinstyle="round"/>
-                <v:imagedata o:title=""/>
-                <o:lock v:ext="edit" aspectratio="f"/>
+              <v:shape id="Text Box 26" o:spid="_x0000_s1029" type="#_x0000_t202" style="position:absolute;margin-left:4.5pt;margin-top:221.85pt;width:40.5pt;height:19.5pt;z-index:251679744;visibility:visible;mso-wrap-style:square;mso-wrap-distance-left:9pt;mso-wrap-distance-top:0;mso-wrap-distance-right:9pt;mso-wrap-distance-bottom:0;mso-position-horizontal:absolute;mso-position-horizontal-relative:text;mso-position-vertical:absolute;mso-position-vertical-relative:text;v-text-anchor:top" o:gfxdata="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" fillcolor="white [3201]" strokecolor="white [3212]" strokeweight=".5pt">
                 <v:textbox>
                   <w:txbxContent>
                     <w:p>
@@ -784,6 +859,9 @@
         </mc:AlternateContent>
       </w:r>
       <w:r>
+        <w:rPr>
+          <w:noProof/>
+        </w:rPr>
         <mc:AlternateContent>
           <mc:Choice Requires="wps">
             <w:drawing>
@@ -837,7 +915,7 @@
               </wp:anchor>
             </w:drawing>
           </mc:Choice>
-          <mc:Fallback>
+          <mc:Fallback xmlns:wpsCustomData="http://www.wps.cn/officeDocument/2013/wpsCustomData">
             <w:pict>
               <v:shape id="_x0000_s1026" o:spid="_x0000_s1026" o:spt="32" type="#_x0000_t32" style="position:absolute;left:0pt;margin-left:244.5pt;margin-top:143.1pt;height:31.5pt;width:51.75pt;z-index:251678720;mso-width-relative:page;mso-height-relative:page;" filled="f" stroked="t" coordsize="21600,21600" o:gfxdata="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">
                 <v:fill on="f" focussize="0,0"/>
@@ -850,6 +928,9 @@
         </mc:AlternateContent>
       </w:r>
       <w:r>
+        <w:rPr>
+          <w:noProof/>
+        </w:rPr>
         <mc:AlternateContent>
           <mc:Choice Requires="wps">
             <w:drawing>
@@ -918,11 +999,7 @@
           </mc:Choice>
           <mc:Fallback>
             <w:pict>
-              <v:rect id="_x0000_s1026" o:spid="_x0000_s1026" o:spt="1" style="position:absolute;left:0pt;margin-left:296.25pt;margin-top:215.2pt;height:41.25pt;width:95.25pt;z-index:251668480;v-text-anchor:middle;mso-width-relative:page;mso-height-relative:page;" fillcolor="#4472C4 [3204]" filled="t" stroked="t" coordsize="21600,21600" o:gfxdata="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">
-                <v:fill on="t" focussize="0,0"/>
-                <v:stroke weight="1pt" color="#2F528F [3204]" miterlimit="8" joinstyle="miter"/>
-                <v:imagedata o:title=""/>
-                <o:lock v:ext="edit" aspectratio="f"/>
+              <v:rect id="Rectangle 12" o:spid="_x0000_s1030" style="position:absolute;margin-left:296.25pt;margin-top:215.2pt;width:95.25pt;height:41.25pt;z-index:251668480;visibility:visible;mso-wrap-style:square;mso-wrap-distance-left:9pt;mso-wrap-distance-top:0;mso-wrap-distance-right:9pt;mso-wrap-distance-bottom:0;mso-position-horizontal:absolute;mso-position-horizontal-relative:text;mso-position-vertical:absolute;mso-position-vertical-relative:text;v-text-anchor:middle" o:gfxdata="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" fillcolor="#4472c4 [3204]" strokecolor="#1f3763 [1604]" strokeweight="1pt">
                 <v:textbox>
                   <w:txbxContent>
                     <w:p>
@@ -941,6 +1018,9 @@
         </mc:AlternateContent>
       </w:r>
       <w:r>
+        <w:rPr>
+          <w:noProof/>
+        </w:rPr>
         <mc:AlternateContent>
           <mc:Choice Requires="wps">
             <w:drawing>
@@ -1009,11 +1089,7 @@
           </mc:Choice>
           <mc:Fallback>
             <w:pict>
-              <v:rect id="_x0000_s1026" o:spid="_x0000_s1026" o:spt="1" style="position:absolute;left:0pt;margin-left:294.75pt;margin-top:158.1pt;height:41.25pt;width:95.25pt;z-index:251667456;v-text-anchor:middle;mso-width-relative:page;mso-height-relative:page;" fillcolor="#4472C4 [3204]" filled="t" stroked="t" coordsize="21600,21600" o:gfxdata="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">
-                <v:fill on="t" focussize="0,0"/>
-                <v:stroke weight="1pt" color="#2F528F [3204]" miterlimit="8" joinstyle="miter"/>
-                <v:imagedata o:title=""/>
-                <o:lock v:ext="edit" aspectratio="f"/>
+              <v:rect id="Rectangle 11" o:spid="_x0000_s1031" style="position:absolute;margin-left:294.75pt;margin-top:158.1pt;width:95.25pt;height:41.25pt;z-index:251667456;visibility:visible;mso-wrap-style:square;mso-wrap-distance-left:9pt;mso-wrap-distance-top:0;mso-wrap-distance-right:9pt;mso-wrap-distance-bottom:0;mso-position-horizontal:absolute;mso-position-horizontal-relative:text;mso-position-vertical:absolute;mso-position-vertical-relative:text;v-text-anchor:middle" o:gfxdata="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" fillcolor="#4472c4 [3204]" strokecolor="#1f3763 [1604]" strokeweight="1pt">
                 <v:textbox>
                   <w:txbxContent>
                     <w:p>
@@ -1032,6 +1108,9 @@
         </mc:AlternateContent>
       </w:r>
       <w:r>
+        <w:rPr>
+          <w:noProof/>
+        </w:rPr>
         <mc:AlternateContent>
           <mc:Choice Requires="wps">
             <w:drawing>
@@ -1085,7 +1164,7 @@
               </wp:anchor>
             </w:drawing>
           </mc:Choice>
-          <mc:Fallback>
+          <mc:Fallback xmlns:wpsCustomData="http://www.wps.cn/officeDocument/2013/wpsCustomData">
             <w:pict>
               <v:shape id="_x0000_s1026" o:spid="_x0000_s1026" o:spt="32" type="#_x0000_t32" style="position:absolute;left:0pt;margin-left:87.75pt;margin-top:122.85pt;height:21.75pt;width:60.75pt;z-index:251675648;mso-width-relative:page;mso-height-relative:page;" filled="f" stroked="t" coordsize="21600,21600" o:gfxdata="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">
                 <v:fill on="f" focussize="0,0"/>
@@ -1098,6 +1177,9 @@
         </mc:AlternateContent>
       </w:r>
       <w:r>
+        <w:rPr>
+          <w:noProof/>
+        </w:rPr>
         <mc:AlternateContent>
           <mc:Choice Requires="wps">
             <w:drawing>
@@ -1166,11 +1248,7 @@
           </mc:Choice>
           <mc:Fallback>
             <w:pict>
-              <v:rect id="_x0000_s1026" o:spid="_x0000_s1026" o:spt="1" style="position:absolute;left:0pt;margin-left:149.25pt;margin-top:125.1pt;height:41.25pt;width:95.25pt;mso-position-horizontal-relative:margin;z-index:251665408;v-text-anchor:middle;mso-width-relative:page;mso-height-relative:page;" fillcolor="#4472C4 [3204]" filled="t" stroked="t" coordsize="21600,21600" o:gfxdata="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">
-                <v:fill on="t" focussize="0,0"/>
-                <v:stroke weight="1pt" color="#2F528F [3204]" miterlimit="8" joinstyle="miter"/>
-                <v:imagedata o:title=""/>
-                <o:lock v:ext="edit" aspectratio="f"/>
+              <v:rect id="Rectangle 8" o:spid="_x0000_s1032" style="position:absolute;margin-left:149.25pt;margin-top:125.1pt;width:95.25pt;height:41.25pt;z-index:251665408;visibility:visible;mso-wrap-style:square;mso-wrap-distance-left:9pt;mso-wrap-distance-top:0;mso-wrap-distance-right:9pt;mso-wrap-distance-bottom:0;mso-position-horizontal:absolute;mso-position-horizontal-relative:margin;mso-position-vertical:absolute;mso-position-vertical-relative:text;v-text-anchor:middle" o:gfxdata="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" fillcolor="#4472c4 [3204]" strokecolor="#1f3763 [1604]" strokeweight="1pt">
                 <v:textbox>
                   <w:txbxContent>
                     <w:p>
@@ -1183,12 +1261,16 @@
                     </w:p>
                   </w:txbxContent>
                 </v:textbox>
+                <w10:wrap anchorx="margin"/>
               </v:rect>
             </w:pict>
           </mc:Fallback>
         </mc:AlternateContent>
       </w:r>
       <w:r>
+        <w:rPr>
+          <w:noProof/>
+        </w:rPr>
         <mc:AlternateContent>
           <mc:Choice Requires="wps">
             <w:drawing>
@@ -1242,7 +1324,7 @@
               </wp:anchor>
             </w:drawing>
           </mc:Choice>
-          <mc:Fallback>
+          <mc:Fallback xmlns:wpsCustomData="http://www.wps.cn/officeDocument/2013/wpsCustomData">
             <w:pict>
               <v:shape id="_x0000_s1026" o:spid="_x0000_s1026" o:spt="32" type="#_x0000_t32" style="position:absolute;left:0pt;flip:x;margin-left:63.75pt;margin-top:122.1pt;height:49.5pt;width:19.5pt;z-index:251674624;mso-width-relative:page;mso-height-relative:page;" filled="f" stroked="t" coordsize="21600,21600" o:gfxdata="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">
                 <v:fill on="f" focussize="0,0"/>
@@ -1255,6 +1337,9 @@
         </mc:AlternateContent>
       </w:r>
       <w:r>
+        <w:rPr>
+          <w:noProof/>
+        </w:rPr>
         <mc:AlternateContent>
           <mc:Choice Requires="wps">
             <w:drawing>
@@ -1308,7 +1393,7 @@
               </wp:anchor>
             </w:drawing>
           </mc:Choice>
-          <mc:Fallback>
+          <mc:Fallback xmlns:wpsCustomData="http://www.wps.cn/officeDocument/2013/wpsCustomData">
             <w:pict>
               <v:shape id="_x0000_s1026" o:spid="_x0000_s1026" o:spt="32" type="#_x0000_t32" style="position:absolute;left:0pt;margin-left:67.5pt;margin-top:210.6pt;height:51.75pt;width:129pt;z-index:251677696;mso-width-relative:page;mso-height-relative:page;" filled="f" stroked="t" coordsize="21600,21600" o:gfxdata="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">
                 <v:fill on="f" focussize="0,0"/>
@@ -1321,6 +1406,9 @@
         </mc:AlternateContent>
       </w:r>
       <w:r>
+        <w:rPr>
+          <w:noProof/>
+        </w:rPr>
         <mc:AlternateContent>
           <mc:Choice Requires="wps">
             <w:drawing>
@@ -1374,7 +1462,7 @@
               </wp:anchor>
             </w:drawing>
           </mc:Choice>
-          <mc:Fallback>
+          <mc:Fallback xmlns:wpsCustomData="http://www.wps.cn/officeDocument/2013/wpsCustomData">
             <w:pict>
               <v:shape id="_x0000_s1026" o:spid="_x0000_s1026" o:spt="32" type="#_x0000_t32" style="position:absolute;left:0pt;flip:x;margin-left:49.45pt;margin-top:211.35pt;height:49.5pt;width:18.75pt;z-index:251676672;mso-width-relative:page;mso-height-relative:page;" filled="f" stroked="t" coordsize="21600,21600" o:gfxdata="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">
                 <v:fill on="f" focussize="0,0"/>
@@ -1387,6 +1475,9 @@
         </mc:AlternateContent>
       </w:r>
       <w:r>
+        <w:rPr>
+          <w:noProof/>
+        </w:rPr>
         <mc:AlternateContent>
           <mc:Choice Requires="wps">
             <w:drawing>
@@ -1440,7 +1531,7 @@
               </wp:anchor>
             </w:drawing>
           </mc:Choice>
-          <mc:Fallback>
+          <mc:Fallback xmlns:wpsCustomData="http://www.wps.cn/officeDocument/2013/wpsCustomData">
             <w:pict>
               <v:shape id="_x0000_s1026" o:spid="_x0000_s1026" o:spt="32" type="#_x0000_t32" style="position:absolute;left:0pt;margin-left:298.45pt;margin-top:38.85pt;height:41.8pt;width:3.6pt;z-index:251671552;mso-width-relative:page;mso-height-relative:page;" filled="f" stroked="t" coordsize="21600,21600" o:gfxdata="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">
                 <v:fill on="f" focussize="0,0"/>
@@ -1453,6 +1544,9 @@
         </mc:AlternateContent>
       </w:r>
       <w:r>
+        <w:rPr>
+          <w:noProof/>
+        </w:rPr>
         <mc:AlternateContent>
           <mc:Choice Requires="wps">
             <w:drawing>
@@ -1506,7 +1600,7 @@
               </wp:anchor>
             </w:drawing>
           </mc:Choice>
-          <mc:Fallback>
+          <mc:Fallback xmlns:wpsCustomData="http://www.wps.cn/officeDocument/2013/wpsCustomData">
             <w:pict>
               <v:shape id="_x0000_s1026" o:spid="_x0000_s1026" o:spt="32" type="#_x0000_t32" style="position:absolute;left:0pt;flip:x;margin-left:121.5pt;margin-top:102.6pt;height:0pt;width:142.5pt;z-index:251673600;mso-width-relative:page;mso-height-relative:page;" filled="f" stroked="t" coordsize="21600,21600" o:gfxdata="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">
                 <v:fill on="f" focussize="0,0"/>
@@ -1519,6 +1613,9 @@
         </mc:AlternateContent>
       </w:r>
       <w:r>
+        <w:rPr>
+          <w:noProof/>
+        </w:rPr>
         <mc:AlternateContent>
           <mc:Choice Requires="wps">
             <w:drawing>
@@ -1572,7 +1669,7 @@
               </wp:anchor>
             </w:drawing>
           </mc:Choice>
-          <mc:Fallback>
+          <mc:Fallback xmlns:wpsCustomData="http://www.wps.cn/officeDocument/2013/wpsCustomData">
             <w:pict>
               <v:shape id="_x0000_s1026" o:spid="_x0000_s1026" o:spt="32" type="#_x0000_t32" style="position:absolute;left:0pt;flip:x;margin-left:357pt;margin-top:59.85pt;height:26.25pt;width:68.25pt;z-index:251672576;mso-width-relative:page;mso-height-relative:page;" filled="f" stroked="t" coordsize="21600,21600" o:gfxdata="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">
                 <v:fill on="f" focussize="0,0"/>
@@ -1585,6 +1682,9 @@
         </mc:AlternateContent>
       </w:r>
       <w:r>
+        <w:rPr>
+          <w:noProof/>
+        </w:rPr>
         <mc:AlternateContent>
           <mc:Choice Requires="wps">
             <w:drawing>
@@ -1638,7 +1738,7 @@
               </wp:anchor>
             </w:drawing>
           </mc:Choice>
-          <mc:Fallback>
+          <mc:Fallback xmlns:wpsCustomData="http://www.wps.cn/officeDocument/2013/wpsCustomData">
             <w:pict>
               <v:shape id="_x0000_s1026" o:spid="_x0000_s1026" o:spt="32" type="#_x0000_t32" style="position:absolute;left:0pt;margin-left:242.25pt;margin-top:37.35pt;height:1.5pt;width:129pt;z-index:251670528;mso-width-relative:page;mso-height-relative:page;" filled="f" stroked="t" coordsize="21600,21600" o:gfxdata="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">
                 <v:fill on="f" focussize="0,0"/>
@@ -1651,6 +1751,9 @@
         </mc:AlternateContent>
       </w:r>
       <w:r>
+        <w:rPr>
+          <w:noProof/>
+        </w:rPr>
         <mc:AlternateContent>
           <mc:Choice Requires="wps">
             <w:drawing>
@@ -1704,7 +1807,7 @@
               </wp:anchor>
             </w:drawing>
           </mc:Choice>
-          <mc:Fallback>
+          <mc:Fallback xmlns:wpsCustomData="http://www.wps.cn/officeDocument/2013/wpsCustomData">
             <w:pict>
               <v:shape id="_x0000_s1026" o:spid="_x0000_s1026" o:spt="32" type="#_x0000_t32" style="position:absolute;left:0pt;flip:x;margin-left:119.25pt;margin-top:58.35pt;height:22.5pt;width:28.5pt;z-index:251669504;mso-width-relative:page;mso-height-relative:page;" filled="f" stroked="t" coordsize="21600,21600" o:gfxdata="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">
                 <v:fill on="f" focussize="0,0"/>
@@ -1717,6 +1820,9 @@
         </mc:AlternateContent>
       </w:r>
       <w:r>
+        <w:rPr>
+          <w:noProof/>
+        </w:rPr>
         <mc:AlternateContent>
           <mc:Choice Requires="wps">
             <w:drawing>
@@ -1785,11 +1891,7 @@
           </mc:Choice>
           <mc:Fallback>
             <w:pict>
-              <v:rect id="_x0000_s1026" o:spid="_x0000_s1026" o:spt="1" style="position:absolute;left:0pt;margin-left:144.75pt;margin-top:260.95pt;height:41.25pt;width:95.25pt;mso-position-horizontal-relative:margin;z-index:251660288;v-text-anchor:middle;mso-width-relative:page;mso-height-relative:page;" fillcolor="#4472C4 [3204]" filled="t" stroked="t" coordsize="21600,21600" o:gfxdata="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">
-                <v:fill on="t" focussize="0,0"/>
-                <v:stroke weight="1pt" color="#2F528F [3204]" miterlimit="8" joinstyle="miter"/>
-                <v:imagedata o:title=""/>
-                <o:lock v:ext="edit" aspectratio="f"/>
+              <v:rect id="Rectangle 2" o:spid="_x0000_s1033" style="position:absolute;margin-left:144.75pt;margin-top:260.95pt;width:95.25pt;height:41.25pt;z-index:251660288;visibility:visible;mso-wrap-style:square;mso-wrap-distance-left:9pt;mso-wrap-distance-top:0;mso-wrap-distance-right:9pt;mso-wrap-distance-bottom:0;mso-position-horizontal:absolute;mso-position-horizontal-relative:margin;mso-position-vertical:absolute;mso-position-vertical-relative:text;v-text-anchor:middle" o:gfxdata="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" fillcolor="#4472c4 [3204]" strokecolor="#1f3763 [1604]" strokeweight="1pt">
                 <v:textbox>
                   <w:txbxContent>
                     <w:p>
@@ -1802,12 +1904,16 @@
                     </w:p>
                   </w:txbxContent>
                 </v:textbox>
+                <w10:wrap anchorx="margin"/>
               </v:rect>
             </w:pict>
           </mc:Fallback>
         </mc:AlternateContent>
       </w:r>
       <w:r>
+        <w:rPr>
+          <w:noProof/>
+        </w:rPr>
         <mc:AlternateContent>
           <mc:Choice Requires="wps">
             <w:drawing>
@@ -1889,11 +1995,7 @@
           </mc:Choice>
           <mc:Fallback>
             <w:pict>
-              <v:rect id="_x0000_s1026" o:spid="_x0000_s1026" o:spt="1" style="position:absolute;left:0pt;margin-top:260.85pt;height:41.25pt;width:95.25pt;mso-position-horizontal:left;mso-position-horizontal-relative:margin;z-index:251664384;v-text-anchor:middle;mso-width-relative:page;mso-height-relative:page;" fillcolor="#4472C4 [3204]" filled="t" stroked="t" coordsize="21600,21600" o:gfxdata="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">
-                <v:fill on="t" focussize="0,0"/>
-                <v:stroke weight="1pt" color="#2F528F [3204]" miterlimit="8" joinstyle="miter"/>
-                <v:imagedata o:title=""/>
-                <o:lock v:ext="edit" aspectratio="f"/>
+              <v:rect id="Rectangle 6" o:spid="_x0000_s1034" style="position:absolute;margin-left:0;margin-top:260.85pt;width:95.25pt;height:41.25pt;z-index:251664384;visibility:visible;mso-wrap-style:square;mso-wrap-distance-left:9pt;mso-wrap-distance-top:0;mso-wrap-distance-right:9pt;mso-wrap-distance-bottom:0;mso-position-horizontal:left;mso-position-horizontal-relative:margin;mso-position-vertical:absolute;mso-position-vertical-relative:text;v-text-anchor:middle" o:gfxdata="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" fillcolor="#4472c4 [3204]" strokecolor="#1f3763 [1604]" strokeweight="1pt">
                 <v:textbox>
                   <w:txbxContent>
                     <w:p>
@@ -1919,12 +2021,16 @@
                     </w:p>
                   </w:txbxContent>
                 </v:textbox>
+                <w10:wrap anchorx="margin"/>
               </v:rect>
             </w:pict>
           </mc:Fallback>
         </mc:AlternateContent>
       </w:r>
       <w:r>
+        <w:rPr>
+          <w:noProof/>
+        </w:rPr>
         <mc:AlternateContent>
           <mc:Choice Requires="wps">
             <w:drawing>
@@ -1993,11 +2099,7 @@
           </mc:Choice>
           <mc:Fallback>
             <w:pict>
-              <v:rect id="_x0000_s1026" o:spid="_x0000_s1026" o:spt="1" style="position:absolute;left:0pt;margin-left:18.75pt;margin-top:170.15pt;height:41.25pt;width:95.25pt;z-index:251666432;v-text-anchor:middle;mso-width-relative:page;mso-height-relative:page;" fillcolor="#4472C4 [3204]" filled="t" stroked="t" coordsize="21600,21600" o:gfxdata="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">
-                <v:fill on="t" focussize="0,0"/>
-                <v:stroke weight="1pt" color="#2F528F [3204]" miterlimit="8" joinstyle="miter"/>
-                <v:imagedata o:title=""/>
-                <o:lock v:ext="edit" aspectratio="f"/>
+              <v:rect id="Rectangle 9" o:spid="_x0000_s1035" style="position:absolute;margin-left:18.75pt;margin-top:170.15pt;width:95.25pt;height:41.25pt;z-index:251666432;visibility:visible;mso-wrap-style:square;mso-wrap-distance-left:9pt;mso-wrap-distance-top:0;mso-wrap-distance-right:9pt;mso-wrap-distance-bottom:0;mso-position-horizontal:absolute;mso-position-horizontal-relative:text;mso-position-vertical:absolute;mso-position-vertical-relative:text;v-text-anchor:middle" o:gfxdata="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" fillcolor="#4472c4 [3204]" strokecolor="#1f3763 [1604]" strokeweight="1pt">
                 <v:textbox>
                   <w:txbxContent>
                     <w:p>
@@ -2016,6 +2118,9 @@
         </mc:AlternateContent>
       </w:r>
       <w:r>
+        <w:rPr>
+          <w:noProof/>
+        </w:rPr>
         <mc:AlternateContent>
           <mc:Choice Requires="wps">
             <w:drawing>
@@ -2084,11 +2189,7 @@
           </mc:Choice>
           <mc:Fallback>
             <w:pict>
-              <v:rect id="_x0000_s1026" o:spid="_x0000_s1026" o:spt="1" style="position:absolute;left:0pt;margin-left:263.25pt;margin-top:81.6pt;height:41.25pt;width:95.25pt;z-index:251663360;v-text-anchor:middle;mso-width-relative:page;mso-height-relative:page;" fillcolor="#4472C4 [3204]" filled="t" stroked="t" coordsize="21600,21600" o:gfxdata="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">
-                <v:fill on="t" focussize="0,0"/>
-                <v:stroke weight="1pt" color="#2F528F [3204]" miterlimit="8" joinstyle="miter"/>
-                <v:imagedata o:title=""/>
-                <o:lock v:ext="edit" aspectratio="f"/>
+              <v:rect id="Rectangle 5" o:spid="_x0000_s1036" style="position:absolute;margin-left:263.25pt;margin-top:81.6pt;width:95.25pt;height:41.25pt;z-index:251663360;visibility:visible;mso-wrap-style:square;mso-wrap-distance-left:9pt;mso-wrap-distance-top:0;mso-wrap-distance-right:9pt;mso-wrap-distance-bottom:0;mso-position-horizontal:absolute;mso-position-horizontal-relative:text;mso-position-vertical:absolute;mso-position-vertical-relative:text;v-text-anchor:middle" o:gfxdata="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" fillcolor="#4472c4 [3204]" strokecolor="#1f3763 [1604]" strokeweight="1pt">
                 <v:textbox>
                   <w:txbxContent>
                     <w:p>
@@ -2107,6 +2208,9 @@
         </mc:AlternateContent>
       </w:r>
       <w:r>
+        <w:rPr>
+          <w:noProof/>
+        </w:rPr>
         <mc:AlternateContent>
           <mc:Choice Requires="wps">
             <w:drawing>
@@ -2185,11 +2289,7 @@
           </mc:Choice>
           <mc:Fallback>
             <w:pict>
-              <v:rect id="_x0000_s1026" o:spid="_x0000_s1026" o:spt="1" style="position:absolute;left:0pt;margin-left:146.25pt;margin-top:17.1pt;height:41.25pt;width:95.25pt;z-index:251659264;v-text-anchor:middle;mso-width-relative:page;mso-height-relative:page;" fillcolor="#4472C4 [3204]" filled="t" stroked="t" coordsize="21600,21600" o:gfxdata="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">
-                <v:fill on="t" focussize="0,0"/>
-                <v:stroke weight="1pt" color="#2F528F [3204]" miterlimit="8" joinstyle="miter"/>
-                <v:imagedata o:title=""/>
-                <o:lock v:ext="edit" aspectratio="f"/>
+              <v:rect id="Rectangle 1" o:spid="_x0000_s1037" style="position:absolute;margin-left:146.25pt;margin-top:17.1pt;width:95.25pt;height:41.25pt;z-index:251659264;visibility:visible;mso-wrap-style:square;mso-wrap-distance-left:9pt;mso-wrap-distance-top:0;mso-wrap-distance-right:9pt;mso-wrap-distance-bottom:0;mso-position-horizontal:absolute;mso-position-horizontal-relative:text;mso-position-vertical:absolute;mso-position-vertical-relative:text;v-text-anchor:middle" o:gfxdata="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" fillcolor="#4472c4 [3204]" strokecolor="#1f3763 [1604]" strokeweight="1pt">
                 <v:textbox>
                   <w:txbxContent>
                     <w:p>
@@ -2218,6 +2318,9 @@
         </mc:AlternateContent>
       </w:r>
       <w:r>
+        <w:rPr>
+          <w:noProof/>
+        </w:rPr>
         <mc:AlternateContent>
           <mc:Choice Requires="wps">
             <w:drawing>
@@ -2286,11 +2389,7 @@
           </mc:Choice>
           <mc:Fallback>
             <w:pict>
-              <v:rect id="_x0000_s1026" o:spid="_x0000_s1026" o:spt="1" style="position:absolute;left:0pt;margin-top:18.6pt;height:41.25pt;width:95.25pt;mso-position-horizontal:right;mso-position-horizontal-relative:margin;z-index:251662336;v-text-anchor:middle;mso-width-relative:page;mso-height-relative:page;" fillcolor="#4472C4 [3204]" filled="t" stroked="t" coordsize="21600,21600" o:gfxdata="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">
-                <v:fill on="t" focussize="0,0"/>
-                <v:stroke weight="1pt" color="#2F528F [3204]" miterlimit="8" joinstyle="miter"/>
-                <v:imagedata o:title=""/>
-                <o:lock v:ext="edit" aspectratio="f"/>
+              <v:rect id="Rectangle 4" o:spid="_x0000_s1038" style="position:absolute;margin-left:44.05pt;margin-top:18.6pt;width:95.25pt;height:41.25pt;z-index:251662336;visibility:visible;mso-wrap-style:square;mso-wrap-distance-left:9pt;mso-wrap-distance-top:0;mso-wrap-distance-right:9pt;mso-wrap-distance-bottom:0;mso-position-horizontal:right;mso-position-horizontal-relative:margin;mso-position-vertical:absolute;mso-position-vertical-relative:text;v-text-anchor:middle" o:gfxdata="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" fillcolor="#4472c4 [3204]" strokecolor="#1f3763 [1604]" strokeweight="1pt">
                 <v:textbox>
                   <w:txbxContent>
                     <w:p>
@@ -2303,12 +2402,16 @@
                     </w:p>
                   </w:txbxContent>
                 </v:textbox>
+                <w10:wrap anchorx="margin"/>
               </v:rect>
             </w:pict>
           </mc:Fallback>
         </mc:AlternateContent>
       </w:r>
       <w:r>
+        <w:rPr>
+          <w:noProof/>
+        </w:rPr>
         <mc:AlternateContent>
           <mc:Choice Requires="wps">
             <w:drawing>
@@ -2377,11 +2480,7 @@
           </mc:Choice>
           <mc:Fallback>
             <w:pict>
-              <v:rect id="_x0000_s1026" o:spid="_x0000_s1026" o:spt="1" style="position:absolute;left:0pt;margin-left:27pt;margin-top:80.85pt;height:41.25pt;width:95.25pt;z-index:251661312;v-text-anchor:middle;mso-width-relative:page;mso-height-relative:page;" fillcolor="#4472C4 [3204]" filled="t" stroked="t" coordsize="21600,21600" o:gfxdata="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">
-                <v:fill on="t" focussize="0,0"/>
-                <v:stroke weight="1pt" color="#2F528F [3204]" miterlimit="8" joinstyle="miter"/>
-                <v:imagedata o:title=""/>
-                <o:lock v:ext="edit" aspectratio="f"/>
+              <v:rect id="Rectangle 3" o:spid="_x0000_s1039" style="position:absolute;margin-left:27pt;margin-top:80.85pt;width:95.25pt;height:41.25pt;z-index:251661312;visibility:visible;mso-wrap-style:square;mso-wrap-distance-left:9pt;mso-wrap-distance-top:0;mso-wrap-distance-right:9pt;mso-wrap-distance-bottom:0;mso-position-horizontal:absolute;mso-position-horizontal-relative:text;mso-position-vertical:absolute;mso-position-vertical-relative:text;v-text-anchor:middle" o:gfxdata="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" fillcolor="#4472c4 [3204]" strokecolor="#1f3763 [1604]" strokeweight="1pt">
                 <v:textbox>
                   <w:txbxContent>
                     <w:p>
@@ -2415,7 +2514,7 @@
     <w:p/>
     <w:p>
       <w:pPr>
-        <w:pStyle w:val="2"/>
+        <w:pStyle w:val="Heading1"/>
       </w:pPr>
       <w:r>
         <w:t>Class Model</w:t>
@@ -2423,24 +2522,10 @@
     </w:p>
     <w:tbl>
       <w:tblPr>
-        <w:tblStyle w:val="11"/>
+        <w:tblStyle w:val="PlainTable11"/>
         <w:tblW w:w="9350" w:type="dxa"/>
-        <w:tblInd w:w="0" w:type="dxa"/>
-        <w:tblBorders>
-          <w:top w:val="single" w:color="BEBEBE" w:themeColor="background1" w:themeShade="BF" w:sz="4" w:space="0"/>
-          <w:left w:val="single" w:color="BEBEBE" w:themeColor="background1" w:themeShade="BF" w:sz="4" w:space="0"/>
-          <w:bottom w:val="single" w:color="BEBEBE" w:themeColor="background1" w:themeShade="BF" w:sz="4" w:space="0"/>
-          <w:right w:val="single" w:color="BEBEBE" w:themeColor="background1" w:themeShade="BF" w:sz="4" w:space="0"/>
-          <w:insideH w:val="single" w:color="BEBEBE" w:themeColor="background1" w:themeShade="BF" w:sz="4" w:space="0"/>
-          <w:insideV w:val="single" w:color="BEBEBE" w:themeColor="background1" w:themeShade="BF" w:sz="4" w:space="0"/>
-        </w:tblBorders>
         <w:tblLayout w:type="fixed"/>
-        <w:tblCellMar>
-          <w:top w:w="0" w:type="dxa"/>
-          <w:left w:w="108" w:type="dxa"/>
-          <w:bottom w:w="0" w:type="dxa"/>
-          <w:right w:w="108" w:type="dxa"/>
-        </w:tblCellMar>
+        <w:tblLook w:val="04A0" w:firstRow="1" w:lastRow="0" w:firstColumn="1" w:lastColumn="0" w:noHBand="0" w:noVBand="1"/>
       </w:tblPr>
       <w:tblGrid>
         <w:gridCol w:w="3368"/>
@@ -2448,411 +2533,12 @@
         <w:gridCol w:w="2991"/>
       </w:tblGrid>
       <w:tr>
-        <w:tblPrEx>
-          <w:tblBorders>
-            <w:top w:val="single" w:color="BEBEBE" w:themeColor="background1" w:themeShade="BF" w:sz="4" w:space="0"/>
-            <w:left w:val="single" w:color="BEBEBE" w:themeColor="background1" w:themeShade="BF" w:sz="4" w:space="0"/>
-            <w:bottom w:val="single" w:color="BEBEBE" w:themeColor="background1" w:themeShade="BF" w:sz="4" w:space="0"/>
-            <w:right w:val="single" w:color="BEBEBE" w:themeColor="background1" w:themeShade="BF" w:sz="4" w:space="0"/>
-            <w:insideH w:val="single" w:color="BEBEBE" w:themeColor="background1" w:themeShade="BF" w:sz="4" w:space="0"/>
-            <w:insideV w:val="single" w:color="BEBEBE" w:themeColor="background1" w:themeShade="BF" w:sz="4" w:space="0"/>
-          </w:tblBorders>
-          <w:tblLayout w:type="fixed"/>
-          <w:tblCellMar>
-            <w:top w:w="0" w:type="dxa"/>
-            <w:left w:w="108" w:type="dxa"/>
-            <w:bottom w:w="0" w:type="dxa"/>
-            <w:right w:w="108" w:type="dxa"/>
-          </w:tblCellMar>
-        </w:tblPrEx>
+        <w:trPr>
+          <w:cnfStyle w:val="100000000000" w:firstRow="1" w:lastRow="0" w:firstColumn="0" w:lastColumn="0" w:oddVBand="0" w:evenVBand="0" w:oddHBand="0" w:evenHBand="0" w:firstRowFirstColumn="0" w:firstRowLastColumn="0" w:lastRowFirstColumn="0" w:lastRowLastColumn="0"/>
+        </w:trPr>
         <w:tc>
           <w:tcPr>
-            <w:tcW w:w="3368" w:type="dxa"/>
-          </w:tcPr>
-          <w:p>
-            <w:pPr>
-              <w:spacing w:after="0" w:line="240" w:lineRule="auto"/>
-              <w:jc w:val="center"/>
-              <w:rPr>
-                <w:b/>
-                <w:bCs/>
-              </w:rPr>
-            </w:pPr>
-            <w:r>
-              <w:rPr>
-                <w:b/>
-                <w:bCs/>
-              </w:rPr>
-              <w:t>User</w:t>
-            </w:r>
-          </w:p>
-        </w:tc>
-        <w:tc>
-          <w:tcPr>
-            <w:tcW w:w="2991" w:type="dxa"/>
-          </w:tcPr>
-          <w:p>
-            <w:pPr>
-              <w:spacing w:after="0" w:line="240" w:lineRule="auto"/>
-              <w:jc w:val="center"/>
-              <w:rPr>
-                <w:b/>
-                <w:bCs/>
-              </w:rPr>
-            </w:pPr>
-            <w:r>
-              <w:rPr>
-                <w:b/>
-                <w:bCs/>
-              </w:rPr>
-              <w:t>Unit</w:t>
-            </w:r>
-          </w:p>
-        </w:tc>
-        <w:tc>
-          <w:tcPr>
-            <w:tcW w:w="2991" w:type="dxa"/>
-          </w:tcPr>
-          <w:p>
-            <w:pPr>
-              <w:spacing w:after="0" w:line="240" w:lineRule="auto"/>
-              <w:jc w:val="center"/>
-              <w:rPr>
-                <w:b/>
-                <w:bCs/>
-              </w:rPr>
-            </w:pPr>
-            <w:r>
-              <w:rPr>
-                <w:b/>
-                <w:bCs/>
-              </w:rPr>
-              <w:t>SubUnit</w:t>
-            </w:r>
-          </w:p>
-        </w:tc>
-      </w:tr>
-      <w:tr>
-        <w:tblPrEx>
-          <w:tblBorders>
-            <w:top w:val="single" w:color="BEBEBE" w:themeColor="background1" w:themeShade="BF" w:sz="4" w:space="0"/>
-            <w:left w:val="single" w:color="BEBEBE" w:themeColor="background1" w:themeShade="BF" w:sz="4" w:space="0"/>
-            <w:bottom w:val="single" w:color="BEBEBE" w:themeColor="background1" w:themeShade="BF" w:sz="4" w:space="0"/>
-            <w:right w:val="single" w:color="BEBEBE" w:themeColor="background1" w:themeShade="BF" w:sz="4" w:space="0"/>
-            <w:insideH w:val="single" w:color="BEBEBE" w:themeColor="background1" w:themeShade="BF" w:sz="4" w:space="0"/>
-            <w:insideV w:val="single" w:color="BEBEBE" w:themeColor="background1" w:themeShade="BF" w:sz="4" w:space="0"/>
-          </w:tblBorders>
-          <w:tblLayout w:type="fixed"/>
-          <w:tblCellMar>
-            <w:top w:w="0" w:type="dxa"/>
-            <w:left w:w="108" w:type="dxa"/>
-            <w:bottom w:w="0" w:type="dxa"/>
-            <w:right w:w="108" w:type="dxa"/>
-          </w:tblCellMar>
-        </w:tblPrEx>
-        <w:tc>
-          <w:tcPr>
-            <w:tcW w:w="3368" w:type="dxa"/>
-            <w:shd w:val="clear" w:color="auto" w:fill="F1F1F1" w:themeFill="background1" w:themeFillShade="F2"/>
-          </w:tcPr>
-          <w:p>
-            <w:pPr>
-              <w:spacing w:after="0" w:line="240" w:lineRule="auto"/>
-              <w:jc w:val="center"/>
-              <w:rPr>
-                <w:b w:val="0"/>
-                <w:bCs w:val="0"/>
-              </w:rPr>
-            </w:pPr>
-            <w:r>
-              <w:rPr>
-                <w:b w:val="0"/>
-                <w:bCs/>
-              </w:rPr>
-              <w:t>Email: String</w:t>
-            </w:r>
-          </w:p>
-          <w:p>
-            <w:pPr>
-              <w:spacing w:after="0" w:line="240" w:lineRule="auto"/>
-              <w:jc w:val="center"/>
-              <w:rPr>
-                <w:b w:val="0"/>
-                <w:bCs/>
-              </w:rPr>
-            </w:pPr>
-            <w:r>
-              <w:rPr>
-                <w:b w:val="0"/>
-                <w:bCs w:val="0"/>
-              </w:rPr>
-              <w:t>Encrypted_password: String</w:t>
-            </w:r>
-          </w:p>
-          <w:p>
-            <w:pPr>
-              <w:spacing w:after="0" w:line="240" w:lineRule="auto"/>
-              <w:jc w:val="center"/>
-              <w:rPr>
-                <w:b w:val="0"/>
-                <w:bCs/>
-              </w:rPr>
-            </w:pPr>
-            <w:r>
-              <w:rPr>
-                <w:b w:val="0"/>
-                <w:bCs w:val="0"/>
-              </w:rPr>
-              <w:t>Id: Integer</w:t>
-            </w:r>
-          </w:p>
-          <w:p>
-            <w:pPr>
-              <w:spacing w:after="0" w:line="240" w:lineRule="auto"/>
-              <w:jc w:val="center"/>
-              <w:rPr>
-                <w:b w:val="0"/>
-                <w:bCs/>
-              </w:rPr>
-            </w:pPr>
-            <w:r>
-              <w:rPr>
-                <w:b w:val="0"/>
-                <w:bCs w:val="0"/>
-              </w:rPr>
-              <w:t>Role_id: Integer</w:t>
-            </w:r>
-          </w:p>
-          <w:p>
-            <w:pPr>
-              <w:spacing w:after="0" w:line="240" w:lineRule="auto"/>
-              <w:jc w:val="center"/>
-              <w:rPr>
-                <w:b w:val="0"/>
-                <w:bCs/>
-              </w:rPr>
-            </w:pPr>
-            <w:r>
-              <w:rPr>
-                <w:b w:val="0"/>
-                <w:bCs w:val="0"/>
-              </w:rPr>
-              <w:t>Last_paid: Date</w:t>
-            </w:r>
-          </w:p>
-          <w:p>
-            <w:pPr>
-              <w:spacing w:after="0" w:line="240" w:lineRule="auto"/>
-              <w:jc w:val="center"/>
-              <w:rPr>
-                <w:b w:val="0"/>
-                <w:bCs w:val="0"/>
-              </w:rPr>
-            </w:pPr>
-            <w:r>
-              <w:rPr>
-                <w:b w:val="0"/>
-                <w:bCs w:val="0"/>
-              </w:rPr>
-              <w:t>Paid: Boolean</w:t>
-            </w:r>
-          </w:p>
-        </w:tc>
-        <w:tc>
-          <w:tcPr>
-            <w:tcW w:w="2991" w:type="dxa"/>
-            <w:shd w:val="clear" w:color="auto" w:fill="F1F1F1" w:themeFill="background1" w:themeFillShade="F2"/>
-          </w:tcPr>
-          <w:p>
-            <w:pPr>
-              <w:spacing w:after="0" w:line="240" w:lineRule="auto"/>
-              <w:jc w:val="center"/>
-            </w:pPr>
-            <w:r>
-              <w:t>User_id: Integer</w:t>
-            </w:r>
-          </w:p>
-          <w:p>
-            <w:pPr>
-              <w:spacing w:after="0" w:line="240" w:lineRule="auto"/>
-              <w:jc w:val="center"/>
-            </w:pPr>
-            <w:r>
-              <w:t>Unit_name: String</w:t>
-            </w:r>
-          </w:p>
-          <w:p>
-            <w:pPr>
-              <w:spacing w:after="0" w:line="240" w:lineRule="auto"/>
-              <w:jc w:val="center"/>
-            </w:pPr>
-            <w:r>
-              <w:t>Unit_type: String</w:t>
-            </w:r>
-          </w:p>
-          <w:p>
-            <w:pPr>
-              <w:spacing w:after="0" w:line="240" w:lineRule="auto"/>
-              <w:jc w:val="center"/>
-            </w:pPr>
-            <w:r>
-              <w:t>Admin_people: Integer</w:t>
-            </w:r>
-          </w:p>
-          <w:p>
-            <w:pPr>
-              <w:spacing w:after="0" w:line="240" w:lineRule="auto"/>
-              <w:jc w:val="center"/>
-            </w:pPr>
-            <w:r>
-              <w:t>Tech_people: Integer</w:t>
-            </w:r>
-          </w:p>
-          <w:p>
-            <w:pPr>
-              <w:spacing w:after="0" w:line="240" w:lineRule="auto"/>
-              <w:jc w:val="center"/>
-            </w:pPr>
-            <w:r>
-              <w:t>Rating: Integer</w:t>
-            </w:r>
-          </w:p>
-          <w:p>
-            <w:pPr>
-              <w:spacing w:after="0" w:line="240" w:lineRule="auto"/>
-              <w:jc w:val="center"/>
-            </w:pPr>
-            <w:r>
-              <w:t>Balance: Double</w:t>
-            </w:r>
-          </w:p>
-          <w:p>
-            <w:pPr>
-              <w:spacing w:after="0" w:line="240" w:lineRule="auto"/>
-              <w:jc w:val="center"/>
-            </w:pPr>
-            <w:r>
-              <w:t>Ocost: Double</w:t>
-            </w:r>
-          </w:p>
-          <w:p>
-            <w:pPr>
-              <w:spacing w:after="0" w:line="240" w:lineRule="auto"/>
-              <w:jc w:val="center"/>
-            </w:pPr>
-            <w:r>
-              <w:t>SubUnits []: SubUnit</w:t>
-            </w:r>
-          </w:p>
-        </w:tc>
-        <w:tc>
-          <w:tcPr>
-            <w:tcW w:w="2991" w:type="dxa"/>
-            <w:shd w:val="clear" w:color="auto" w:fill="F1F1F1" w:themeFill="background1" w:themeFillShade="F2"/>
-          </w:tcPr>
-          <w:p>
-            <w:pPr>
-              <w:spacing w:after="0" w:line="240" w:lineRule="auto"/>
-              <w:jc w:val="center"/>
-            </w:pPr>
-            <w:r>
-              <w:t>Unit_id: Integer</w:t>
-            </w:r>
-          </w:p>
-          <w:p>
-            <w:pPr>
-              <w:spacing w:after="0" w:line="240" w:lineRule="auto"/>
-              <w:jc w:val="center"/>
-            </w:pPr>
-            <w:r>
-              <w:t>SubUnit_Type: String</w:t>
-            </w:r>
-          </w:p>
-          <w:p>
-            <w:pPr>
-              <w:spacing w:after="0" w:line="240" w:lineRule="auto"/>
-              <w:jc w:val="center"/>
-            </w:pPr>
-            <w:r>
-              <w:t>Ammo_cost: Double</w:t>
-            </w:r>
-          </w:p>
-          <w:p>
-            <w:pPr>
-              <w:spacing w:after="0" w:line="240" w:lineRule="auto"/>
-              <w:jc w:val="center"/>
-            </w:pPr>
-            <w:r>
-              <w:t>Spare_cost: Double</w:t>
-            </w:r>
-          </w:p>
-          <w:p>
-            <w:pPr>
-              <w:spacing w:after="0" w:line="240" w:lineRule="auto"/>
-              <w:jc w:val="center"/>
-            </w:pPr>
-            <w:r>
-              <w:t>Fuel_cost: Double</w:t>
-            </w:r>
-          </w:p>
-          <w:p>
-            <w:pPr>
-              <w:spacing w:after="0" w:line="240" w:lineRule="auto"/>
-              <w:jc w:val="center"/>
-            </w:pPr>
-            <w:r>
-              <w:t>Crew: Integer</w:t>
-            </w:r>
-          </w:p>
-          <w:p>
-            <w:pPr>
-              <w:spacing w:after="0" w:line="240" w:lineRule="auto"/>
-              <w:jc w:val="center"/>
-            </w:pPr>
-            <w:r>
-              <w:t>Officers: Integer</w:t>
-            </w:r>
-          </w:p>
-          <w:p>
-            <w:pPr>
-              <w:spacing w:after="0" w:line="240" w:lineRule="auto"/>
-              <w:jc w:val="center"/>
-            </w:pPr>
-            <w:r>
-              <w:t>Rating: Integer</w:t>
-            </w:r>
-          </w:p>
-          <w:p>
-            <w:pPr>
-              <w:spacing w:after="0" w:line="240" w:lineRule="auto"/>
-              <w:jc w:val="center"/>
-            </w:pPr>
-            <w:r>
-              <w:t>Num_of_machines: Integer</w:t>
-            </w:r>
-          </w:p>
-        </w:tc>
-      </w:tr>
-      <w:tr>
-        <w:tblPrEx>
-          <w:tblBorders>
-            <w:top w:val="single" w:color="BEBEBE" w:themeColor="background1" w:themeShade="BF" w:sz="4" w:space="0"/>
-            <w:left w:val="single" w:color="BEBEBE" w:themeColor="background1" w:themeShade="BF" w:sz="4" w:space="0"/>
-            <w:bottom w:val="single" w:color="BEBEBE" w:themeColor="background1" w:themeShade="BF" w:sz="4" w:space="0"/>
-            <w:right w:val="single" w:color="BEBEBE" w:themeColor="background1" w:themeShade="BF" w:sz="4" w:space="0"/>
-            <w:insideH w:val="single" w:color="BEBEBE" w:themeColor="background1" w:themeShade="BF" w:sz="4" w:space="0"/>
-            <w:insideV w:val="single" w:color="BEBEBE" w:themeColor="background1" w:themeShade="BF" w:sz="4" w:space="0"/>
-          </w:tblBorders>
-          <w:tblLayout w:type="fixed"/>
-          <w:tblCellMar>
-            <w:top w:w="0" w:type="dxa"/>
-            <w:left w:w="108" w:type="dxa"/>
-            <w:bottom w:w="0" w:type="dxa"/>
-            <w:right w:w="108" w:type="dxa"/>
-          </w:tblCellMar>
-        </w:tblPrEx>
-        <w:tc>
-          <w:tcPr>
+            <w:cnfStyle w:val="001000000000" w:firstRow="0" w:lastRow="0" w:firstColumn="1" w:lastColumn="0" w:oddVBand="0" w:evenVBand="0" w:oddHBand="0" w:evenHBand="0" w:firstRowFirstColumn="0" w:firstRowLastColumn="0" w:lastRowFirstColumn="0" w:lastRowLastColumn="0"/>
             <w:tcW w:w="3368" w:type="dxa"/>
           </w:tcPr>
           <w:p>
@@ -2865,45 +2551,7 @@
               </w:rPr>
             </w:pPr>
             <w:r>
-              <w:rPr>
-                <w:b w:val="0"/>
-                <w:bCs/>
-              </w:rPr>
-              <w:t>Admin_only()</w:t>
-            </w:r>
-          </w:p>
-          <w:p>
-            <w:pPr>
-              <w:spacing w:after="0" w:line="240" w:lineRule="auto"/>
-              <w:jc w:val="center"/>
-              <w:rPr>
-                <w:b w:val="0"/>
-                <w:bCs w:val="0"/>
-              </w:rPr>
-            </w:pPr>
-            <w:r>
-              <w:rPr>
-                <w:b w:val="0"/>
-                <w:bCs/>
-              </w:rPr>
-              <w:t>Paid()</w:t>
-            </w:r>
-          </w:p>
-          <w:p>
-            <w:pPr>
-              <w:spacing w:after="0" w:line="240" w:lineRule="auto"/>
-              <w:jc w:val="center"/>
-              <w:rPr>
-                <w:b w:val="0"/>
-                <w:bCs w:val="0"/>
-              </w:rPr>
-            </w:pPr>
-            <w:r>
-              <w:rPr>
-                <w:b w:val="0"/>
-                <w:bCs/>
-              </w:rPr>
-              <w:t>Current()</w:t>
+              <w:t>User</w:t>
             </w:r>
           </w:p>
         </w:tc>
@@ -2915,27 +2563,14 @@
             <w:pPr>
               <w:spacing w:after="0" w:line="240" w:lineRule="auto"/>
               <w:jc w:val="center"/>
+              <w:cnfStyle w:val="100000000000" w:firstRow="1" w:lastRow="0" w:firstColumn="0" w:lastColumn="0" w:oddVBand="0" w:evenVBand="0" w:oddHBand="0" w:evenHBand="0" w:firstRowFirstColumn="0" w:firstRowLastColumn="0" w:lastRowFirstColumn="0" w:lastRowLastColumn="0"/>
+              <w:rPr>
+                <w:b w:val="0"/>
+                <w:bCs w:val="0"/>
+              </w:rPr>
             </w:pPr>
             <w:r>
-              <w:t>Operating_cost()</w:t>
-            </w:r>
-          </w:p>
-          <w:p>
-            <w:pPr>
-              <w:spacing w:after="0" w:line="240" w:lineRule="auto"/>
-              <w:jc w:val="center"/>
-            </w:pPr>
-            <w:r>
-              <w:t>Avg_rating()</w:t>
-            </w:r>
-          </w:p>
-          <w:p>
-            <w:pPr>
-              <w:spacing w:after="0" w:line="240" w:lineRule="auto"/>
-              <w:jc w:val="center"/>
-            </w:pPr>
-            <w:r>
-              <w:t>Total_people()</w:t>
+              <w:t>Unit</w:t>
             </w:r>
           </w:p>
         </w:tc>
@@ -2947,9 +2582,134 @@
             <w:pPr>
               <w:spacing w:after="0" w:line="240" w:lineRule="auto"/>
               <w:jc w:val="center"/>
+              <w:cnfStyle w:val="100000000000" w:firstRow="1" w:lastRow="0" w:firstColumn="0" w:lastColumn="0" w:oddVBand="0" w:evenVBand="0" w:oddHBand="0" w:evenHBand="0" w:firstRowFirstColumn="0" w:firstRowLastColumn="0" w:lastRowFirstColumn="0" w:lastRowLastColumn="0"/>
+              <w:rPr>
+                <w:b w:val="0"/>
+                <w:bCs w:val="0"/>
+              </w:rPr>
             </w:pPr>
-            <w:r>
-              <w:t>Num_people()</w:t>
+            <w:proofErr w:type="spellStart"/>
+            <w:r>
+              <w:t>SubUnit</w:t>
+            </w:r>
+            <w:proofErr w:type="spellEnd"/>
+          </w:p>
+        </w:tc>
+      </w:tr>
+      <w:tr>
+        <w:tc>
+          <w:tcPr>
+            <w:cnfStyle w:val="001000000000" w:firstRow="0" w:lastRow="0" w:firstColumn="1" w:lastColumn="0" w:oddVBand="0" w:evenVBand="0" w:oddHBand="0" w:evenHBand="0" w:firstRowFirstColumn="0" w:firstRowLastColumn="0" w:lastRowFirstColumn="0" w:lastRowLastColumn="0"/>
+            <w:tcW w:w="3368" w:type="dxa"/>
+            <w:shd w:val="clear" w:color="auto" w:fill="F2F2F2" w:themeFill="background1" w:themeFillShade="F2"/>
+          </w:tcPr>
+          <w:p>
+            <w:pPr>
+              <w:spacing w:after="0" w:line="240" w:lineRule="auto"/>
+              <w:jc w:val="center"/>
+            </w:pPr>
+            <w:r>
+              <w:rPr>
+                <w:b w:val="0"/>
+              </w:rPr>
+              <w:t xml:space="preserve">Email: </w:t>
+            </w:r>
+            <w:r>
+              <w:rPr>
+                <w:b w:val="0"/>
+              </w:rPr>
+              <w:t>String</w:t>
+            </w:r>
+          </w:p>
+          <w:p>
+            <w:pPr>
+              <w:spacing w:after="0" w:line="240" w:lineRule="auto"/>
+              <w:jc w:val="center"/>
+              <w:rPr>
+                <w:bCs w:val="0"/>
+              </w:rPr>
+            </w:pPr>
+            <w:proofErr w:type="spellStart"/>
+            <w:r>
+              <w:rPr>
+                <w:b w:val="0"/>
+                <w:bCs w:val="0"/>
+              </w:rPr>
+              <w:t>Encrypted_password</w:t>
+            </w:r>
+            <w:proofErr w:type="spellEnd"/>
+            <w:r>
+              <w:rPr>
+                <w:b w:val="0"/>
+                <w:bCs w:val="0"/>
+              </w:rPr>
+              <w:t>: String</w:t>
+            </w:r>
+          </w:p>
+          <w:p>
+            <w:pPr>
+              <w:spacing w:after="0" w:line="240" w:lineRule="auto"/>
+              <w:jc w:val="center"/>
+              <w:rPr>
+                <w:bCs w:val="0"/>
+              </w:rPr>
+            </w:pPr>
+            <w:r>
+              <w:rPr>
+                <w:b w:val="0"/>
+                <w:bCs w:val="0"/>
+              </w:rPr>
+              <w:t>Id: Integer</w:t>
+            </w:r>
+          </w:p>
+          <w:p>
+            <w:pPr>
+              <w:spacing w:after="0" w:line="240" w:lineRule="auto"/>
+              <w:jc w:val="center"/>
+              <w:rPr>
+                <w:bCs w:val="0"/>
+              </w:rPr>
+            </w:pPr>
+            <w:proofErr w:type="spellStart"/>
+            <w:r>
+              <w:rPr>
+                <w:b w:val="0"/>
+                <w:bCs w:val="0"/>
+              </w:rPr>
+              <w:t>Role_id</w:t>
+            </w:r>
+            <w:proofErr w:type="spellEnd"/>
+            <w:r>
+              <w:rPr>
+                <w:b w:val="0"/>
+                <w:bCs w:val="0"/>
+              </w:rPr>
+              <w:t>: Integer</w:t>
+            </w:r>
+          </w:p>
+          <w:p>
+            <w:pPr>
+              <w:spacing w:after="0" w:line="240" w:lineRule="auto"/>
+              <w:jc w:val="center"/>
+              <w:rPr>
+                <w:bCs w:val="0"/>
+              </w:rPr>
+            </w:pPr>
+            <w:proofErr w:type="spellStart"/>
+            <w:r>
+              <w:rPr>
+                <w:b w:val="0"/>
+                <w:bCs w:val="0"/>
+              </w:rPr>
+              <w:t>Last_paid</w:t>
+            </w:r>
+            <w:proofErr w:type="spellEnd"/>
+            <w:r>
+              <w:rPr>
+                <w:b w:val="0"/>
+                <w:bCs w:val="0"/>
+              </w:rPr>
+              <w:t>: Date</w:t>
             </w:r>
           </w:p>
           <w:p>
@@ -2958,7 +2718,480 @@
               <w:jc w:val="center"/>
             </w:pPr>
             <w:r>
-              <w:t>Total_cost()</w:t>
+              <w:rPr>
+                <w:b w:val="0"/>
+                <w:bCs w:val="0"/>
+              </w:rPr>
+              <w:t>Paid: Boolean</w:t>
+            </w:r>
+          </w:p>
+        </w:tc>
+        <w:tc>
+          <w:tcPr>
+            <w:tcW w:w="2991" w:type="dxa"/>
+            <w:shd w:val="clear" w:color="auto" w:fill="F2F2F2" w:themeFill="background1" w:themeFillShade="F2"/>
+          </w:tcPr>
+          <w:p>
+            <w:pPr>
+              <w:spacing w:after="0" w:line="240" w:lineRule="auto"/>
+              <w:jc w:val="center"/>
+              <w:cnfStyle w:val="000000000000" w:firstRow="0" w:lastRow="0" w:firstColumn="0" w:lastColumn="0" w:oddVBand="0" w:evenVBand="0" w:oddHBand="0" w:evenHBand="0" w:firstRowFirstColumn="0" w:firstRowLastColumn="0" w:lastRowFirstColumn="0" w:lastRowLastColumn="0"/>
+            </w:pPr>
+            <w:proofErr w:type="spellStart"/>
+            <w:r>
+              <w:t>User_id</w:t>
+            </w:r>
+            <w:proofErr w:type="spellEnd"/>
+            <w:r>
+              <w:t>: Integer</w:t>
+            </w:r>
+          </w:p>
+          <w:p>
+            <w:pPr>
+              <w:spacing w:after="0" w:line="240" w:lineRule="auto"/>
+              <w:jc w:val="center"/>
+              <w:cnfStyle w:val="000000000000" w:firstRow="0" w:lastRow="0" w:firstColumn="0" w:lastColumn="0" w:oddVBand="0" w:evenVBand="0" w:oddHBand="0" w:evenHBand="0" w:firstRowFirstColumn="0" w:firstRowLastColumn="0" w:lastRowFirstColumn="0" w:lastRowLastColumn="0"/>
+            </w:pPr>
+            <w:proofErr w:type="spellStart"/>
+            <w:r>
+              <w:t>Unit_name</w:t>
+            </w:r>
+            <w:proofErr w:type="spellEnd"/>
+            <w:r>
+              <w:t>: String</w:t>
+            </w:r>
+          </w:p>
+          <w:p>
+            <w:pPr>
+              <w:spacing w:after="0" w:line="240" w:lineRule="auto"/>
+              <w:jc w:val="center"/>
+              <w:cnfStyle w:val="000000000000" w:firstRow="0" w:lastRow="0" w:firstColumn="0" w:lastColumn="0" w:oddVBand="0" w:evenVBand="0" w:oddHBand="0" w:evenHBand="0" w:firstRowFirstColumn="0" w:firstRowLastColumn="0" w:lastRowFirstColumn="0" w:lastRowLastColumn="0"/>
+            </w:pPr>
+            <w:proofErr w:type="spellStart"/>
+            <w:r>
+              <w:t>Unit_type</w:t>
+            </w:r>
+            <w:proofErr w:type="spellEnd"/>
+            <w:r>
+              <w:t>: String</w:t>
+            </w:r>
+          </w:p>
+          <w:p>
+            <w:pPr>
+              <w:spacing w:after="0" w:line="240" w:lineRule="auto"/>
+              <w:jc w:val="center"/>
+              <w:cnfStyle w:val="000000000000" w:firstRow="0" w:lastRow="0" w:firstColumn="0" w:lastColumn="0" w:oddVBand="0" w:evenVBand="0" w:oddHBand="0" w:evenHBand="0" w:firstRowFirstColumn="0" w:firstRowLastColumn="0" w:lastRowFirstColumn="0" w:lastRowLastColumn="0"/>
+            </w:pPr>
+            <w:proofErr w:type="spellStart"/>
+            <w:r>
+              <w:t>Admin_people</w:t>
+            </w:r>
+            <w:proofErr w:type="spellEnd"/>
+            <w:r>
+              <w:t>: Integer</w:t>
+            </w:r>
+          </w:p>
+          <w:p>
+            <w:pPr>
+              <w:spacing w:after="0" w:line="240" w:lineRule="auto"/>
+              <w:jc w:val="center"/>
+              <w:cnfStyle w:val="000000000000" w:firstRow="0" w:lastRow="0" w:firstColumn="0" w:lastColumn="0" w:oddVBand="0" w:evenVBand="0" w:oddHBand="0" w:evenHBand="0" w:firstRowFirstColumn="0" w:firstRowLastColumn="0" w:lastRowFirstColumn="0" w:lastRowLastColumn="0"/>
+            </w:pPr>
+            <w:proofErr w:type="spellStart"/>
+            <w:r>
+              <w:t>Tech_people</w:t>
+            </w:r>
+            <w:proofErr w:type="spellEnd"/>
+            <w:r>
+              <w:t>: Integer</w:t>
+            </w:r>
+          </w:p>
+          <w:p>
+            <w:pPr>
+              <w:spacing w:after="0" w:line="240" w:lineRule="auto"/>
+              <w:jc w:val="center"/>
+              <w:cnfStyle w:val="000000000000" w:firstRow="0" w:lastRow="0" w:firstColumn="0" w:lastColumn="0" w:oddVBand="0" w:evenVBand="0" w:oddHBand="0" w:evenHBand="0" w:firstRowFirstColumn="0" w:firstRowLastColumn="0" w:lastRowFirstColumn="0" w:lastRowLastColumn="0"/>
+            </w:pPr>
+            <w:r>
+              <w:t>Rating: Integer</w:t>
+            </w:r>
+          </w:p>
+          <w:p>
+            <w:pPr>
+              <w:spacing w:after="0" w:line="240" w:lineRule="auto"/>
+              <w:jc w:val="center"/>
+              <w:cnfStyle w:val="000000000000" w:firstRow="0" w:lastRow="0" w:firstColumn="0" w:lastColumn="0" w:oddVBand="0" w:evenVBand="0" w:oddHBand="0" w:evenHBand="0" w:firstRowFirstColumn="0" w:firstRowLastColumn="0" w:lastRowFirstColumn="0" w:lastRowLastColumn="0"/>
+            </w:pPr>
+            <w:r>
+              <w:t>Balance: Double</w:t>
+            </w:r>
+          </w:p>
+          <w:p>
+            <w:pPr>
+              <w:spacing w:after="0" w:line="240" w:lineRule="auto"/>
+              <w:jc w:val="center"/>
+              <w:cnfStyle w:val="000000000000" w:firstRow="0" w:lastRow="0" w:firstColumn="0" w:lastColumn="0" w:oddVBand="0" w:evenVBand="0" w:oddHBand="0" w:evenHBand="0" w:firstRowFirstColumn="0" w:firstRowLastColumn="0" w:lastRowFirstColumn="0" w:lastRowLastColumn="0"/>
+            </w:pPr>
+            <w:proofErr w:type="spellStart"/>
+            <w:r>
+              <w:t>Ocost</w:t>
+            </w:r>
+            <w:proofErr w:type="spellEnd"/>
+            <w:r>
+              <w:t>: Double</w:t>
+            </w:r>
+          </w:p>
+          <w:p>
+            <w:pPr>
+              <w:spacing w:after="0" w:line="240" w:lineRule="auto"/>
+              <w:jc w:val="center"/>
+              <w:cnfStyle w:val="000000000000" w:firstRow="0" w:lastRow="0" w:firstColumn="0" w:lastColumn="0" w:oddVBand="0" w:evenVBand="0" w:oddHBand="0" w:evenHBand="0" w:firstRowFirstColumn="0" w:firstRowLastColumn="0" w:lastRowFirstColumn="0" w:lastRowLastColumn="0"/>
+            </w:pPr>
+            <w:proofErr w:type="spellStart"/>
+            <w:r>
+              <w:t>SubUnits</w:t>
+            </w:r>
+            <w:proofErr w:type="spellEnd"/>
+            <w:r>
+              <w:t xml:space="preserve"> []: </w:t>
+            </w:r>
+            <w:proofErr w:type="spellStart"/>
+            <w:r>
+              <w:t>SubUnit</w:t>
+            </w:r>
+            <w:proofErr w:type="spellEnd"/>
+          </w:p>
+        </w:tc>
+        <w:tc>
+          <w:tcPr>
+            <w:tcW w:w="2991" w:type="dxa"/>
+            <w:shd w:val="clear" w:color="auto" w:fill="F2F2F2" w:themeFill="background1" w:themeFillShade="F2"/>
+          </w:tcPr>
+          <w:p>
+            <w:pPr>
+              <w:spacing w:after="0" w:line="240" w:lineRule="auto"/>
+              <w:jc w:val="center"/>
+              <w:cnfStyle w:val="000000000000" w:firstRow="0" w:lastRow="0" w:firstColumn="0" w:lastColumn="0" w:oddVBand="0" w:evenVBand="0" w:oddHBand="0" w:evenHBand="0" w:firstRowFirstColumn="0" w:firstRowLastColumn="0" w:lastRowFirstColumn="0" w:lastRowLastColumn="0"/>
+            </w:pPr>
+            <w:proofErr w:type="spellStart"/>
+            <w:r>
+              <w:t>Unit_id</w:t>
+            </w:r>
+            <w:proofErr w:type="spellEnd"/>
+            <w:r>
+              <w:t>: Integer</w:t>
+            </w:r>
+          </w:p>
+          <w:p>
+            <w:pPr>
+              <w:spacing w:after="0" w:line="240" w:lineRule="auto"/>
+              <w:jc w:val="center"/>
+              <w:cnfStyle w:val="000000000000" w:firstRow="0" w:lastRow="0" w:firstColumn="0" w:lastColumn="0" w:oddVBand="0" w:evenVBand="0" w:oddHBand="0" w:evenHBand="0" w:firstRowFirstColumn="0" w:firstRowLastColumn="0" w:lastRowFirstColumn="0" w:lastRowLastColumn="0"/>
+            </w:pPr>
+            <w:proofErr w:type="spellStart"/>
+            <w:r>
+              <w:t>SubUnit_Type</w:t>
+            </w:r>
+            <w:proofErr w:type="spellEnd"/>
+            <w:r>
+              <w:t>: String</w:t>
+            </w:r>
+          </w:p>
+          <w:p>
+            <w:pPr>
+              <w:spacing w:after="0" w:line="240" w:lineRule="auto"/>
+              <w:jc w:val="center"/>
+              <w:cnfStyle w:val="000000000000" w:firstRow="0" w:lastRow="0" w:firstColumn="0" w:lastColumn="0" w:oddVBand="0" w:evenVBand="0" w:oddHBand="0" w:evenHBand="0" w:firstRowFirstColumn="0" w:firstRowLastColumn="0" w:lastRowFirstColumn="0" w:lastRowLastColumn="0"/>
+            </w:pPr>
+            <w:proofErr w:type="spellStart"/>
+            <w:r>
+              <w:t>Ammo_cost</w:t>
+            </w:r>
+            <w:proofErr w:type="spellEnd"/>
+            <w:r>
+              <w:t>: Double</w:t>
+            </w:r>
+          </w:p>
+          <w:p>
+            <w:pPr>
+              <w:spacing w:after="0" w:line="240" w:lineRule="auto"/>
+              <w:jc w:val="center"/>
+              <w:cnfStyle w:val="000000000000" w:firstRow="0" w:lastRow="0" w:firstColumn="0" w:lastColumn="0" w:oddVBand="0" w:evenVBand="0" w:oddHBand="0" w:evenHBand="0" w:firstRowFirstColumn="0" w:firstRowLastColumn="0" w:lastRowFirstColumn="0" w:lastRowLastColumn="0"/>
+            </w:pPr>
+            <w:proofErr w:type="spellStart"/>
+            <w:r>
+              <w:t>Spare_cost</w:t>
+            </w:r>
+            <w:proofErr w:type="spellEnd"/>
+            <w:r>
+              <w:t>: Double</w:t>
+            </w:r>
+          </w:p>
+          <w:p>
+            <w:pPr>
+              <w:spacing w:after="0" w:line="240" w:lineRule="auto"/>
+              <w:jc w:val="center"/>
+              <w:cnfStyle w:val="000000000000" w:firstRow="0" w:lastRow="0" w:firstColumn="0" w:lastColumn="0" w:oddVBand="0" w:evenVBand="0" w:oddHBand="0" w:evenHBand="0" w:firstRowFirstColumn="0" w:firstRowLastColumn="0" w:lastRowFirstColumn="0" w:lastRowLastColumn="0"/>
+            </w:pPr>
+            <w:proofErr w:type="spellStart"/>
+            <w:r>
+              <w:t>Fuel_cost</w:t>
+            </w:r>
+            <w:proofErr w:type="spellEnd"/>
+            <w:r>
+              <w:t>: Double</w:t>
+            </w:r>
+          </w:p>
+          <w:p>
+            <w:pPr>
+              <w:spacing w:after="0" w:line="240" w:lineRule="auto"/>
+              <w:jc w:val="center"/>
+              <w:cnfStyle w:val="000000000000" w:firstRow="0" w:lastRow="0" w:firstColumn="0" w:lastColumn="0" w:oddVBand="0" w:evenVBand="0" w:oddHBand="0" w:evenHBand="0" w:firstRowFirstColumn="0" w:firstRowLastColumn="0" w:lastRowFirstColumn="0" w:lastRowLastColumn="0"/>
+            </w:pPr>
+            <w:r>
+              <w:t>Crew: Integer</w:t>
+            </w:r>
+          </w:p>
+          <w:p>
+            <w:pPr>
+              <w:spacing w:after="0" w:line="240" w:lineRule="auto"/>
+              <w:jc w:val="center"/>
+              <w:cnfStyle w:val="000000000000" w:firstRow="0" w:lastRow="0" w:firstColumn="0" w:lastColumn="0" w:oddVBand="0" w:evenVBand="0" w:oddHBand="0" w:evenHBand="0" w:firstRowFirstColumn="0" w:firstRowLastColumn="0" w:lastRowFirstColumn="0" w:lastRowLastColumn="0"/>
+            </w:pPr>
+            <w:r>
+              <w:t>Officers: Integer</w:t>
+            </w:r>
+          </w:p>
+          <w:p>
+            <w:pPr>
+              <w:spacing w:after="0" w:line="240" w:lineRule="auto"/>
+              <w:jc w:val="center"/>
+              <w:cnfStyle w:val="000000000000" w:firstRow="0" w:lastRow="0" w:firstColumn="0" w:lastColumn="0" w:oddVBand="0" w:evenVBand="0" w:oddHBand="0" w:evenHBand="0" w:firstRowFirstColumn="0" w:firstRowLastColumn="0" w:lastRowFirstColumn="0" w:lastRowLastColumn="0"/>
+            </w:pPr>
+            <w:r>
+              <w:t>Rating: Integer</w:t>
+            </w:r>
+          </w:p>
+          <w:p>
+            <w:pPr>
+              <w:spacing w:after="0" w:line="240" w:lineRule="auto"/>
+              <w:jc w:val="center"/>
+              <w:cnfStyle w:val="000000000000" w:firstRow="0" w:lastRow="0" w:firstColumn="0" w:lastColumn="0" w:oddVBand="0" w:evenVBand="0" w:oddHBand="0" w:evenHBand="0" w:firstRowFirstColumn="0" w:firstRowLastColumn="0" w:lastRowFirstColumn="0" w:lastRowLastColumn="0"/>
+            </w:pPr>
+            <w:proofErr w:type="spellStart"/>
+            <w:r>
+              <w:t>Num_of_machines</w:t>
+            </w:r>
+            <w:proofErr w:type="spellEnd"/>
+            <w:r>
+              <w:t>: Integer</w:t>
+            </w:r>
+          </w:p>
+        </w:tc>
+      </w:tr>
+      <w:tr>
+        <w:tc>
+          <w:tcPr>
+            <w:cnfStyle w:val="001000000000" w:firstRow="0" w:lastRow="0" w:firstColumn="1" w:lastColumn="0" w:oddVBand="0" w:evenVBand="0" w:oddHBand="0" w:evenHBand="0" w:firstRowFirstColumn="0" w:firstRowLastColumn="0" w:lastRowFirstColumn="0" w:lastRowLastColumn="0"/>
+            <w:tcW w:w="3368" w:type="dxa"/>
+          </w:tcPr>
+          <w:p>
+            <w:pPr>
+              <w:spacing w:after="0" w:line="240" w:lineRule="auto"/>
+              <w:jc w:val="center"/>
+            </w:pPr>
+            <w:proofErr w:type="spellStart"/>
+            <w:r>
+              <w:rPr>
+                <w:b w:val="0"/>
+              </w:rPr>
+              <w:t>Admin_</w:t>
+            </w:r>
+            <w:proofErr w:type="gramStart"/>
+            <w:r>
+              <w:rPr>
+                <w:b w:val="0"/>
+              </w:rPr>
+              <w:t>only</w:t>
+            </w:r>
+            <w:proofErr w:type="spellEnd"/>
+            <w:r>
+              <w:rPr>
+                <w:b w:val="0"/>
+              </w:rPr>
+              <w:t>(</w:t>
+            </w:r>
+            <w:proofErr w:type="gramEnd"/>
+            <w:r>
+              <w:rPr>
+                <w:b w:val="0"/>
+              </w:rPr>
+              <w:t>)</w:t>
+            </w:r>
+          </w:p>
+          <w:p>
+            <w:pPr>
+              <w:spacing w:after="0" w:line="240" w:lineRule="auto"/>
+              <w:jc w:val="center"/>
+            </w:pPr>
+            <w:proofErr w:type="gramStart"/>
+            <w:r>
+              <w:rPr>
+                <w:b w:val="0"/>
+              </w:rPr>
+              <w:t>Paid(</w:t>
+            </w:r>
+            <w:proofErr w:type="gramEnd"/>
+            <w:r>
+              <w:rPr>
+                <w:b w:val="0"/>
+              </w:rPr>
+              <w:t>)</w:t>
+            </w:r>
+          </w:p>
+          <w:p>
+            <w:pPr>
+              <w:spacing w:after="0" w:line="240" w:lineRule="auto"/>
+              <w:jc w:val="center"/>
+            </w:pPr>
+            <w:proofErr w:type="gramStart"/>
+            <w:r>
+              <w:rPr>
+                <w:b w:val="0"/>
+              </w:rPr>
+              <w:t>Current(</w:t>
+            </w:r>
+            <w:proofErr w:type="gramEnd"/>
+            <w:r>
+              <w:rPr>
+                <w:b w:val="0"/>
+              </w:rPr>
+              <w:t>)</w:t>
+            </w:r>
+          </w:p>
+        </w:tc>
+        <w:tc>
+          <w:tcPr>
+            <w:tcW w:w="2991" w:type="dxa"/>
+          </w:tcPr>
+          <w:p>
+            <w:pPr>
+              <w:spacing w:after="0" w:line="240" w:lineRule="auto"/>
+              <w:jc w:val="center"/>
+              <w:cnfStyle w:val="000000000000" w:firstRow="0" w:lastRow="0" w:firstColumn="0" w:lastColumn="0" w:oddVBand="0" w:evenVBand="0" w:oddHBand="0" w:evenHBand="0" w:firstRowFirstColumn="0" w:firstRowLastColumn="0" w:lastRowFirstColumn="0" w:lastRowLastColumn="0"/>
+            </w:pPr>
+            <w:proofErr w:type="spellStart"/>
+            <w:r>
+              <w:t>Operating_</w:t>
+            </w:r>
+            <w:proofErr w:type="gramStart"/>
+            <w:r>
+              <w:t>cost</w:t>
+            </w:r>
+            <w:proofErr w:type="spellEnd"/>
+            <w:r>
+              <w:t>(</w:t>
+            </w:r>
+            <w:proofErr w:type="gramEnd"/>
+            <w:r>
+              <w:t>)</w:t>
+            </w:r>
+          </w:p>
+          <w:p>
+            <w:pPr>
+              <w:spacing w:after="0" w:line="240" w:lineRule="auto"/>
+              <w:jc w:val="center"/>
+              <w:cnfStyle w:val="000000000000" w:firstRow="0" w:lastRow="0" w:firstColumn="0" w:lastColumn="0" w:oddVBand="0" w:evenVBand="0" w:oddHBand="0" w:evenHBand="0" w:firstRowFirstColumn="0" w:firstRowLastColumn="0" w:lastRowFirstColumn="0" w:lastRowLastColumn="0"/>
+            </w:pPr>
+            <w:proofErr w:type="spellStart"/>
+            <w:r>
+              <w:t>Avg_</w:t>
+            </w:r>
+            <w:proofErr w:type="gramStart"/>
+            <w:r>
+              <w:t>rating</w:t>
+            </w:r>
+            <w:proofErr w:type="spellEnd"/>
+            <w:r>
+              <w:t>(</w:t>
+            </w:r>
+            <w:proofErr w:type="gramEnd"/>
+            <w:r>
+              <w:t>)</w:t>
+            </w:r>
+          </w:p>
+          <w:p>
+            <w:pPr>
+              <w:spacing w:after="0" w:line="240" w:lineRule="auto"/>
+              <w:jc w:val="center"/>
+              <w:cnfStyle w:val="000000000000" w:firstRow="0" w:lastRow="0" w:firstColumn="0" w:lastColumn="0" w:oddVBand="0" w:evenVBand="0" w:oddHBand="0" w:evenHBand="0" w:firstRowFirstColumn="0" w:firstRowLastColumn="0" w:lastRowFirstColumn="0" w:lastRowLastColumn="0"/>
+            </w:pPr>
+            <w:proofErr w:type="spellStart"/>
+            <w:r>
+              <w:t>Total_</w:t>
+            </w:r>
+            <w:proofErr w:type="gramStart"/>
+            <w:r>
+              <w:t>people</w:t>
+            </w:r>
+            <w:proofErr w:type="spellEnd"/>
+            <w:r>
+              <w:t>(</w:t>
+            </w:r>
+            <w:proofErr w:type="gramEnd"/>
+            <w:r>
+              <w:t>)</w:t>
+            </w:r>
+          </w:p>
+        </w:tc>
+        <w:tc>
+          <w:tcPr>
+            <w:tcW w:w="2991" w:type="dxa"/>
+          </w:tcPr>
+          <w:p>
+            <w:pPr>
+              <w:spacing w:after="0" w:line="240" w:lineRule="auto"/>
+              <w:jc w:val="center"/>
+              <w:cnfStyle w:val="000000000000" w:firstRow="0" w:lastRow="0" w:firstColumn="0" w:lastColumn="0" w:oddVBand="0" w:evenVBand="0" w:oddHBand="0" w:evenHBand="0" w:firstRowFirstColumn="0" w:firstRowLastColumn="0" w:lastRowFirstColumn="0" w:lastRowLastColumn="0"/>
+            </w:pPr>
+            <w:proofErr w:type="spellStart"/>
+            <w:r>
+              <w:t>Num_</w:t>
+            </w:r>
+            <w:proofErr w:type="gramStart"/>
+            <w:r>
+              <w:t>people</w:t>
+            </w:r>
+            <w:proofErr w:type="spellEnd"/>
+            <w:r>
+              <w:t>(</w:t>
+            </w:r>
+            <w:proofErr w:type="gramEnd"/>
+            <w:r>
+              <w:t>)</w:t>
+            </w:r>
+          </w:p>
+          <w:p>
+            <w:pPr>
+              <w:spacing w:after="0" w:line="240" w:lineRule="auto"/>
+              <w:jc w:val="center"/>
+              <w:cnfStyle w:val="000000000000" w:firstRow="0" w:lastRow="0" w:firstColumn="0" w:lastColumn="0" w:oddVBand="0" w:evenVBand="0" w:oddHBand="0" w:evenHBand="0" w:firstRowFirstColumn="0" w:firstRowLastColumn="0" w:lastRowFirstColumn="0" w:lastRowLastColumn="0"/>
+            </w:pPr>
+            <w:proofErr w:type="spellStart"/>
+            <w:r>
+              <w:t>Total_</w:t>
+            </w:r>
+            <w:proofErr w:type="gramStart"/>
+            <w:r>
+              <w:t>cost</w:t>
+            </w:r>
+            <w:proofErr w:type="spellEnd"/>
+            <w:r>
+              <w:t>(</w:t>
+            </w:r>
+            <w:proofErr w:type="gramEnd"/>
+            <w:r>
+              <w:t>)</w:t>
             </w:r>
           </w:p>
         </w:tc>
@@ -2967,22 +3200,95 @@
     <w:p/>
     <w:p>
       <w:r>
-        <w:t>The User is created by Devise and includes all of its standard attributes and methods. The Admin_only() and Paid() methods return a true or false. Current() also returns true and  false by checking if the last paid date falls in the month time frame.</w:t>
-      </w:r>
-    </w:p>
-    <w:p>
-      <w:r>
-        <w:t>The Unit model keeps track of the overall statistics for the military unit in BattleTech. All of these attributes can be set by the user using a create/ edit interface or by using the Unit Wizard. The SubUnits array keeps track of the actual military forces associated with the unit, vs support personnel such as Administrators and Technicians. The methods allow for basic numbers to be extracted from saved information.</w:t>
-      </w:r>
-    </w:p>
-    <w:p>
-      <w:r>
-        <w:t xml:space="preserve">The SubUnit model keeps track of the operating costs and personnel for that military force. It can also accommodate multiples of the same unit type.( IE 107 HUMMVEES) The User will input most of this type of information. </w:t>
-      </w:r>
-    </w:p>
-    <w:p>
-      <w:pPr>
-        <w:pStyle w:val="2"/>
+        <w:t xml:space="preserve">The User is created by Devise and includes </w:t>
+      </w:r>
+      <w:proofErr w:type="gramStart"/>
+      <w:r>
+        <w:t>all of</w:t>
+      </w:r>
+      <w:proofErr w:type="gramEnd"/>
+      <w:r>
+        <w:t xml:space="preserve"> its standard attributes and methods. The </w:t>
+      </w:r>
+      <w:proofErr w:type="spellStart"/>
+      <w:r>
+        <w:t>Admin_</w:t>
+      </w:r>
+      <w:proofErr w:type="gramStart"/>
+      <w:r>
+        <w:t>only</w:t>
+      </w:r>
+      <w:proofErr w:type="spellEnd"/>
+      <w:r>
+        <w:t>(</w:t>
+      </w:r>
+      <w:proofErr w:type="gramEnd"/>
+      <w:r>
+        <w:t xml:space="preserve">) and Paid() methods return a true or false. </w:t>
+      </w:r>
+      <w:proofErr w:type="gramStart"/>
+      <w:r>
+        <w:t>Current(</w:t>
+      </w:r>
+      <w:proofErr w:type="gramEnd"/>
+      <w:r>
+        <w:t>) also returns true and  false by checking if the last paid date falls in the month ti</w:t>
+      </w:r>
+      <w:r>
+        <w:t>me frame.</w:t>
+      </w:r>
+    </w:p>
+    <w:p>
+      <w:r>
+        <w:t xml:space="preserve">The Unit model keeps track of the overall statistics for the military unit in BattleTech. </w:t>
+      </w:r>
+      <w:proofErr w:type="gramStart"/>
+      <w:r>
+        <w:t>All of these</w:t>
+      </w:r>
+      <w:proofErr w:type="gramEnd"/>
+      <w:r>
+        <w:t xml:space="preserve"> attributes can be set by the user using a create/ edit interface or by using the Unit Wizard. The </w:t>
+      </w:r>
+      <w:proofErr w:type="spellStart"/>
+      <w:r>
+        <w:t>SubUnits</w:t>
+      </w:r>
+      <w:proofErr w:type="spellEnd"/>
+      <w:r>
+        <w:t xml:space="preserve"> array keeps track of the actual mili</w:t>
+      </w:r>
+      <w:r>
+        <w:t>tary forces associated with the unit, vs support personnel such as Administrators and Technicians. The methods allow for basic numbers to be extracted from saved information.</w:t>
+      </w:r>
+    </w:p>
+    <w:p>
+      <w:r>
+        <w:t xml:space="preserve">The </w:t>
+      </w:r>
+      <w:proofErr w:type="spellStart"/>
+      <w:r>
+        <w:t>SubUnit</w:t>
+      </w:r>
+      <w:proofErr w:type="spellEnd"/>
+      <w:r>
+        <w:t xml:space="preserve"> model keeps track of the operating costs and personnel for that milit</w:t>
+      </w:r>
+      <w:r>
+        <w:t xml:space="preserve">ary force. It can also accommodate multiples of the same unit </w:t>
+      </w:r>
+      <w:proofErr w:type="gramStart"/>
+      <w:r>
+        <w:t>type.(</w:t>
+      </w:r>
+      <w:proofErr w:type="gramEnd"/>
+      <w:r>
+        <w:t xml:space="preserve"> IE 107 HUMMVEES) The User will input most of this type of information. </w:t>
+      </w:r>
+    </w:p>
+    <w:p>
+      <w:pPr>
+        <w:pStyle w:val="Heading1"/>
       </w:pPr>
       <w:r>
         <w:t>System Architecture and Design</w:t>
@@ -2990,7 +3296,21 @@
     </w:p>
     <w:p>
       <w:r>
-        <w:t xml:space="preserve">The web application was developed using Ruby as the primary programming language for the back end and Rails for the web application framework. The production database is PostgreSQL, while development uses the light weight Sqlite3. The frontend was developed using Embedded RuBy (ERB) templating language that delivers the HTML to the browser. </w:t>
+        <w:t>The web application was developed using Ruby as the primary programming language for</w:t>
+      </w:r>
+      <w:r>
+        <w:t xml:space="preserve"> the back end and Rails for the web application framework. The production database is PostgreSQL, while development uses the light weight Sqlite3. The frontend was developed using Embedded </w:t>
+      </w:r>
+      <w:proofErr w:type="spellStart"/>
+      <w:r>
+        <w:t>RuBy</w:t>
+      </w:r>
+      <w:proofErr w:type="spellEnd"/>
+      <w:r>
+        <w:t xml:space="preserve"> (ERB) templating language that delivers the HTML to the browse</w:t>
+      </w:r>
+      <w:r>
+        <w:t xml:space="preserve">r. </w:t>
       </w:r>
     </w:p>
     <w:p>
@@ -3005,7 +3325,7 @@
     </w:p>
     <w:p>
       <w:pPr>
-        <w:pStyle w:val="10"/>
+        <w:pStyle w:val="ListParagraph1"/>
         <w:numPr>
           <w:ilvl w:val="0"/>
           <w:numId w:val="5"/>
@@ -3017,27 +3337,30 @@
     </w:p>
     <w:p>
       <w:pPr>
-        <w:pStyle w:val="10"/>
+        <w:pStyle w:val="ListParagraph1"/>
         <w:numPr>
           <w:ilvl w:val="0"/>
           <w:numId w:val="5"/>
         </w:numPr>
       </w:pPr>
       <w:r>
+        <w:lastRenderedPageBreak/>
         <w:t>Unit</w:t>
       </w:r>
     </w:p>
     <w:p>
       <w:pPr>
-        <w:pStyle w:val="10"/>
+        <w:pStyle w:val="ListParagraph1"/>
         <w:numPr>
           <w:ilvl w:val="0"/>
           <w:numId w:val="5"/>
         </w:numPr>
       </w:pPr>
+      <w:proofErr w:type="spellStart"/>
       <w:r>
         <w:t>SubUnit</w:t>
       </w:r>
+      <w:proofErr w:type="spellEnd"/>
     </w:p>
     <w:p>
       <w:r>
@@ -3046,7 +3369,7 @@
     </w:p>
     <w:p>
       <w:pPr>
-        <w:pStyle w:val="10"/>
+        <w:pStyle w:val="ListParagraph1"/>
         <w:numPr>
           <w:ilvl w:val="0"/>
           <w:numId w:val="6"/>
@@ -3058,7 +3381,7 @@
     </w:p>
     <w:p>
       <w:pPr>
-        <w:pStyle w:val="10"/>
+        <w:pStyle w:val="ListParagraph1"/>
         <w:numPr>
           <w:ilvl w:val="0"/>
           <w:numId w:val="6"/>
@@ -3070,7 +3393,7 @@
     </w:p>
     <w:p>
       <w:pPr>
-        <w:pStyle w:val="10"/>
+        <w:pStyle w:val="ListParagraph1"/>
         <w:numPr>
           <w:ilvl w:val="0"/>
           <w:numId w:val="6"/>
@@ -3082,7 +3405,7 @@
     </w:p>
     <w:p>
       <w:pPr>
-        <w:pStyle w:val="10"/>
+        <w:pStyle w:val="ListParagraph1"/>
         <w:numPr>
           <w:ilvl w:val="0"/>
           <w:numId w:val="6"/>
@@ -3099,7 +3422,10 @@
     </w:p>
     <w:p>
       <w:r>
-        <w:t>The Admin Controller is just used to check to see if the user is an Admin.</w:t>
+        <w:t>The Admin Controller is just used to check to see</w:t>
+      </w:r>
+      <w:r>
+        <w:t xml:space="preserve"> if the user is an Admin.</w:t>
       </w:r>
     </w:p>
     <w:p>
@@ -3109,27 +3435,44 @@
     </w:p>
     <w:p>
       <w:r>
-        <w:t>The Dashboard Controller and views are the primary components to the web application.  Its primary purpose is to get the current information of the user and do all the creation / editing/ destroying for the units the user creates. The unit creation wizard is also part of this controller and view.</w:t>
-      </w:r>
-    </w:p>
-    <w:p>
-      <w:r>
-        <w:t>The Rails router maps all the different actions of the controllers to web addresses that are used when linking the webpages for the application.</w:t>
-      </w:r>
-    </w:p>
-    <w:p>
-      <w:r>
-        <w:t>The models are Ruby classes that correspond to database tables that the gem ActiveRecord manages. The attributes are typically loaded from the database.</w:t>
-      </w:r>
-    </w:p>
-    <w:p>
-      <w:r>
-        <w:t>The application is being hosted on Heroku due to widespread use and ease of use. Heroku provides the hosting and database services needed.</w:t>
-      </w:r>
-    </w:p>
-    <w:p>
-      <w:pPr>
-        <w:pStyle w:val="2"/>
+        <w:t>The Dashboard Controller and views are the primary components to the web application.  Its primary purpose is to get the cur</w:t>
+      </w:r>
+      <w:r>
+        <w:t>rent information of the user and do all the creation / editing/ destroying for the units the user creates. The unit creation wizard is also part of this controller and view.</w:t>
+      </w:r>
+    </w:p>
+    <w:p>
+      <w:r>
+        <w:t>The Rails router maps all the different actions of the controllers to web addresse</w:t>
+      </w:r>
+      <w:r>
+        <w:t>s that are used when linking the webpages for the application.</w:t>
+      </w:r>
+    </w:p>
+    <w:p>
+      <w:r>
+        <w:t xml:space="preserve">The models are Ruby classes that correspond to database tables that the gem </w:t>
+      </w:r>
+      <w:proofErr w:type="spellStart"/>
+      <w:r>
+        <w:t>ActiveRecord</w:t>
+      </w:r>
+      <w:proofErr w:type="spellEnd"/>
+      <w:r>
+        <w:t xml:space="preserve"> manages. The attributes are typically loaded from the database.</w:t>
+      </w:r>
+    </w:p>
+    <w:p>
+      <w:r>
+        <w:t>The application is being hosted on Herok</w:t>
+      </w:r>
+      <w:r>
+        <w:t>u due to widespread use and ease of use. Heroku provides the hosting and database services needed.</w:t>
+      </w:r>
+    </w:p>
+    <w:p>
+      <w:pPr>
+        <w:pStyle w:val="Heading1"/>
       </w:pPr>
       <w:r>
         <w:t>Algorithms and Data Structures</w:t>
@@ -3142,7 +3485,7 @@
     </w:p>
     <w:p>
       <w:pPr>
-        <w:pStyle w:val="2"/>
+        <w:pStyle w:val="Heading1"/>
       </w:pPr>
       <w:r>
         <w:t>User Interface Design and Implementation</w:t>
@@ -3150,45 +3493,53 @@
     </w:p>
     <w:p>
       <w:r>
-        <w:t xml:space="preserve">The user interface uses common browser technologies to display the web application. It is mostly customized CSS and basic HTML. The expanded functionality is added by Bootstrap. Bootstrap comes with its own custom CSS and JavaScript files, which are loaded from their recommended content delivery network. </w:t>
-      </w:r>
-    </w:p>
-    <w:p>
-      <w:r>
-        <w:t>Bootstrap was primarily chosen due to the fact that this technology was the one we were most versed in. Mobile viewing was not on the forefront during the development, but with leaning on bootstrap for most of the styling, it is hoped that a transition to a mobile experience will be relatively easy, should the need ever arise.</w:t>
+        <w:t>The user inter</w:t>
+      </w:r>
+      <w:r>
+        <w:t>face uses common browser technologies to display the web application. It is mostly customized CSS and basic HTML. The expanded functionality is added by Bootstrap. Bootstrap comes with its own custom CSS and JavaScript files, which are loaded from their re</w:t>
+      </w:r>
+      <w:r>
+        <w:t xml:space="preserve">commended content delivery network. </w:t>
+      </w:r>
+    </w:p>
+    <w:p>
+      <w:r>
+        <w:t xml:space="preserve">Bootstrap was primarily chosen </w:t>
+      </w:r>
+      <w:proofErr w:type="gramStart"/>
+      <w:r>
+        <w:t>due to the fact that</w:t>
+      </w:r>
+      <w:proofErr w:type="gramEnd"/>
+      <w:r>
+        <w:t xml:space="preserve"> this technology was the one we were most versed in. Mobile viewing was not on the forefront during the development, but with leaning on bootstrap for most of the styli</w:t>
+      </w:r>
+      <w:r>
+        <w:t>ng, it is hoped that a transition to a mobile experience will be relatively easy, should the need ever arise.</w:t>
       </w:r>
     </w:p>
     <w:p>
       <w:r>
         <w:t xml:space="preserve">The UI was developed over two free Bootstrap templates that were available. The starter template and the Dashboard template available at: </w:t>
       </w:r>
-      <w:r>
-        <w:fldChar w:fldCharType="begin"/>
-      </w:r>
-      <w:r>
-        <w:instrText xml:space="preserve"> HYPERLINK "https://getbootstrap.com/docs/4.0/examples/" </w:instrText>
-      </w:r>
-      <w:r>
-        <w:fldChar w:fldCharType="separate"/>
-      </w:r>
+      <w:hyperlink r:id="rId7" w:history="1">
+        <w:r>
+          <w:rPr>
+            <w:rStyle w:val="Hyperlink"/>
+          </w:rPr>
+          <w:t>https://getbootstrap.com/docs/4.0/examples/</w:t>
+        </w:r>
+      </w:hyperlink>
+      <w:r>
+        <w:t xml:space="preserve">. </w:t>
+      </w:r>
+    </w:p>
+    <w:p>
       <w:r>
         <w:rPr>
-          <w:rStyle w:val="5"/>
+          <w:noProof/>
         </w:rPr>
-        <w:t>https://getbootstrap.com/docs/4.0/examples/</w:t>
-      </w:r>
-      <w:r>
-        <w:rPr>
-          <w:rStyle w:val="5"/>
-        </w:rPr>
-        <w:fldChar w:fldCharType="end"/>
-      </w:r>
-      <w:r>
-        <w:t xml:space="preserve">. </w:t>
-      </w:r>
-    </w:p>
-    <w:p>
-      <w:r>
+        <w:lastRenderedPageBreak/>
         <w:drawing>
           <wp:inline distT="0" distB="0" distL="0" distR="0">
             <wp:extent cx="5943600" cy="2609850"/>
@@ -3207,7 +3558,7 @@
                     </pic:cNvPicPr>
                   </pic:nvPicPr>
                   <pic:blipFill>
-                    <a:blip r:embed="rId4"/>
+                    <a:blip r:embed="rId8"/>
                     <a:stretch>
                       <a:fillRect/>
                     </a:stretch>
@@ -3231,6 +3582,9 @@
     <w:p/>
     <w:p>
       <w:r>
+        <w:rPr>
+          <w:noProof/>
+        </w:rPr>
         <w:drawing>
           <wp:inline distT="0" distB="0" distL="0" distR="0">
             <wp:extent cx="5943600" cy="2797810"/>
@@ -3249,7 +3603,7 @@
                     </pic:cNvPicPr>
                   </pic:nvPicPr>
                   <pic:blipFill>
-                    <a:blip r:embed="rId5"/>
+                    <a:blip r:embed="rId9"/>
                     <a:stretch>
                       <a:fillRect/>
                     </a:stretch>
@@ -3272,123 +3626,157 @@
     </w:p>
     <w:p>
       <w:pPr>
-        <w:pStyle w:val="2"/>
-      </w:pPr>
-      <w:r>
-        <w:t>Current Status / Future Work</w:t>
-      </w:r>
-    </w:p>
-    <w:p>
-      <w:r>
-        <w:t>The web application is partially functional and most of the features are not yet implemented. The major sections that need to be completed are:</w:t>
-      </w:r>
-    </w:p>
-    <w:p>
-      <w:pPr>
-        <w:pStyle w:val="10"/>
+        <w:pStyle w:val="Heading1"/>
+      </w:pPr>
+      <w:proofErr w:type="gramStart"/>
+      <w:r>
+        <w:t>Current Status</w:t>
+      </w:r>
+      <w:proofErr w:type="gramEnd"/>
+      <w:r>
+        <w:t xml:space="preserve"> / Future Work</w:t>
+      </w:r>
+    </w:p>
+    <w:p>
+      <w:r>
+        <w:t xml:space="preserve">The web application is partially functional and most of the features are not yet implemented. The major sections that need </w:t>
+      </w:r>
+      <w:r>
+        <w:t>to be completed are:</w:t>
+      </w:r>
+    </w:p>
+    <w:p>
+      <w:pPr>
+        <w:pStyle w:val="ListParagraph1"/>
         <w:numPr>
           <w:ilvl w:val="0"/>
           <w:numId w:val="7"/>
         </w:numPr>
       </w:pPr>
-      <w:r>
-        <w:t>SubUnit integration</w:t>
-      </w:r>
-    </w:p>
-    <w:p>
-      <w:pPr>
-        <w:pStyle w:val="10"/>
+      <w:proofErr w:type="spellStart"/>
+      <w:r>
+        <w:t>SubUnit</w:t>
+      </w:r>
+      <w:proofErr w:type="spellEnd"/>
+      <w:r>
+        <w:t xml:space="preserve"> integration</w:t>
+      </w:r>
+    </w:p>
+    <w:p>
+      <w:pPr>
+        <w:pStyle w:val="ListParagraph1"/>
         <w:numPr>
           <w:ilvl w:val="0"/>
           <w:numId w:val="7"/>
         </w:numPr>
       </w:pPr>
       <w:r>
-        <w:t>Administrator rights</w:t>
-      </w:r>
-    </w:p>
-    <w:p>
-      <w:pPr>
-        <w:pStyle w:val="10"/>
+        <w:t>Complete the Unit Wizard to follow all the rules in the book</w:t>
+      </w:r>
+    </w:p>
+    <w:p>
+      <w:pPr>
+        <w:pStyle w:val="ListParagraph1"/>
         <w:numPr>
           <w:ilvl w:val="0"/>
           <w:numId w:val="7"/>
         </w:numPr>
       </w:pPr>
       <w:r>
-        <w:t>Billing integration</w:t>
-      </w:r>
-    </w:p>
-    <w:p>
-      <w:pPr>
-        <w:pStyle w:val="10"/>
+        <w:t>Administrator rights</w:t>
+      </w:r>
+    </w:p>
+    <w:p>
+      <w:pPr>
+        <w:pStyle w:val="ListParagraph1"/>
         <w:numPr>
           <w:ilvl w:val="0"/>
           <w:numId w:val="7"/>
         </w:numPr>
       </w:pPr>
       <w:r>
-        <w:t xml:space="preserve">UI customization </w:t>
-      </w:r>
-    </w:p>
-    <w:p>
-      <w:pPr>
-        <w:pStyle w:val="10"/>
+        <w:t>Billing integration</w:t>
+      </w:r>
+    </w:p>
+    <w:p>
+      <w:pPr>
+        <w:pStyle w:val="ListParagraph1"/>
         <w:numPr>
           <w:ilvl w:val="0"/>
           <w:numId w:val="7"/>
         </w:numPr>
       </w:pPr>
       <w:r>
+        <w:t xml:space="preserve">UI customization </w:t>
+      </w:r>
+    </w:p>
+    <w:p>
+      <w:pPr>
+        <w:pStyle w:val="ListParagraph1"/>
+        <w:numPr>
+          <w:ilvl w:val="0"/>
+          <w:numId w:val="7"/>
+        </w:numPr>
+      </w:pPr>
+      <w:r>
         <w:t>Dashboard Responsiveness</w:t>
       </w:r>
     </w:p>
     <w:p>
-      <w:r>
+      <w:pPr>
+        <w:pStyle w:val="ListParagraph1"/>
+        <w:numPr>
+          <w:ilvl w:val="0"/>
+          <w:numId w:val="7"/>
+        </w:numPr>
+      </w:pPr>
+      <w:r>
+        <w:t>Analytics (Cost breakdown and Trending)</w:t>
+      </w:r>
+    </w:p>
+    <w:p>
+      <w:r>
+        <w:lastRenderedPageBreak/>
         <w:t xml:space="preserve">There are many potential additions that can be added, but there are two that should be considered above all. The first and most important one would be to somehow integrate all the military units found at </w:t>
       </w:r>
-      <w:r>
-        <w:fldChar w:fldCharType="begin"/>
-      </w:r>
-      <w:r>
-        <w:instrText xml:space="preserve"> HYPERLINK "http://www.masterunitlist.info/" </w:instrText>
-      </w:r>
-      <w:r>
-        <w:fldChar w:fldCharType="separate"/>
-      </w:r>
-      <w:r>
-        <w:rPr>
-          <w:rStyle w:val="5"/>
-        </w:rPr>
-        <w:t>http://www.masterunitlist.info/</w:t>
-      </w:r>
-      <w:r>
-        <w:rPr>
-          <w:rStyle w:val="5"/>
-        </w:rPr>
-        <w:fldChar w:fldCharType="end"/>
-      </w:r>
-      <w:r>
-        <w:t>. This would allow the user to select the units instead of entering it by hand, vastly reducing creation time. It appears that the site had no API, so most likely, web scraping will have to be done. The other feature that should be added is the ability to share units with friends, and maybe make the Unit information available to everyone. The unit creation would still be a paid feature.</w:t>
+      <w:hyperlink r:id="rId10" w:history="1">
+        <w:r>
+          <w:rPr>
+            <w:rStyle w:val="Hyperlink"/>
+          </w:rPr>
+          <w:t>http://</w:t>
+        </w:r>
+        <w:r>
+          <w:rPr>
+            <w:rStyle w:val="Hyperlink"/>
+          </w:rPr>
+          <w:t>www.masterunitlist.info/</w:t>
+        </w:r>
+      </w:hyperlink>
+      <w:r>
+        <w:t xml:space="preserve">. This would allow the user to select the units instead of entering it by hand, vastly reducing creation time. It appears that the site had no API, so most likely, web scraping will have to be done. The other feature that should </w:t>
+      </w:r>
+      <w:r>
+        <w:t>be added is the ability to share units with friends, and maybe make the Unit information available to everyone. The unit creation would still be a paid feature.</w:t>
       </w:r>
     </w:p>
     <w:sectPr>
       <w:pgSz w:w="12240" w:h="15840"/>
       <w:pgMar w:top="1440" w:right="1440" w:bottom="1440" w:left="1440" w:header="720" w:footer="720" w:gutter="0"/>
-      <w:cols w:space="720" w:num="1"/>
-      <w:docGrid w:linePitch="360" w:charSpace="0"/>
+      <w:cols w:space="720"/>
+      <w:docGrid w:linePitch="360"/>
     </w:sectPr>
   </w:body>
 </w:document>
 </file>
 
 <file path=word/numbering.xml><?xml version="1.0" encoding="utf-8"?>
-<w:numbering xmlns:wpc="http://schemas.microsoft.com/office/word/2010/wordprocessingCanvas" xmlns:mc="http://schemas.openxmlformats.org/markup-compatibility/2006" xmlns:o="urn:schemas-microsoft-com:office:office" xmlns:r="http://schemas.openxmlformats.org/officeDocument/2006/relationships" xmlns:m="http://schemas.openxmlformats.org/officeDocument/2006/math" xmlns:v="urn:schemas-microsoft-com:vml" xmlns:wp14="http://schemas.microsoft.com/office/word/2010/wordprocessingDrawing" xmlns:wp="http://schemas.openxmlformats.org/drawingml/2006/wordprocessingDrawing" xmlns:w10="urn:schemas-microsoft-com:office:word" xmlns:w="http://schemas.openxmlformats.org/wordprocessingml/2006/main" xmlns:w14="http://schemas.microsoft.com/office/word/2010/wordml" xmlns:wpg="http://schemas.microsoft.com/office/word/2010/wordprocessingGroup" xmlns:wpi="http://schemas.microsoft.com/office/word/2010/wordprocessingInk" xmlns:wne="http://schemas.microsoft.com/office/word/2006/wordml" xmlns:wps="http://schemas.microsoft.com/office/word/2010/wordprocessingShape" mc:Ignorable="w14 wp14">
-  <w:abstractNum w:abstractNumId="0">
+<w:numbering xmlns:wpc="http://schemas.microsoft.com/office/word/2010/wordprocessingCanvas" xmlns:cx="http://schemas.microsoft.com/office/drawing/2014/chartex" xmlns:cx1="http://schemas.microsoft.com/office/drawing/2015/9/8/chartex" xmlns:cx2="http://schemas.microsoft.com/office/drawing/2015/10/21/chartex" xmlns:cx3="http://schemas.microsoft.com/office/drawing/2016/5/9/chartex" xmlns:cx4="http://schemas.microsoft.com/office/drawing/2016/5/10/chartex" xmlns:cx5="http://schemas.microsoft.com/office/drawing/2016/5/11/chartex" xmlns:cx6="http://schemas.microsoft.com/office/drawing/2016/5/12/chartex" xmlns:cx7="http://schemas.microsoft.com/office/drawing/2016/5/13/chartex" xmlns:cx8="http://schemas.microsoft.com/office/drawing/2016/5/14/chartex" xmlns:mc="http://schemas.openxmlformats.org/markup-compatibility/2006" xmlns:aink="http://schemas.microsoft.com/office/drawing/2016/ink" xmlns:am3d="http://schemas.microsoft.com/office/drawing/2017/model3d" xmlns:o="urn:schemas-microsoft-com:office:office" xmlns:r="http://schemas.openxmlformats.org/officeDocument/2006/relationships" xmlns:m="http://schemas.openxmlformats.org/officeDocument/2006/math" xmlns:v="urn:schemas-microsoft-com:vml" xmlns:wp14="http://schemas.microsoft.com/office/word/2010/wordprocessingDrawing" xmlns:wp="http://schemas.openxmlformats.org/drawingml/2006/wordprocessingDrawing" xmlns:w10="urn:schemas-microsoft-com:office:word" xmlns:w="http://schemas.openxmlformats.org/wordprocessingml/2006/main" xmlns:w14="http://schemas.microsoft.com/office/word/2010/wordml" xmlns:w15="http://schemas.microsoft.com/office/word/2012/wordml" xmlns:w16cid="http://schemas.microsoft.com/office/word/2016/wordml/cid" xmlns:w16se="http://schemas.microsoft.com/office/word/2015/wordml/symex" xmlns:wpg="http://schemas.microsoft.com/office/word/2010/wordprocessingGroup" xmlns:wpi="http://schemas.microsoft.com/office/word/2010/wordprocessingInk" xmlns:wne="http://schemas.microsoft.com/office/word/2006/wordml" xmlns:wps="http://schemas.microsoft.com/office/word/2010/wordprocessingShape" mc:Ignorable="w14 w15 w16se w16cid wp14">
+  <w:abstractNum w:abstractNumId="0" w15:restartNumberingAfterBreak="0">
     <w:nsid w:val="018E409F"/>
     <w:multiLevelType w:val="multilevel"/>
     <w:tmpl w:val="018E409F"/>
-    <w:lvl w:ilvl="0" w:tentative="0">
+    <w:lvl w:ilvl="0">
       <w:start w:val="1"/>
       <w:numFmt w:val="bullet"/>
       <w:lvlText w:val=""/>
@@ -3397,10 +3785,10 @@
         <w:ind w:left="720" w:hanging="360"/>
       </w:pPr>
       <w:rPr>
-        <w:rFonts w:hint="default" w:ascii="Symbol" w:hAnsi="Symbol"/>
-      </w:rPr>
-    </w:lvl>
-    <w:lvl w:ilvl="1" w:tentative="0">
+        <w:rFonts w:ascii="Symbol" w:hAnsi="Symbol" w:hint="default"/>
+      </w:rPr>
+    </w:lvl>
+    <w:lvl w:ilvl="1">
       <w:start w:val="1"/>
       <w:numFmt w:val="bullet"/>
       <w:lvlText w:val="o"/>
@@ -3409,10 +3797,10 @@
         <w:ind w:left="1440" w:hanging="360"/>
       </w:pPr>
       <w:rPr>
-        <w:rFonts w:hint="default" w:ascii="Courier New" w:hAnsi="Courier New" w:cs="Courier New"/>
-      </w:rPr>
-    </w:lvl>
-    <w:lvl w:ilvl="2" w:tentative="0">
+        <w:rFonts w:ascii="Courier New" w:hAnsi="Courier New" w:cs="Courier New" w:hint="default"/>
+      </w:rPr>
+    </w:lvl>
+    <w:lvl w:ilvl="2">
       <w:start w:val="1"/>
       <w:numFmt w:val="bullet"/>
       <w:lvlText w:val=""/>
@@ -3421,10 +3809,10 @@
         <w:ind w:left="2160" w:hanging="360"/>
       </w:pPr>
       <w:rPr>
-        <w:rFonts w:hint="default" w:ascii="Wingdings" w:hAnsi="Wingdings"/>
-      </w:rPr>
-    </w:lvl>
-    <w:lvl w:ilvl="3" w:tentative="0">
+        <w:rFonts w:ascii="Wingdings" w:hAnsi="Wingdings" w:hint="default"/>
+      </w:rPr>
+    </w:lvl>
+    <w:lvl w:ilvl="3">
       <w:start w:val="1"/>
       <w:numFmt w:val="bullet"/>
       <w:lvlText w:val=""/>
@@ -3433,10 +3821,10 @@
         <w:ind w:left="2880" w:hanging="360"/>
       </w:pPr>
       <w:rPr>
-        <w:rFonts w:hint="default" w:ascii="Symbol" w:hAnsi="Symbol"/>
-      </w:rPr>
-    </w:lvl>
-    <w:lvl w:ilvl="4" w:tentative="0">
+        <w:rFonts w:ascii="Symbol" w:hAnsi="Symbol" w:hint="default"/>
+      </w:rPr>
+    </w:lvl>
+    <w:lvl w:ilvl="4">
       <w:start w:val="1"/>
       <w:numFmt w:val="bullet"/>
       <w:lvlText w:val="o"/>
@@ -3445,10 +3833,10 @@
         <w:ind w:left="3600" w:hanging="360"/>
       </w:pPr>
       <w:rPr>
-        <w:rFonts w:hint="default" w:ascii="Courier New" w:hAnsi="Courier New" w:cs="Courier New"/>
-      </w:rPr>
-    </w:lvl>
-    <w:lvl w:ilvl="5" w:tentative="0">
+        <w:rFonts w:ascii="Courier New" w:hAnsi="Courier New" w:cs="Courier New" w:hint="default"/>
+      </w:rPr>
+    </w:lvl>
+    <w:lvl w:ilvl="5">
       <w:start w:val="1"/>
       <w:numFmt w:val="bullet"/>
       <w:lvlText w:val=""/>
@@ -3457,10 +3845,10 @@
         <w:ind w:left="4320" w:hanging="360"/>
       </w:pPr>
       <w:rPr>
-        <w:rFonts w:hint="default" w:ascii="Wingdings" w:hAnsi="Wingdings"/>
-      </w:rPr>
-    </w:lvl>
-    <w:lvl w:ilvl="6" w:tentative="0">
+        <w:rFonts w:ascii="Wingdings" w:hAnsi="Wingdings" w:hint="default"/>
+      </w:rPr>
+    </w:lvl>
+    <w:lvl w:ilvl="6">
       <w:start w:val="1"/>
       <w:numFmt w:val="bullet"/>
       <w:lvlText w:val=""/>
@@ -3469,10 +3857,10 @@
         <w:ind w:left="5040" w:hanging="360"/>
       </w:pPr>
       <w:rPr>
-        <w:rFonts w:hint="default" w:ascii="Symbol" w:hAnsi="Symbol"/>
-      </w:rPr>
-    </w:lvl>
-    <w:lvl w:ilvl="7" w:tentative="0">
+        <w:rFonts w:ascii="Symbol" w:hAnsi="Symbol" w:hint="default"/>
+      </w:rPr>
+    </w:lvl>
+    <w:lvl w:ilvl="7">
       <w:start w:val="1"/>
       <w:numFmt w:val="bullet"/>
       <w:lvlText w:val="o"/>
@@ -3481,10 +3869,10 @@
         <w:ind w:left="5760" w:hanging="360"/>
       </w:pPr>
       <w:rPr>
-        <w:rFonts w:hint="default" w:ascii="Courier New" w:hAnsi="Courier New" w:cs="Courier New"/>
-      </w:rPr>
-    </w:lvl>
-    <w:lvl w:ilvl="8" w:tentative="0">
+        <w:rFonts w:ascii="Courier New" w:hAnsi="Courier New" w:cs="Courier New" w:hint="default"/>
+      </w:rPr>
+    </w:lvl>
+    <w:lvl w:ilvl="8">
       <w:start w:val="1"/>
       <w:numFmt w:val="bullet"/>
       <w:lvlText w:val=""/>
@@ -3493,15 +3881,15 @@
         <w:ind w:left="6480" w:hanging="360"/>
       </w:pPr>
       <w:rPr>
-        <w:rFonts w:hint="default" w:ascii="Wingdings" w:hAnsi="Wingdings"/>
+        <w:rFonts w:ascii="Wingdings" w:hAnsi="Wingdings" w:hint="default"/>
       </w:rPr>
     </w:lvl>
   </w:abstractNum>
-  <w:abstractNum w:abstractNumId="1">
+  <w:abstractNum w:abstractNumId="1" w15:restartNumberingAfterBreak="0">
     <w:nsid w:val="19766E0B"/>
     <w:multiLevelType w:val="multilevel"/>
     <w:tmpl w:val="19766E0B"/>
-    <w:lvl w:ilvl="0" w:tentative="0">
+    <w:lvl w:ilvl="0">
       <w:start w:val="1"/>
       <w:numFmt w:val="bullet"/>
       <w:lvlText w:val=""/>
@@ -3510,10 +3898,10 @@
         <w:ind w:left="720" w:hanging="360"/>
       </w:pPr>
       <w:rPr>
-        <w:rFonts w:hint="default" w:ascii="Symbol" w:hAnsi="Symbol"/>
-      </w:rPr>
-    </w:lvl>
-    <w:lvl w:ilvl="1" w:tentative="0">
+        <w:rFonts w:ascii="Symbol" w:hAnsi="Symbol" w:hint="default"/>
+      </w:rPr>
+    </w:lvl>
+    <w:lvl w:ilvl="1">
       <w:start w:val="1"/>
       <w:numFmt w:val="bullet"/>
       <w:lvlText w:val="o"/>
@@ -3522,10 +3910,10 @@
         <w:ind w:left="1440" w:hanging="360"/>
       </w:pPr>
       <w:rPr>
-        <w:rFonts w:hint="default" w:ascii="Courier New" w:hAnsi="Courier New" w:cs="Courier New"/>
-      </w:rPr>
-    </w:lvl>
-    <w:lvl w:ilvl="2" w:tentative="0">
+        <w:rFonts w:ascii="Courier New" w:hAnsi="Courier New" w:cs="Courier New" w:hint="default"/>
+      </w:rPr>
+    </w:lvl>
+    <w:lvl w:ilvl="2">
       <w:start w:val="1"/>
       <w:numFmt w:val="bullet"/>
       <w:lvlText w:val=""/>
@@ -3534,10 +3922,10 @@
         <w:ind w:left="2160" w:hanging="360"/>
       </w:pPr>
       <w:rPr>
-        <w:rFonts w:hint="default" w:ascii="Wingdings" w:hAnsi="Wingdings"/>
-      </w:rPr>
-    </w:lvl>
-    <w:lvl w:ilvl="3" w:tentative="0">
+        <w:rFonts w:ascii="Wingdings" w:hAnsi="Wingdings" w:hint="default"/>
+      </w:rPr>
+    </w:lvl>
+    <w:lvl w:ilvl="3">
       <w:start w:val="1"/>
       <w:numFmt w:val="bullet"/>
       <w:lvlText w:val=""/>
@@ -3546,10 +3934,10 @@
         <w:ind w:left="2880" w:hanging="360"/>
       </w:pPr>
       <w:rPr>
-        <w:rFonts w:hint="default" w:ascii="Symbol" w:hAnsi="Symbol"/>
-      </w:rPr>
-    </w:lvl>
-    <w:lvl w:ilvl="4" w:tentative="0">
+        <w:rFonts w:ascii="Symbol" w:hAnsi="Symbol" w:hint="default"/>
+      </w:rPr>
+    </w:lvl>
+    <w:lvl w:ilvl="4">
       <w:start w:val="1"/>
       <w:numFmt w:val="bullet"/>
       <w:lvlText w:val="o"/>
@@ -3558,10 +3946,10 @@
         <w:ind w:left="3600" w:hanging="360"/>
       </w:pPr>
       <w:rPr>
-        <w:rFonts w:hint="default" w:ascii="Courier New" w:hAnsi="Courier New" w:cs="Courier New"/>
-      </w:rPr>
-    </w:lvl>
-    <w:lvl w:ilvl="5" w:tentative="0">
+        <w:rFonts w:ascii="Courier New" w:hAnsi="Courier New" w:cs="Courier New" w:hint="default"/>
+      </w:rPr>
+    </w:lvl>
+    <w:lvl w:ilvl="5">
       <w:start w:val="1"/>
       <w:numFmt w:val="bullet"/>
       <w:lvlText w:val=""/>
@@ -3570,10 +3958,10 @@
         <w:ind w:left="4320" w:hanging="360"/>
       </w:pPr>
       <w:rPr>
-        <w:rFonts w:hint="default" w:ascii="Wingdings" w:hAnsi="Wingdings"/>
-      </w:rPr>
-    </w:lvl>
-    <w:lvl w:ilvl="6" w:tentative="0">
+        <w:rFonts w:ascii="Wingdings" w:hAnsi="Wingdings" w:hint="default"/>
+      </w:rPr>
+    </w:lvl>
+    <w:lvl w:ilvl="6">
       <w:start w:val="1"/>
       <w:numFmt w:val="bullet"/>
       <w:lvlText w:val=""/>
@@ -3582,10 +3970,10 @@
         <w:ind w:left="5040" w:hanging="360"/>
       </w:pPr>
       <w:rPr>
-        <w:rFonts w:hint="default" w:ascii="Symbol" w:hAnsi="Symbol"/>
-      </w:rPr>
-    </w:lvl>
-    <w:lvl w:ilvl="7" w:tentative="0">
+        <w:rFonts w:ascii="Symbol" w:hAnsi="Symbol" w:hint="default"/>
+      </w:rPr>
+    </w:lvl>
+    <w:lvl w:ilvl="7">
       <w:start w:val="1"/>
       <w:numFmt w:val="bullet"/>
       <w:lvlText w:val="o"/>
@@ -3594,10 +3982,10 @@
         <w:ind w:left="5760" w:hanging="360"/>
       </w:pPr>
       <w:rPr>
-        <w:rFonts w:hint="default" w:ascii="Courier New" w:hAnsi="Courier New" w:cs="Courier New"/>
-      </w:rPr>
-    </w:lvl>
-    <w:lvl w:ilvl="8" w:tentative="0">
+        <w:rFonts w:ascii="Courier New" w:hAnsi="Courier New" w:cs="Courier New" w:hint="default"/>
+      </w:rPr>
+    </w:lvl>
+    <w:lvl w:ilvl="8">
       <w:start w:val="1"/>
       <w:numFmt w:val="bullet"/>
       <w:lvlText w:val=""/>
@@ -3606,15 +3994,241 @@
         <w:ind w:left="6480" w:hanging="360"/>
       </w:pPr>
       <w:rPr>
-        <w:rFonts w:hint="default" w:ascii="Wingdings" w:hAnsi="Wingdings"/>
+        <w:rFonts w:ascii="Wingdings" w:hAnsi="Wingdings" w:hint="default"/>
       </w:rPr>
     </w:lvl>
   </w:abstractNum>
-  <w:abstractNum w:abstractNumId="2">
+  <w:abstractNum w:abstractNumId="2" w15:restartNumberingAfterBreak="0">
+    <w:nsid w:val="200C12A2"/>
+    <w:multiLevelType w:val="hybridMultilevel"/>
+    <w:tmpl w:val="5E62468E"/>
+    <w:lvl w:ilvl="0" w:tplc="04090001">
+      <w:start w:val="1"/>
+      <w:numFmt w:val="bullet"/>
+      <w:lvlText w:val=""/>
+      <w:lvlJc w:val="left"/>
+      <w:pPr>
+        <w:ind w:left="720" w:hanging="360"/>
+      </w:pPr>
+      <w:rPr>
+        <w:rFonts w:ascii="Symbol" w:hAnsi="Symbol" w:hint="default"/>
+      </w:rPr>
+    </w:lvl>
+    <w:lvl w:ilvl="1" w:tplc="04090003" w:tentative="1">
+      <w:start w:val="1"/>
+      <w:numFmt w:val="bullet"/>
+      <w:lvlText w:val="o"/>
+      <w:lvlJc w:val="left"/>
+      <w:pPr>
+        <w:ind w:left="1440" w:hanging="360"/>
+      </w:pPr>
+      <w:rPr>
+        <w:rFonts w:ascii="Courier New" w:hAnsi="Courier New" w:cs="Courier New" w:hint="default"/>
+      </w:rPr>
+    </w:lvl>
+    <w:lvl w:ilvl="2" w:tplc="04090005" w:tentative="1">
+      <w:start w:val="1"/>
+      <w:numFmt w:val="bullet"/>
+      <w:lvlText w:val=""/>
+      <w:lvlJc w:val="left"/>
+      <w:pPr>
+        <w:ind w:left="2160" w:hanging="360"/>
+      </w:pPr>
+      <w:rPr>
+        <w:rFonts w:ascii="Wingdings" w:hAnsi="Wingdings" w:hint="default"/>
+      </w:rPr>
+    </w:lvl>
+    <w:lvl w:ilvl="3" w:tplc="04090001" w:tentative="1">
+      <w:start w:val="1"/>
+      <w:numFmt w:val="bullet"/>
+      <w:lvlText w:val=""/>
+      <w:lvlJc w:val="left"/>
+      <w:pPr>
+        <w:ind w:left="2880" w:hanging="360"/>
+      </w:pPr>
+      <w:rPr>
+        <w:rFonts w:ascii="Symbol" w:hAnsi="Symbol" w:hint="default"/>
+      </w:rPr>
+    </w:lvl>
+    <w:lvl w:ilvl="4" w:tplc="04090003" w:tentative="1">
+      <w:start w:val="1"/>
+      <w:numFmt w:val="bullet"/>
+      <w:lvlText w:val="o"/>
+      <w:lvlJc w:val="left"/>
+      <w:pPr>
+        <w:ind w:left="3600" w:hanging="360"/>
+      </w:pPr>
+      <w:rPr>
+        <w:rFonts w:ascii="Courier New" w:hAnsi="Courier New" w:cs="Courier New" w:hint="default"/>
+      </w:rPr>
+    </w:lvl>
+    <w:lvl w:ilvl="5" w:tplc="04090005" w:tentative="1">
+      <w:start w:val="1"/>
+      <w:numFmt w:val="bullet"/>
+      <w:lvlText w:val=""/>
+      <w:lvlJc w:val="left"/>
+      <w:pPr>
+        <w:ind w:left="4320" w:hanging="360"/>
+      </w:pPr>
+      <w:rPr>
+        <w:rFonts w:ascii="Wingdings" w:hAnsi="Wingdings" w:hint="default"/>
+      </w:rPr>
+    </w:lvl>
+    <w:lvl w:ilvl="6" w:tplc="04090001" w:tentative="1">
+      <w:start w:val="1"/>
+      <w:numFmt w:val="bullet"/>
+      <w:lvlText w:val=""/>
+      <w:lvlJc w:val="left"/>
+      <w:pPr>
+        <w:ind w:left="5040" w:hanging="360"/>
+      </w:pPr>
+      <w:rPr>
+        <w:rFonts w:ascii="Symbol" w:hAnsi="Symbol" w:hint="default"/>
+      </w:rPr>
+    </w:lvl>
+    <w:lvl w:ilvl="7" w:tplc="04090003" w:tentative="1">
+      <w:start w:val="1"/>
+      <w:numFmt w:val="bullet"/>
+      <w:lvlText w:val="o"/>
+      <w:lvlJc w:val="left"/>
+      <w:pPr>
+        <w:ind w:left="5760" w:hanging="360"/>
+      </w:pPr>
+      <w:rPr>
+        <w:rFonts w:ascii="Courier New" w:hAnsi="Courier New" w:cs="Courier New" w:hint="default"/>
+      </w:rPr>
+    </w:lvl>
+    <w:lvl w:ilvl="8" w:tplc="04090005" w:tentative="1">
+      <w:start w:val="1"/>
+      <w:numFmt w:val="bullet"/>
+      <w:lvlText w:val=""/>
+      <w:lvlJc w:val="left"/>
+      <w:pPr>
+        <w:ind w:left="6480" w:hanging="360"/>
+      </w:pPr>
+      <w:rPr>
+        <w:rFonts w:ascii="Wingdings" w:hAnsi="Wingdings" w:hint="default"/>
+      </w:rPr>
+    </w:lvl>
+  </w:abstractNum>
+  <w:abstractNum w:abstractNumId="3" w15:restartNumberingAfterBreak="0">
+    <w:nsid w:val="30B019FA"/>
+    <w:multiLevelType w:val="hybridMultilevel"/>
+    <w:tmpl w:val="9720304C"/>
+    <w:lvl w:ilvl="0" w:tplc="04090001">
+      <w:start w:val="1"/>
+      <w:numFmt w:val="bullet"/>
+      <w:lvlText w:val=""/>
+      <w:lvlJc w:val="left"/>
+      <w:pPr>
+        <w:ind w:left="2400" w:hanging="360"/>
+      </w:pPr>
+      <w:rPr>
+        <w:rFonts w:ascii="Symbol" w:hAnsi="Symbol" w:hint="default"/>
+      </w:rPr>
+    </w:lvl>
+    <w:lvl w:ilvl="1" w:tplc="04090003" w:tentative="1">
+      <w:start w:val="1"/>
+      <w:numFmt w:val="bullet"/>
+      <w:lvlText w:val="o"/>
+      <w:lvlJc w:val="left"/>
+      <w:pPr>
+        <w:ind w:left="3120" w:hanging="360"/>
+      </w:pPr>
+      <w:rPr>
+        <w:rFonts w:ascii="Courier New" w:hAnsi="Courier New" w:cs="Courier New" w:hint="default"/>
+      </w:rPr>
+    </w:lvl>
+    <w:lvl w:ilvl="2" w:tplc="04090005" w:tentative="1">
+      <w:start w:val="1"/>
+      <w:numFmt w:val="bullet"/>
+      <w:lvlText w:val=""/>
+      <w:lvlJc w:val="left"/>
+      <w:pPr>
+        <w:ind w:left="3840" w:hanging="360"/>
+      </w:pPr>
+      <w:rPr>
+        <w:rFonts w:ascii="Wingdings" w:hAnsi="Wingdings" w:hint="default"/>
+      </w:rPr>
+    </w:lvl>
+    <w:lvl w:ilvl="3" w:tplc="04090001" w:tentative="1">
+      <w:start w:val="1"/>
+      <w:numFmt w:val="bullet"/>
+      <w:lvlText w:val=""/>
+      <w:lvlJc w:val="left"/>
+      <w:pPr>
+        <w:ind w:left="4560" w:hanging="360"/>
+      </w:pPr>
+      <w:rPr>
+        <w:rFonts w:ascii="Symbol" w:hAnsi="Symbol" w:hint="default"/>
+      </w:rPr>
+    </w:lvl>
+    <w:lvl w:ilvl="4" w:tplc="04090003" w:tentative="1">
+      <w:start w:val="1"/>
+      <w:numFmt w:val="bullet"/>
+      <w:lvlText w:val="o"/>
+      <w:lvlJc w:val="left"/>
+      <w:pPr>
+        <w:ind w:left="5280" w:hanging="360"/>
+      </w:pPr>
+      <w:rPr>
+        <w:rFonts w:ascii="Courier New" w:hAnsi="Courier New" w:cs="Courier New" w:hint="default"/>
+      </w:rPr>
+    </w:lvl>
+    <w:lvl w:ilvl="5" w:tplc="04090005" w:tentative="1">
+      <w:start w:val="1"/>
+      <w:numFmt w:val="bullet"/>
+      <w:lvlText w:val=""/>
+      <w:lvlJc w:val="left"/>
+      <w:pPr>
+        <w:ind w:left="6000" w:hanging="360"/>
+      </w:pPr>
+      <w:rPr>
+        <w:rFonts w:ascii="Wingdings" w:hAnsi="Wingdings" w:hint="default"/>
+      </w:rPr>
+    </w:lvl>
+    <w:lvl w:ilvl="6" w:tplc="04090001" w:tentative="1">
+      <w:start w:val="1"/>
+      <w:numFmt w:val="bullet"/>
+      <w:lvlText w:val=""/>
+      <w:lvlJc w:val="left"/>
+      <w:pPr>
+        <w:ind w:left="6720" w:hanging="360"/>
+      </w:pPr>
+      <w:rPr>
+        <w:rFonts w:ascii="Symbol" w:hAnsi="Symbol" w:hint="default"/>
+      </w:rPr>
+    </w:lvl>
+    <w:lvl w:ilvl="7" w:tplc="04090003" w:tentative="1">
+      <w:start w:val="1"/>
+      <w:numFmt w:val="bullet"/>
+      <w:lvlText w:val="o"/>
+      <w:lvlJc w:val="left"/>
+      <w:pPr>
+        <w:ind w:left="7440" w:hanging="360"/>
+      </w:pPr>
+      <w:rPr>
+        <w:rFonts w:ascii="Courier New" w:hAnsi="Courier New" w:cs="Courier New" w:hint="default"/>
+      </w:rPr>
+    </w:lvl>
+    <w:lvl w:ilvl="8" w:tplc="04090005" w:tentative="1">
+      <w:start w:val="1"/>
+      <w:numFmt w:val="bullet"/>
+      <w:lvlText w:val=""/>
+      <w:lvlJc w:val="left"/>
+      <w:pPr>
+        <w:ind w:left="8160" w:hanging="360"/>
+      </w:pPr>
+      <w:rPr>
+        <w:rFonts w:ascii="Wingdings" w:hAnsi="Wingdings" w:hint="default"/>
+      </w:rPr>
+    </w:lvl>
+  </w:abstractNum>
+  <w:abstractNum w:abstractNumId="4" w15:restartNumberingAfterBreak="0">
     <w:nsid w:val="33767B84"/>
     <w:multiLevelType w:val="multilevel"/>
     <w:tmpl w:val="33767B84"/>
-    <w:lvl w:ilvl="0" w:tentative="0">
+    <w:lvl w:ilvl="0">
       <w:start w:val="1"/>
       <w:numFmt w:val="bullet"/>
       <w:lvlText w:val=""/>
@@ -3623,10 +4237,10 @@
         <w:ind w:left="1440" w:hanging="360"/>
       </w:pPr>
       <w:rPr>
-        <w:rFonts w:hint="default" w:ascii="Symbol" w:hAnsi="Symbol"/>
-      </w:rPr>
-    </w:lvl>
-    <w:lvl w:ilvl="1" w:tentative="0">
+        <w:rFonts w:ascii="Symbol" w:hAnsi="Symbol" w:hint="default"/>
+      </w:rPr>
+    </w:lvl>
+    <w:lvl w:ilvl="1">
       <w:start w:val="1"/>
       <w:numFmt w:val="bullet"/>
       <w:lvlText w:val="o"/>
@@ -3635,10 +4249,10 @@
         <w:ind w:left="2160" w:hanging="360"/>
       </w:pPr>
       <w:rPr>
-        <w:rFonts w:hint="default" w:ascii="Courier New" w:hAnsi="Courier New" w:cs="Courier New"/>
-      </w:rPr>
-    </w:lvl>
-    <w:lvl w:ilvl="2" w:tentative="0">
+        <w:rFonts w:ascii="Courier New" w:hAnsi="Courier New" w:cs="Courier New" w:hint="default"/>
+      </w:rPr>
+    </w:lvl>
+    <w:lvl w:ilvl="2">
       <w:start w:val="1"/>
       <w:numFmt w:val="bullet"/>
       <w:lvlText w:val=""/>
@@ -3647,10 +4261,10 @@
         <w:ind w:left="2880" w:hanging="360"/>
       </w:pPr>
       <w:rPr>
-        <w:rFonts w:hint="default" w:ascii="Wingdings" w:hAnsi="Wingdings"/>
-      </w:rPr>
-    </w:lvl>
-    <w:lvl w:ilvl="3" w:tentative="0">
+        <w:rFonts w:ascii="Wingdings" w:hAnsi="Wingdings" w:hint="default"/>
+      </w:rPr>
+    </w:lvl>
+    <w:lvl w:ilvl="3">
       <w:start w:val="1"/>
       <w:numFmt w:val="bullet"/>
       <w:lvlText w:val=""/>
@@ -3659,10 +4273,10 @@
         <w:ind w:left="3600" w:hanging="360"/>
       </w:pPr>
       <w:rPr>
-        <w:rFonts w:hint="default" w:ascii="Symbol" w:hAnsi="Symbol"/>
-      </w:rPr>
-    </w:lvl>
-    <w:lvl w:ilvl="4" w:tentative="0">
+        <w:rFonts w:ascii="Symbol" w:hAnsi="Symbol" w:hint="default"/>
+      </w:rPr>
+    </w:lvl>
+    <w:lvl w:ilvl="4">
       <w:start w:val="1"/>
       <w:numFmt w:val="bullet"/>
       <w:lvlText w:val="o"/>
@@ -3671,10 +4285,10 @@
         <w:ind w:left="4320" w:hanging="360"/>
       </w:pPr>
       <w:rPr>
-        <w:rFonts w:hint="default" w:ascii="Courier New" w:hAnsi="Courier New" w:cs="Courier New"/>
-      </w:rPr>
-    </w:lvl>
-    <w:lvl w:ilvl="5" w:tentative="0">
+        <w:rFonts w:ascii="Courier New" w:hAnsi="Courier New" w:cs="Courier New" w:hint="default"/>
+      </w:rPr>
+    </w:lvl>
+    <w:lvl w:ilvl="5">
       <w:start w:val="1"/>
       <w:numFmt w:val="bullet"/>
       <w:lvlText w:val=""/>
@@ -3683,10 +4297,10 @@
         <w:ind w:left="5040" w:hanging="360"/>
       </w:pPr>
       <w:rPr>
-        <w:rFonts w:hint="default" w:ascii="Wingdings" w:hAnsi="Wingdings"/>
-      </w:rPr>
-    </w:lvl>
-    <w:lvl w:ilvl="6" w:tentative="0">
+        <w:rFonts w:ascii="Wingdings" w:hAnsi="Wingdings" w:hint="default"/>
+      </w:rPr>
+    </w:lvl>
+    <w:lvl w:ilvl="6">
       <w:start w:val="1"/>
       <w:numFmt w:val="bullet"/>
       <w:lvlText w:val=""/>
@@ -3695,10 +4309,10 @@
         <w:ind w:left="5760" w:hanging="360"/>
       </w:pPr>
       <w:rPr>
-        <w:rFonts w:hint="default" w:ascii="Symbol" w:hAnsi="Symbol"/>
-      </w:rPr>
-    </w:lvl>
-    <w:lvl w:ilvl="7" w:tentative="0">
+        <w:rFonts w:ascii="Symbol" w:hAnsi="Symbol" w:hint="default"/>
+      </w:rPr>
+    </w:lvl>
+    <w:lvl w:ilvl="7">
       <w:start w:val="1"/>
       <w:numFmt w:val="bullet"/>
       <w:lvlText w:val="o"/>
@@ -3707,10 +4321,10 @@
         <w:ind w:left="6480" w:hanging="360"/>
       </w:pPr>
       <w:rPr>
-        <w:rFonts w:hint="default" w:ascii="Courier New" w:hAnsi="Courier New" w:cs="Courier New"/>
-      </w:rPr>
-    </w:lvl>
-    <w:lvl w:ilvl="8" w:tentative="0">
+        <w:rFonts w:ascii="Courier New" w:hAnsi="Courier New" w:cs="Courier New" w:hint="default"/>
+      </w:rPr>
+    </w:lvl>
+    <w:lvl w:ilvl="8">
       <w:start w:val="1"/>
       <w:numFmt w:val="bullet"/>
       <w:lvlText w:val=""/>
@@ -3719,15 +4333,15 @@
         <w:ind w:left="7200" w:hanging="360"/>
       </w:pPr>
       <w:rPr>
-        <w:rFonts w:hint="default" w:ascii="Wingdings" w:hAnsi="Wingdings"/>
+        <w:rFonts w:ascii="Wingdings" w:hAnsi="Wingdings" w:hint="default"/>
       </w:rPr>
     </w:lvl>
   </w:abstractNum>
-  <w:abstractNum w:abstractNumId="3">
+  <w:abstractNum w:abstractNumId="5" w15:restartNumberingAfterBreak="0">
     <w:nsid w:val="417E5332"/>
     <w:multiLevelType w:val="multilevel"/>
     <w:tmpl w:val="417E5332"/>
-    <w:lvl w:ilvl="0" w:tentative="0">
+    <w:lvl w:ilvl="0">
       <w:start w:val="1"/>
       <w:numFmt w:val="bullet"/>
       <w:lvlText w:val=""/>
@@ -3736,10 +4350,10 @@
         <w:ind w:left="720" w:hanging="360"/>
       </w:pPr>
       <w:rPr>
-        <w:rFonts w:hint="default" w:ascii="Symbol" w:hAnsi="Symbol"/>
-      </w:rPr>
-    </w:lvl>
-    <w:lvl w:ilvl="1" w:tentative="0">
+        <w:rFonts w:ascii="Symbol" w:hAnsi="Symbol" w:hint="default"/>
+      </w:rPr>
+    </w:lvl>
+    <w:lvl w:ilvl="1">
       <w:start w:val="1"/>
       <w:numFmt w:val="bullet"/>
       <w:lvlText w:val="o"/>
@@ -3748,10 +4362,10 @@
         <w:ind w:left="1440" w:hanging="360"/>
       </w:pPr>
       <w:rPr>
-        <w:rFonts w:hint="default" w:ascii="Courier New" w:hAnsi="Courier New" w:cs="Courier New"/>
-      </w:rPr>
-    </w:lvl>
-    <w:lvl w:ilvl="2" w:tentative="0">
+        <w:rFonts w:ascii="Courier New" w:hAnsi="Courier New" w:cs="Courier New" w:hint="default"/>
+      </w:rPr>
+    </w:lvl>
+    <w:lvl w:ilvl="2">
       <w:start w:val="1"/>
       <w:numFmt w:val="bullet"/>
       <w:lvlText w:val=""/>
@@ -3760,10 +4374,10 @@
         <w:ind w:left="2160" w:hanging="360"/>
       </w:pPr>
       <w:rPr>
-        <w:rFonts w:hint="default" w:ascii="Wingdings" w:hAnsi="Wingdings"/>
-      </w:rPr>
-    </w:lvl>
-    <w:lvl w:ilvl="3" w:tentative="0">
+        <w:rFonts w:ascii="Wingdings" w:hAnsi="Wingdings" w:hint="default"/>
+      </w:rPr>
+    </w:lvl>
+    <w:lvl w:ilvl="3">
       <w:start w:val="1"/>
       <w:numFmt w:val="bullet"/>
       <w:lvlText w:val=""/>
@@ -3772,10 +4386,10 @@
         <w:ind w:left="2880" w:hanging="360"/>
       </w:pPr>
       <w:rPr>
-        <w:rFonts w:hint="default" w:ascii="Symbol" w:hAnsi="Symbol"/>
-      </w:rPr>
-    </w:lvl>
-    <w:lvl w:ilvl="4" w:tentative="0">
+        <w:rFonts w:ascii="Symbol" w:hAnsi="Symbol" w:hint="default"/>
+      </w:rPr>
+    </w:lvl>
+    <w:lvl w:ilvl="4">
       <w:start w:val="1"/>
       <w:numFmt w:val="bullet"/>
       <w:lvlText w:val="o"/>
@@ -3784,10 +4398,10 @@
         <w:ind w:left="3600" w:hanging="360"/>
       </w:pPr>
       <w:rPr>
-        <w:rFonts w:hint="default" w:ascii="Courier New" w:hAnsi="Courier New" w:cs="Courier New"/>
-      </w:rPr>
-    </w:lvl>
-    <w:lvl w:ilvl="5" w:tentative="0">
+        <w:rFonts w:ascii="Courier New" w:hAnsi="Courier New" w:cs="Courier New" w:hint="default"/>
+      </w:rPr>
+    </w:lvl>
+    <w:lvl w:ilvl="5">
       <w:start w:val="1"/>
       <w:numFmt w:val="bullet"/>
       <w:lvlText w:val=""/>
@@ -3796,10 +4410,10 @@
         <w:ind w:left="4320" w:hanging="360"/>
       </w:pPr>
       <w:rPr>
-        <w:rFonts w:hint="default" w:ascii="Wingdings" w:hAnsi="Wingdings"/>
-      </w:rPr>
-    </w:lvl>
-    <w:lvl w:ilvl="6" w:tentative="0">
+        <w:rFonts w:ascii="Wingdings" w:hAnsi="Wingdings" w:hint="default"/>
+      </w:rPr>
+    </w:lvl>
+    <w:lvl w:ilvl="6">
       <w:start w:val="1"/>
       <w:numFmt w:val="bullet"/>
       <w:lvlText w:val=""/>
@@ -3808,10 +4422,10 @@
         <w:ind w:left="5040" w:hanging="360"/>
       </w:pPr>
       <w:rPr>
-        <w:rFonts w:hint="default" w:ascii="Symbol" w:hAnsi="Symbol"/>
-      </w:rPr>
-    </w:lvl>
-    <w:lvl w:ilvl="7" w:tentative="0">
+        <w:rFonts w:ascii="Symbol" w:hAnsi="Symbol" w:hint="default"/>
+      </w:rPr>
+    </w:lvl>
+    <w:lvl w:ilvl="7">
       <w:start w:val="1"/>
       <w:numFmt w:val="bullet"/>
       <w:lvlText w:val="o"/>
@@ -3820,10 +4434,10 @@
         <w:ind w:left="5760" w:hanging="360"/>
       </w:pPr>
       <w:rPr>
-        <w:rFonts w:hint="default" w:ascii="Courier New" w:hAnsi="Courier New" w:cs="Courier New"/>
-      </w:rPr>
-    </w:lvl>
-    <w:lvl w:ilvl="8" w:tentative="0">
+        <w:rFonts w:ascii="Courier New" w:hAnsi="Courier New" w:cs="Courier New" w:hint="default"/>
+      </w:rPr>
+    </w:lvl>
+    <w:lvl w:ilvl="8">
       <w:start w:val="1"/>
       <w:numFmt w:val="bullet"/>
       <w:lvlText w:val=""/>
@@ -3832,32 +4446,32 @@
         <w:ind w:left="6480" w:hanging="360"/>
       </w:pPr>
       <w:rPr>
-        <w:rFonts w:hint="default" w:ascii="Wingdings" w:hAnsi="Wingdings"/>
+        <w:rFonts w:ascii="Wingdings" w:hAnsi="Wingdings" w:hint="default"/>
       </w:rPr>
     </w:lvl>
   </w:abstractNum>
-  <w:abstractNum w:abstractNumId="4">
+  <w:abstractNum w:abstractNumId="6" w15:restartNumberingAfterBreak="0">
     <w:nsid w:val="5A31BFD9"/>
     <w:multiLevelType w:val="singleLevel"/>
     <w:tmpl w:val="5A31BFD9"/>
-    <w:lvl w:ilvl="0" w:tentative="0">
+    <w:lvl w:ilvl="0">
       <w:start w:val="1"/>
       <w:numFmt w:val="bullet"/>
       <w:lvlText w:val=""/>
       <w:lvlJc w:val="left"/>
       <w:pPr>
-        <w:ind w:left="420" w:leftChars="0" w:hanging="420" w:firstLineChars="0"/>
-      </w:pPr>
-      <w:rPr>
-        <w:rFonts w:hint="default" w:ascii="Wingdings" w:hAnsi="Wingdings"/>
+        <w:ind w:left="420" w:hanging="420"/>
+      </w:pPr>
+      <w:rPr>
+        <w:rFonts w:ascii="Wingdings" w:hAnsi="Wingdings" w:hint="default"/>
       </w:rPr>
     </w:lvl>
   </w:abstractNum>
-  <w:abstractNum w:abstractNumId="5">
+  <w:abstractNum w:abstractNumId="7" w15:restartNumberingAfterBreak="0">
     <w:nsid w:val="60B01AA7"/>
     <w:multiLevelType w:val="multilevel"/>
     <w:tmpl w:val="60B01AA7"/>
-    <w:lvl w:ilvl="0" w:tentative="0">
+    <w:lvl w:ilvl="0">
       <w:start w:val="1"/>
       <w:numFmt w:val="bullet"/>
       <w:lvlText w:val=""/>
@@ -3866,10 +4480,10 @@
         <w:ind w:left="720" w:hanging="360"/>
       </w:pPr>
       <w:rPr>
-        <w:rFonts w:hint="default" w:ascii="Symbol" w:hAnsi="Symbol"/>
-      </w:rPr>
-    </w:lvl>
-    <w:lvl w:ilvl="1" w:tentative="0">
+        <w:rFonts w:ascii="Symbol" w:hAnsi="Symbol" w:hint="default"/>
+      </w:rPr>
+    </w:lvl>
+    <w:lvl w:ilvl="1">
       <w:start w:val="1"/>
       <w:numFmt w:val="bullet"/>
       <w:lvlText w:val="o"/>
@@ -3878,10 +4492,10 @@
         <w:ind w:left="1440" w:hanging="360"/>
       </w:pPr>
       <w:rPr>
-        <w:rFonts w:hint="default" w:ascii="Courier New" w:hAnsi="Courier New" w:cs="Courier New"/>
-      </w:rPr>
-    </w:lvl>
-    <w:lvl w:ilvl="2" w:tentative="0">
+        <w:rFonts w:ascii="Courier New" w:hAnsi="Courier New" w:cs="Courier New" w:hint="default"/>
+      </w:rPr>
+    </w:lvl>
+    <w:lvl w:ilvl="2">
       <w:start w:val="1"/>
       <w:numFmt w:val="bullet"/>
       <w:lvlText w:val=""/>
@@ -3890,10 +4504,10 @@
         <w:ind w:left="2160" w:hanging="360"/>
       </w:pPr>
       <w:rPr>
-        <w:rFonts w:hint="default" w:ascii="Wingdings" w:hAnsi="Wingdings"/>
-      </w:rPr>
-    </w:lvl>
-    <w:lvl w:ilvl="3" w:tentative="0">
+        <w:rFonts w:ascii="Wingdings" w:hAnsi="Wingdings" w:hint="default"/>
+      </w:rPr>
+    </w:lvl>
+    <w:lvl w:ilvl="3">
       <w:start w:val="1"/>
       <w:numFmt w:val="bullet"/>
       <w:lvlText w:val=""/>
@@ -3902,10 +4516,10 @@
         <w:ind w:left="2880" w:hanging="360"/>
       </w:pPr>
       <w:rPr>
-        <w:rFonts w:hint="default" w:ascii="Symbol" w:hAnsi="Symbol"/>
-      </w:rPr>
-    </w:lvl>
-    <w:lvl w:ilvl="4" w:tentative="0">
+        <w:rFonts w:ascii="Symbol" w:hAnsi="Symbol" w:hint="default"/>
+      </w:rPr>
+    </w:lvl>
+    <w:lvl w:ilvl="4">
       <w:start w:val="1"/>
       <w:numFmt w:val="bullet"/>
       <w:lvlText w:val="o"/>
@@ -3914,10 +4528,10 @@
         <w:ind w:left="3600" w:hanging="360"/>
       </w:pPr>
       <w:rPr>
-        <w:rFonts w:hint="default" w:ascii="Courier New" w:hAnsi="Courier New" w:cs="Courier New"/>
-      </w:rPr>
-    </w:lvl>
-    <w:lvl w:ilvl="5" w:tentative="0">
+        <w:rFonts w:ascii="Courier New" w:hAnsi="Courier New" w:cs="Courier New" w:hint="default"/>
+      </w:rPr>
+    </w:lvl>
+    <w:lvl w:ilvl="5">
       <w:start w:val="1"/>
       <w:numFmt w:val="bullet"/>
       <w:lvlText w:val=""/>
@@ -3926,10 +4540,10 @@
         <w:ind w:left="4320" w:hanging="360"/>
       </w:pPr>
       <w:rPr>
-        <w:rFonts w:hint="default" w:ascii="Wingdings" w:hAnsi="Wingdings"/>
-      </w:rPr>
-    </w:lvl>
-    <w:lvl w:ilvl="6" w:tentative="0">
+        <w:rFonts w:ascii="Wingdings" w:hAnsi="Wingdings" w:hint="default"/>
+      </w:rPr>
+    </w:lvl>
+    <w:lvl w:ilvl="6">
       <w:start w:val="1"/>
       <w:numFmt w:val="bullet"/>
       <w:lvlText w:val=""/>
@@ -3938,10 +4552,10 @@
         <w:ind w:left="5040" w:hanging="360"/>
       </w:pPr>
       <w:rPr>
-        <w:rFonts w:hint="default" w:ascii="Symbol" w:hAnsi="Symbol"/>
-      </w:rPr>
-    </w:lvl>
-    <w:lvl w:ilvl="7" w:tentative="0">
+        <w:rFonts w:ascii="Symbol" w:hAnsi="Symbol" w:hint="default"/>
+      </w:rPr>
+    </w:lvl>
+    <w:lvl w:ilvl="7">
       <w:start w:val="1"/>
       <w:numFmt w:val="bullet"/>
       <w:lvlText w:val="o"/>
@@ -3950,10 +4564,10 @@
         <w:ind w:left="5760" w:hanging="360"/>
       </w:pPr>
       <w:rPr>
-        <w:rFonts w:hint="default" w:ascii="Courier New" w:hAnsi="Courier New" w:cs="Courier New"/>
-      </w:rPr>
-    </w:lvl>
-    <w:lvl w:ilvl="8" w:tentative="0">
+        <w:rFonts w:ascii="Courier New" w:hAnsi="Courier New" w:cs="Courier New" w:hint="default"/>
+      </w:rPr>
+    </w:lvl>
+    <w:lvl w:ilvl="8">
       <w:start w:val="1"/>
       <w:numFmt w:val="bullet"/>
       <w:lvlText w:val=""/>
@@ -3962,15 +4576,15 @@
         <w:ind w:left="6480" w:hanging="360"/>
       </w:pPr>
       <w:rPr>
-        <w:rFonts w:hint="default" w:ascii="Wingdings" w:hAnsi="Wingdings"/>
+        <w:rFonts w:ascii="Wingdings" w:hAnsi="Wingdings" w:hint="default"/>
       </w:rPr>
     </w:lvl>
   </w:abstractNum>
-  <w:abstractNum w:abstractNumId="6">
+  <w:abstractNum w:abstractNumId="8" w15:restartNumberingAfterBreak="0">
     <w:nsid w:val="6B445CA6"/>
     <w:multiLevelType w:val="multilevel"/>
     <w:tmpl w:val="6B445CA6"/>
-    <w:lvl w:ilvl="0" w:tentative="0">
+    <w:lvl w:ilvl="0">
       <w:start w:val="1"/>
       <w:numFmt w:val="bullet"/>
       <w:lvlText w:val=""/>
@@ -3979,10 +4593,10 @@
         <w:ind w:left="720" w:hanging="360"/>
       </w:pPr>
       <w:rPr>
-        <w:rFonts w:hint="default" w:ascii="Symbol" w:hAnsi="Symbol"/>
-      </w:rPr>
-    </w:lvl>
-    <w:lvl w:ilvl="1" w:tentative="0">
+        <w:rFonts w:ascii="Symbol" w:hAnsi="Symbol" w:hint="default"/>
+      </w:rPr>
+    </w:lvl>
+    <w:lvl w:ilvl="1">
       <w:start w:val="1"/>
       <w:numFmt w:val="bullet"/>
       <w:lvlText w:val="o"/>
@@ -3991,10 +4605,10 @@
         <w:ind w:left="1440" w:hanging="360"/>
       </w:pPr>
       <w:rPr>
-        <w:rFonts w:hint="default" w:ascii="Courier New" w:hAnsi="Courier New" w:cs="Courier New"/>
-      </w:rPr>
-    </w:lvl>
-    <w:lvl w:ilvl="2" w:tentative="0">
+        <w:rFonts w:ascii="Courier New" w:hAnsi="Courier New" w:cs="Courier New" w:hint="default"/>
+      </w:rPr>
+    </w:lvl>
+    <w:lvl w:ilvl="2">
       <w:start w:val="1"/>
       <w:numFmt w:val="bullet"/>
       <w:lvlText w:val=""/>
@@ -4003,10 +4617,10 @@
         <w:ind w:left="2160" w:hanging="360"/>
       </w:pPr>
       <w:rPr>
-        <w:rFonts w:hint="default" w:ascii="Wingdings" w:hAnsi="Wingdings"/>
-      </w:rPr>
-    </w:lvl>
-    <w:lvl w:ilvl="3" w:tentative="0">
+        <w:rFonts w:ascii="Wingdings" w:hAnsi="Wingdings" w:hint="default"/>
+      </w:rPr>
+    </w:lvl>
+    <w:lvl w:ilvl="3">
       <w:start w:val="1"/>
       <w:numFmt w:val="bullet"/>
       <w:lvlText w:val=""/>
@@ -4015,10 +4629,10 @@
         <w:ind w:left="2880" w:hanging="360"/>
       </w:pPr>
       <w:rPr>
-        <w:rFonts w:hint="default" w:ascii="Symbol" w:hAnsi="Symbol"/>
-      </w:rPr>
-    </w:lvl>
-    <w:lvl w:ilvl="4" w:tentative="0">
+        <w:rFonts w:ascii="Symbol" w:hAnsi="Symbol" w:hint="default"/>
+      </w:rPr>
+    </w:lvl>
+    <w:lvl w:ilvl="4">
       <w:start w:val="1"/>
       <w:numFmt w:val="bullet"/>
       <w:lvlText w:val="o"/>
@@ -4027,10 +4641,10 @@
         <w:ind w:left="3600" w:hanging="360"/>
       </w:pPr>
       <w:rPr>
-        <w:rFonts w:hint="default" w:ascii="Courier New" w:hAnsi="Courier New" w:cs="Courier New"/>
-      </w:rPr>
-    </w:lvl>
-    <w:lvl w:ilvl="5" w:tentative="0">
+        <w:rFonts w:ascii="Courier New" w:hAnsi="Courier New" w:cs="Courier New" w:hint="default"/>
+      </w:rPr>
+    </w:lvl>
+    <w:lvl w:ilvl="5">
       <w:start w:val="1"/>
       <w:numFmt w:val="bullet"/>
       <w:lvlText w:val=""/>
@@ -4039,10 +4653,10 @@
         <w:ind w:left="4320" w:hanging="360"/>
       </w:pPr>
       <w:rPr>
-        <w:rFonts w:hint="default" w:ascii="Wingdings" w:hAnsi="Wingdings"/>
-      </w:rPr>
-    </w:lvl>
-    <w:lvl w:ilvl="6" w:tentative="0">
+        <w:rFonts w:ascii="Wingdings" w:hAnsi="Wingdings" w:hint="default"/>
+      </w:rPr>
+    </w:lvl>
+    <w:lvl w:ilvl="6">
       <w:start w:val="1"/>
       <w:numFmt w:val="bullet"/>
       <w:lvlText w:val=""/>
@@ -4051,10 +4665,10 @@
         <w:ind w:left="5040" w:hanging="360"/>
       </w:pPr>
       <w:rPr>
-        <w:rFonts w:hint="default" w:ascii="Symbol" w:hAnsi="Symbol"/>
-      </w:rPr>
-    </w:lvl>
-    <w:lvl w:ilvl="7" w:tentative="0">
+        <w:rFonts w:ascii="Symbol" w:hAnsi="Symbol" w:hint="default"/>
+      </w:rPr>
+    </w:lvl>
+    <w:lvl w:ilvl="7">
       <w:start w:val="1"/>
       <w:numFmt w:val="bullet"/>
       <w:lvlText w:val="o"/>
@@ -4063,10 +4677,10 @@
         <w:ind w:left="5760" w:hanging="360"/>
       </w:pPr>
       <w:rPr>
-        <w:rFonts w:hint="default" w:ascii="Courier New" w:hAnsi="Courier New" w:cs="Courier New"/>
-      </w:rPr>
-    </w:lvl>
-    <w:lvl w:ilvl="8" w:tentative="0">
+        <w:rFonts w:ascii="Courier New" w:hAnsi="Courier New" w:cs="Courier New" w:hint="default"/>
+      </w:rPr>
+    </w:lvl>
+    <w:lvl w:ilvl="8">
       <w:start w:val="1"/>
       <w:numFmt w:val="bullet"/>
       <w:lvlText w:val=""/>
@@ -4075,314 +4689,443 @@
         <w:ind w:left="6480" w:hanging="360"/>
       </w:pPr>
       <w:rPr>
-        <w:rFonts w:hint="default" w:ascii="Wingdings" w:hAnsi="Wingdings"/>
+        <w:rFonts w:ascii="Wingdings" w:hAnsi="Wingdings" w:hint="default"/>
       </w:rPr>
     </w:lvl>
   </w:abstractNum>
   <w:num w:numId="1">
-    <w:abstractNumId w:val="2"/>
+    <w:abstractNumId w:val="4"/>
   </w:num>
   <w:num w:numId="2">
-    <w:abstractNumId w:val="4"/>
+    <w:abstractNumId w:val="6"/>
   </w:num>
   <w:num w:numId="3">
     <w:abstractNumId w:val="0"/>
   </w:num>
   <w:num w:numId="4">
-    <w:abstractNumId w:val="3"/>
+    <w:abstractNumId w:val="5"/>
   </w:num>
   <w:num w:numId="5">
-    <w:abstractNumId w:val="6"/>
+    <w:abstractNumId w:val="8"/>
   </w:num>
   <w:num w:numId="6">
-    <w:abstractNumId w:val="5"/>
+    <w:abstractNumId w:val="7"/>
   </w:num>
   <w:num w:numId="7">
     <w:abstractNumId w:val="1"/>
+  </w:num>
+  <w:num w:numId="8">
+    <w:abstractNumId w:val="3"/>
+  </w:num>
+  <w:num w:numId="9">
+    <w:abstractNumId w:val="2"/>
   </w:num>
 </w:numbering>
 </file>
 
 <file path=word/styles.xml><?xml version="1.0" encoding="utf-8"?>
-<w:styles xmlns:mc="http://schemas.openxmlformats.org/markup-compatibility/2006" xmlns:o="urn:schemas-microsoft-com:office:office" xmlns:r="http://schemas.openxmlformats.org/officeDocument/2006/relationships" xmlns:m="http://schemas.openxmlformats.org/officeDocument/2006/math" xmlns:v="urn:schemas-microsoft-com:vml" xmlns:w="http://schemas.openxmlformats.org/wordprocessingml/2006/main" xmlns:w14="http://schemas.microsoft.com/office/word/2010/wordml" xmlns:w10="urn:schemas-microsoft-com:office:word" xmlns:sl="http://schemas.openxmlformats.org/schemaLibrary/2006/main" mc:Ignorable="w14">
+<w:styles xmlns:mc="http://schemas.openxmlformats.org/markup-compatibility/2006" xmlns:r="http://schemas.openxmlformats.org/officeDocument/2006/relationships" xmlns:w="http://schemas.openxmlformats.org/wordprocessingml/2006/main" xmlns:w14="http://schemas.microsoft.com/office/word/2010/wordml" xmlns:w15="http://schemas.microsoft.com/office/word/2012/wordml" xmlns:w16cid="http://schemas.microsoft.com/office/word/2016/wordml/cid" xmlns:w16se="http://schemas.microsoft.com/office/word/2015/wordml/symex" mc:Ignorable="w14 w15 w16se w16cid">
   <w:docDefaults>
     <w:rPrDefault>
       <w:rPr>
-        <w:rFonts w:asciiTheme="minorHAnsi" w:hAnsiTheme="minorHAnsi" w:eastAsiaTheme="minorHAnsi" w:cstheme="minorBidi"/>
+        <w:rFonts w:asciiTheme="minorHAnsi" w:eastAsiaTheme="minorHAnsi" w:hAnsiTheme="minorHAnsi" w:cstheme="minorBidi"/>
+        <w:lang w:val="en-US" w:eastAsia="en-US" w:bidi="ar-SA"/>
       </w:rPr>
     </w:rPrDefault>
+    <w:pPrDefault>
+      <w:pPr>
+        <w:spacing w:after="160" w:line="259" w:lineRule="auto"/>
+      </w:pPr>
+    </w:pPrDefault>
   </w:docDefaults>
-  <w:latentStyles w:count="260" w:defQFormat="0" w:defUnhideWhenUsed="1" w:defSemiHidden="1" w:defUIPriority="99" w:defLockedState="0">
-    <w:lsdException w:qFormat="1" w:unhideWhenUsed="0" w:uiPriority="0" w:semiHidden="0" w:name="Normal"/>
-    <w:lsdException w:qFormat="1" w:unhideWhenUsed="0" w:uiPriority="9" w:semiHidden="0" w:name="heading 1"/>
-    <w:lsdException w:qFormat="1" w:uiPriority="9" w:name="heading 2"/>
-    <w:lsdException w:qFormat="1" w:uiPriority="9" w:name="heading 3"/>
-    <w:lsdException w:qFormat="1" w:uiPriority="9" w:name="heading 4"/>
-    <w:lsdException w:qFormat="1" w:uiPriority="9" w:name="heading 5"/>
-    <w:lsdException w:qFormat="1" w:uiPriority="9" w:name="heading 6"/>
-    <w:lsdException w:qFormat="1" w:uiPriority="9" w:name="heading 7"/>
-    <w:lsdException w:qFormat="1" w:uiPriority="9" w:name="heading 8"/>
-    <w:lsdException w:qFormat="1" w:uiPriority="9" w:name="heading 9"/>
-    <w:lsdException w:uiPriority="99" w:name="index 1"/>
-    <w:lsdException w:uiPriority="99" w:name="index 2"/>
-    <w:lsdException w:uiPriority="99" w:name="index 3"/>
-    <w:lsdException w:uiPriority="99" w:name="index 4"/>
-    <w:lsdException w:uiPriority="99" w:name="index 5"/>
-    <w:lsdException w:uiPriority="99" w:name="index 6"/>
-    <w:lsdException w:uiPriority="99" w:name="index 7"/>
-    <w:lsdException w:uiPriority="99" w:name="index 8"/>
-    <w:lsdException w:uiPriority="99" w:name="index 9"/>
-    <w:lsdException w:uiPriority="39" w:name="toc 1"/>
-    <w:lsdException w:uiPriority="39" w:name="toc 2"/>
-    <w:lsdException w:uiPriority="39" w:name="toc 3"/>
-    <w:lsdException w:uiPriority="39" w:name="toc 4"/>
-    <w:lsdException w:uiPriority="39" w:name="toc 5"/>
-    <w:lsdException w:uiPriority="39" w:name="toc 6"/>
-    <w:lsdException w:uiPriority="39" w:name="toc 7"/>
-    <w:lsdException w:uiPriority="39" w:name="toc 8"/>
-    <w:lsdException w:uiPriority="39" w:name="toc 9"/>
-    <w:lsdException w:uiPriority="99" w:name="Normal Indent"/>
-    <w:lsdException w:uiPriority="99" w:name="footnote text"/>
-    <w:lsdException w:uiPriority="99" w:name="annotation text"/>
-    <w:lsdException w:uiPriority="99" w:name="header"/>
-    <w:lsdException w:uiPriority="99" w:name="footer"/>
-    <w:lsdException w:uiPriority="99" w:name="index heading"/>
-    <w:lsdException w:qFormat="1" w:uiPriority="35" w:name="caption"/>
-    <w:lsdException w:uiPriority="99" w:name="table of figures"/>
-    <w:lsdException w:uiPriority="99" w:name="envelope address"/>
-    <w:lsdException w:uiPriority="99" w:name="envelope return"/>
-    <w:lsdException w:uiPriority="99" w:name="footnote reference"/>
-    <w:lsdException w:uiPriority="99" w:name="annotation reference"/>
-    <w:lsdException w:uiPriority="99" w:name="line number"/>
-    <w:lsdException w:uiPriority="99" w:name="page number"/>
-    <w:lsdException w:uiPriority="99" w:name="endnote reference"/>
-    <w:lsdException w:uiPriority="99" w:name="endnote text"/>
-    <w:lsdException w:uiPriority="99" w:name="table of authorities"/>
-    <w:lsdException w:uiPriority="99" w:name="macro"/>
-    <w:lsdException w:uiPriority="99" w:name="toa heading"/>
-    <w:lsdException w:uiPriority="99" w:name="List"/>
-    <w:lsdException w:uiPriority="99" w:name="List Bullet"/>
-    <w:lsdException w:uiPriority="99" w:name="List Number"/>
-    <w:lsdException w:uiPriority="99" w:name="List 2"/>
-    <w:lsdException w:uiPriority="99" w:name="List 3"/>
-    <w:lsdException w:uiPriority="99" w:name="List 4"/>
-    <w:lsdException w:uiPriority="99" w:name="List 5"/>
-    <w:lsdException w:uiPriority="99" w:name="List Bullet 2"/>
-    <w:lsdException w:uiPriority="99" w:name="List Bullet 3"/>
-    <w:lsdException w:uiPriority="99" w:name="List Bullet 4"/>
-    <w:lsdException w:uiPriority="99" w:name="List Bullet 5"/>
-    <w:lsdException w:uiPriority="99" w:name="List Number 2"/>
-    <w:lsdException w:uiPriority="99" w:name="List Number 3"/>
-    <w:lsdException w:uiPriority="99" w:name="List Number 4"/>
-    <w:lsdException w:uiPriority="99" w:name="List Number 5"/>
-    <w:lsdException w:qFormat="1" w:unhideWhenUsed="0" w:uiPriority="10" w:semiHidden="0" w:name="Title"/>
-    <w:lsdException w:uiPriority="99" w:name="Closing"/>
-    <w:lsdException w:uiPriority="99" w:name="Signature"/>
-    <w:lsdException w:uiPriority="1" w:name="Default Paragraph Font"/>
-    <w:lsdException w:uiPriority="99" w:name="Body Text"/>
-    <w:lsdException w:uiPriority="99" w:name="Body Text Indent"/>
-    <w:lsdException w:uiPriority="99" w:name="List Continue"/>
-    <w:lsdException w:uiPriority="99" w:name="List Continue 2"/>
-    <w:lsdException w:uiPriority="99" w:name="List Continue 3"/>
-    <w:lsdException w:uiPriority="99" w:name="List Continue 4"/>
-    <w:lsdException w:uiPriority="99" w:name="List Continue 5"/>
-    <w:lsdException w:uiPriority="99" w:name="Message Header"/>
-    <w:lsdException w:qFormat="1" w:unhideWhenUsed="0" w:uiPriority="11" w:semiHidden="0" w:name="Subtitle"/>
-    <w:lsdException w:uiPriority="99" w:name="Salutation"/>
-    <w:lsdException w:uiPriority="99" w:name="Date"/>
-    <w:lsdException w:uiPriority="99" w:name="Body Text First Indent"/>
-    <w:lsdException w:uiPriority="99" w:name="Body Text First Indent 2"/>
-    <w:lsdException w:uiPriority="99" w:name="Note Heading"/>
-    <w:lsdException w:uiPriority="99" w:name="Body Text 2"/>
-    <w:lsdException w:uiPriority="99" w:name="Body Text 3"/>
-    <w:lsdException w:uiPriority="99" w:name="Body Text Indent 2"/>
-    <w:lsdException w:uiPriority="99" w:name="Body Text Indent 3"/>
-    <w:lsdException w:uiPriority="99" w:name="Block Text"/>
-    <w:lsdException w:qFormat="1" w:uiPriority="99" w:semiHidden="0" w:name="Hyperlink"/>
-    <w:lsdException w:uiPriority="99" w:name="FollowedHyperlink"/>
-    <w:lsdException w:qFormat="1" w:unhideWhenUsed="0" w:uiPriority="22" w:semiHidden="0" w:name="Strong"/>
-    <w:lsdException w:qFormat="1" w:unhideWhenUsed="0" w:uiPriority="20" w:semiHidden="0" w:name="Emphasis"/>
-    <w:lsdException w:uiPriority="99" w:name="Document Map"/>
-    <w:lsdException w:uiPriority="99" w:name="Plain Text"/>
-    <w:lsdException w:uiPriority="99" w:name="E-mail Signature"/>
-    <w:lsdException w:uiPriority="99" w:name="Normal (Web)"/>
-    <w:lsdException w:uiPriority="99" w:name="HTML Acronym"/>
-    <w:lsdException w:uiPriority="99" w:name="HTML Address"/>
-    <w:lsdException w:uiPriority="99" w:name="HTML Cite"/>
-    <w:lsdException w:uiPriority="99" w:name="HTML Code"/>
-    <w:lsdException w:uiPriority="99" w:name="HTML Definition"/>
-    <w:lsdException w:uiPriority="99" w:name="HTML Keyboard"/>
-    <w:lsdException w:uiPriority="99" w:name="HTML Preformatted"/>
-    <w:lsdException w:uiPriority="99" w:name="HTML Sample"/>
-    <w:lsdException w:uiPriority="99" w:name="HTML Typewriter"/>
-    <w:lsdException w:uiPriority="99" w:name="HTML Variable"/>
-    <w:lsdException w:uiPriority="99" w:name="Normal Table"/>
-    <w:lsdException w:uiPriority="99" w:name="annotation subject"/>
-    <w:lsdException w:uiPriority="99" w:name="Table Simple 1"/>
-    <w:lsdException w:uiPriority="99" w:name="Table Simple 2"/>
-    <w:lsdException w:uiPriority="99" w:name="Table Simple 3"/>
-    <w:lsdException w:uiPriority="99" w:name="Table Classic 1"/>
-    <w:lsdException w:uiPriority="99" w:name="Table Classic 2"/>
-    <w:lsdException w:uiPriority="99" w:name="Table Classic 3"/>
-    <w:lsdException w:uiPriority="99" w:name="Table Classic 4"/>
-    <w:lsdException w:uiPriority="99" w:name="Table Colorful 1"/>
-    <w:lsdException w:uiPriority="99" w:name="Table Colorful 2"/>
-    <w:lsdException w:uiPriority="99" w:name="Table Colorful 3"/>
-    <w:lsdException w:uiPriority="99" w:name="Table Columns 1"/>
-    <w:lsdException w:uiPriority="99" w:name="Table Columns 2"/>
-    <w:lsdException w:uiPriority="99" w:name="Table Columns 3"/>
-    <w:lsdException w:uiPriority="99" w:name="Table Columns 4"/>
-    <w:lsdException w:uiPriority="99" w:name="Table Columns 5"/>
-    <w:lsdException w:uiPriority="99" w:name="Table Grid 1"/>
-    <w:lsdException w:uiPriority="99" w:name="Table Grid 2"/>
-    <w:lsdException w:uiPriority="99" w:name="Table Grid 3"/>
-    <w:lsdException w:uiPriority="99" w:name="Table Grid 4"/>
-    <w:lsdException w:uiPriority="99" w:name="Table Grid 5"/>
-    <w:lsdException w:uiPriority="99" w:name="Table Grid 6"/>
-    <w:lsdException w:uiPriority="99" w:name="Table Grid 7"/>
-    <w:lsdException w:uiPriority="99" w:name="Table Grid 8"/>
-    <w:lsdException w:uiPriority="99" w:name="Table List 1"/>
-    <w:lsdException w:uiPriority="99" w:name="Table List 2"/>
-    <w:lsdException w:uiPriority="99" w:name="Table List 3"/>
-    <w:lsdException w:uiPriority="99" w:name="Table List 4"/>
-    <w:lsdException w:uiPriority="99" w:name="Table List 5"/>
-    <w:lsdException w:uiPriority="99" w:name="Table List 6"/>
-    <w:lsdException w:uiPriority="99" w:name="Table List 7"/>
-    <w:lsdException w:uiPriority="99" w:name="Table List 8"/>
-    <w:lsdException w:uiPriority="99" w:name="Table 3D effects 1"/>
-    <w:lsdException w:uiPriority="99" w:name="Table 3D effects 2"/>
-    <w:lsdException w:uiPriority="99" w:name="Table 3D effects 3"/>
-    <w:lsdException w:uiPriority="99" w:name="Table Contemporary"/>
-    <w:lsdException w:uiPriority="99" w:name="Table Elegant"/>
-    <w:lsdException w:uiPriority="99" w:name="Table Professional"/>
-    <w:lsdException w:uiPriority="99" w:name="Table Subtle 1"/>
-    <w:lsdException w:uiPriority="99" w:name="Table Subtle 2"/>
-    <w:lsdException w:uiPriority="99" w:name="Table Web 1"/>
-    <w:lsdException w:uiPriority="99" w:name="Table Web 2"/>
-    <w:lsdException w:unhideWhenUsed="0" w:uiPriority="99" w:semiHidden="0" w:name="Table Web 3"/>
-    <w:lsdException w:uiPriority="99" w:name="Balloon Text"/>
-    <w:lsdException w:unhideWhenUsed="0" w:uiPriority="39" w:semiHidden="0" w:name="Table Grid"/>
-    <w:lsdException w:unhideWhenUsed="0" w:uiPriority="99" w:semiHidden="0" w:name="Table Theme"/>
-    <w:lsdException w:unhideWhenUsed="0" w:uiPriority="60" w:semiHidden="0" w:name="Light Shading"/>
-    <w:lsdException w:unhideWhenUsed="0" w:uiPriority="61" w:semiHidden="0" w:name="Light List"/>
-    <w:lsdException w:unhideWhenUsed="0" w:uiPriority="62" w:semiHidden="0" w:name="Light Grid"/>
-    <w:lsdException w:unhideWhenUsed="0" w:uiPriority="63" w:semiHidden="0" w:name="Medium Shading 1"/>
-    <w:lsdException w:unhideWhenUsed="0" w:uiPriority="64" w:semiHidden="0" w:name="Medium Shading 2"/>
-    <w:lsdException w:unhideWhenUsed="0" w:uiPriority="65" w:semiHidden="0" w:name="Medium List 1"/>
-    <w:lsdException w:unhideWhenUsed="0" w:uiPriority="66" w:semiHidden="0" w:name="Medium List 2"/>
-    <w:lsdException w:unhideWhenUsed="0" w:uiPriority="67" w:semiHidden="0" w:name="Medium Grid 1"/>
-    <w:lsdException w:unhideWhenUsed="0" w:uiPriority="68" w:semiHidden="0" w:name="Medium Grid 2"/>
-    <w:lsdException w:unhideWhenUsed="0" w:uiPriority="69" w:semiHidden="0" w:name="Medium Grid 3"/>
-    <w:lsdException w:unhideWhenUsed="0" w:uiPriority="70" w:semiHidden="0" w:name="Dark List"/>
-    <w:lsdException w:unhideWhenUsed="0" w:uiPriority="71" w:semiHidden="0" w:name="Colorful Shading"/>
-    <w:lsdException w:unhideWhenUsed="0" w:uiPriority="72" w:semiHidden="0" w:name="Colorful List"/>
-    <w:lsdException w:unhideWhenUsed="0" w:uiPriority="73" w:semiHidden="0" w:name="Colorful Grid"/>
-    <w:lsdException w:unhideWhenUsed="0" w:uiPriority="60" w:semiHidden="0" w:name="Light Shading Accent 1"/>
-    <w:lsdException w:unhideWhenUsed="0" w:uiPriority="61" w:semiHidden="0" w:name="Light List Accent 1"/>
-    <w:lsdException w:unhideWhenUsed="0" w:uiPriority="62" w:semiHidden="0" w:name="Light Grid Accent 1"/>
-    <w:lsdException w:unhideWhenUsed="0" w:uiPriority="63" w:semiHidden="0" w:name="Medium Shading 1 Accent 1"/>
-    <w:lsdException w:unhideWhenUsed="0" w:uiPriority="64" w:semiHidden="0" w:name="Medium Shading 2 Accent 1"/>
-    <w:lsdException w:unhideWhenUsed="0" w:uiPriority="65" w:semiHidden="0" w:name="Medium List 1 Accent 1"/>
-    <w:lsdException w:unhideWhenUsed="0" w:uiPriority="66" w:semiHidden="0" w:name="Medium List 2 Accent 1"/>
-    <w:lsdException w:unhideWhenUsed="0" w:uiPriority="67" w:semiHidden="0" w:name="Medium Grid 1 Accent 1"/>
-    <w:lsdException w:unhideWhenUsed="0" w:uiPriority="68" w:semiHidden="0" w:name="Medium Grid 2 Accent 1"/>
-    <w:lsdException w:unhideWhenUsed="0" w:uiPriority="69" w:semiHidden="0" w:name="Medium Grid 3 Accent 1"/>
-    <w:lsdException w:unhideWhenUsed="0" w:uiPriority="70" w:semiHidden="0" w:name="Dark List Accent 1"/>
-    <w:lsdException w:unhideWhenUsed="0" w:uiPriority="71" w:semiHidden="0" w:name="Colorful Shading Accent 1"/>
-    <w:lsdException w:unhideWhenUsed="0" w:uiPriority="72" w:semiHidden="0" w:name="Colorful List Accent 1"/>
-    <w:lsdException w:unhideWhenUsed="0" w:uiPriority="73" w:semiHidden="0" w:name="Colorful Grid Accent 1"/>
-    <w:lsdException w:unhideWhenUsed="0" w:uiPriority="60" w:semiHidden="0" w:name="Light Shading Accent 2"/>
-    <w:lsdException w:unhideWhenUsed="0" w:uiPriority="61" w:semiHidden="0" w:name="Light List Accent 2"/>
-    <w:lsdException w:unhideWhenUsed="0" w:uiPriority="62" w:semiHidden="0" w:name="Light Grid Accent 2"/>
-    <w:lsdException w:unhideWhenUsed="0" w:uiPriority="63" w:semiHidden="0" w:name="Medium Shading 1 Accent 2"/>
-    <w:lsdException w:unhideWhenUsed="0" w:uiPriority="64" w:semiHidden="0" w:name="Medium Shading 2 Accent 2"/>
-    <w:lsdException w:unhideWhenUsed="0" w:uiPriority="65" w:semiHidden="0" w:name="Medium List 1 Accent 2"/>
-    <w:lsdException w:unhideWhenUsed="0" w:uiPriority="66" w:semiHidden="0" w:name="Medium List 2 Accent 2"/>
-    <w:lsdException w:unhideWhenUsed="0" w:uiPriority="67" w:semiHidden="0" w:name="Medium Grid 1 Accent 2"/>
-    <w:lsdException w:unhideWhenUsed="0" w:uiPriority="68" w:semiHidden="0" w:name="Medium Grid 2 Accent 2"/>
-    <w:lsdException w:unhideWhenUsed="0" w:uiPriority="69" w:semiHidden="0" w:name="Medium Grid 3 Accent 2"/>
-    <w:lsdException w:unhideWhenUsed="0" w:uiPriority="70" w:semiHidden="0" w:name="Dark List Accent 2"/>
-    <w:lsdException w:unhideWhenUsed="0" w:uiPriority="71" w:semiHidden="0" w:name="Colorful Shading Accent 2"/>
-    <w:lsdException w:unhideWhenUsed="0" w:uiPriority="72" w:semiHidden="0" w:name="Colorful List Accent 2"/>
-    <w:lsdException w:unhideWhenUsed="0" w:uiPriority="73" w:semiHidden="0" w:name="Colorful Grid Accent 2"/>
-    <w:lsdException w:unhideWhenUsed="0" w:uiPriority="60" w:semiHidden="0" w:name="Light Shading Accent 3"/>
-    <w:lsdException w:unhideWhenUsed="0" w:uiPriority="61" w:semiHidden="0" w:name="Light List Accent 3"/>
-    <w:lsdException w:unhideWhenUsed="0" w:uiPriority="62" w:semiHidden="0" w:name="Light Grid Accent 3"/>
-    <w:lsdException w:unhideWhenUsed="0" w:uiPriority="63" w:semiHidden="0" w:name="Medium Shading 1 Accent 3"/>
-    <w:lsdException w:unhideWhenUsed="0" w:uiPriority="64" w:semiHidden="0" w:name="Medium Shading 2 Accent 3"/>
-    <w:lsdException w:unhideWhenUsed="0" w:uiPriority="65" w:semiHidden="0" w:name="Medium List 1 Accent 3"/>
-    <w:lsdException w:unhideWhenUsed="0" w:uiPriority="66" w:semiHidden="0" w:name="Medium List 2 Accent 3"/>
-    <w:lsdException w:unhideWhenUsed="0" w:uiPriority="67" w:semiHidden="0" w:name="Medium Grid 1 Accent 3"/>
-    <w:lsdException w:unhideWhenUsed="0" w:uiPriority="68" w:semiHidden="0" w:name="Medium Grid 2 Accent 3"/>
-    <w:lsdException w:unhideWhenUsed="0" w:uiPriority="69" w:semiHidden="0" w:name="Medium Grid 3 Accent 3"/>
-    <w:lsdException w:unhideWhenUsed="0" w:uiPriority="70" w:semiHidden="0" w:name="Dark List Accent 3"/>
-    <w:lsdException w:unhideWhenUsed="0" w:uiPriority="71" w:semiHidden="0" w:name="Colorful Shading Accent 3"/>
-    <w:lsdException w:unhideWhenUsed="0" w:uiPriority="72" w:semiHidden="0" w:name="Colorful List Accent 3"/>
-    <w:lsdException w:unhideWhenUsed="0" w:uiPriority="73" w:semiHidden="0" w:name="Colorful Grid Accent 3"/>
-    <w:lsdException w:unhideWhenUsed="0" w:uiPriority="60" w:semiHidden="0" w:name="Light Shading Accent 4"/>
-    <w:lsdException w:unhideWhenUsed="0" w:uiPriority="61" w:semiHidden="0" w:name="Light List Accent 4"/>
-    <w:lsdException w:unhideWhenUsed="0" w:uiPriority="62" w:semiHidden="0" w:name="Light Grid Accent 4"/>
-    <w:lsdException w:unhideWhenUsed="0" w:uiPriority="63" w:semiHidden="0" w:name="Medium Shading 1 Accent 4"/>
-    <w:lsdException w:unhideWhenUsed="0" w:uiPriority="64" w:semiHidden="0" w:name="Medium Shading 2 Accent 4"/>
-    <w:lsdException w:unhideWhenUsed="0" w:uiPriority="65" w:semiHidden="0" w:name="Medium List 1 Accent 4"/>
-    <w:lsdException w:unhideWhenUsed="0" w:uiPriority="66" w:semiHidden="0" w:name="Medium List 2 Accent 4"/>
-    <w:lsdException w:unhideWhenUsed="0" w:uiPriority="67" w:semiHidden="0" w:name="Medium Grid 1 Accent 4"/>
-    <w:lsdException w:unhideWhenUsed="0" w:uiPriority="68" w:semiHidden="0" w:name="Medium Grid 2 Accent 4"/>
-    <w:lsdException w:unhideWhenUsed="0" w:uiPriority="69" w:semiHidden="0" w:name="Medium Grid 3 Accent 4"/>
-    <w:lsdException w:unhideWhenUsed="0" w:uiPriority="70" w:semiHidden="0" w:name="Dark List Accent 4"/>
-    <w:lsdException w:unhideWhenUsed="0" w:uiPriority="71" w:semiHidden="0" w:name="Colorful Shading Accent 4"/>
-    <w:lsdException w:unhideWhenUsed="0" w:uiPriority="72" w:semiHidden="0" w:name="Colorful List Accent 4"/>
-    <w:lsdException w:unhideWhenUsed="0" w:uiPriority="73" w:semiHidden="0" w:name="Colorful Grid Accent 4"/>
-    <w:lsdException w:unhideWhenUsed="0" w:uiPriority="60" w:semiHidden="0" w:name="Light Shading Accent 5"/>
-    <w:lsdException w:unhideWhenUsed="0" w:uiPriority="61" w:semiHidden="0" w:name="Light List Accent 5"/>
-    <w:lsdException w:unhideWhenUsed="0" w:uiPriority="62" w:semiHidden="0" w:name="Light Grid Accent 5"/>
-    <w:lsdException w:unhideWhenUsed="0" w:uiPriority="63" w:semiHidden="0" w:name="Medium Shading 1 Accent 5"/>
-    <w:lsdException w:unhideWhenUsed="0" w:uiPriority="64" w:semiHidden="0" w:name="Medium Shading 2 Accent 5"/>
-    <w:lsdException w:unhideWhenUsed="0" w:uiPriority="65" w:semiHidden="0" w:name="Medium List 1 Accent 5"/>
-    <w:lsdException w:unhideWhenUsed="0" w:uiPriority="66" w:semiHidden="0" w:name="Medium List 2 Accent 5"/>
-    <w:lsdException w:unhideWhenUsed="0" w:uiPriority="67" w:semiHidden="0" w:name="Medium Grid 1 Accent 5"/>
-    <w:lsdException w:unhideWhenUsed="0" w:uiPriority="68" w:semiHidden="0" w:name="Medium Grid 2 Accent 5"/>
-    <w:lsdException w:unhideWhenUsed="0" w:uiPriority="69" w:semiHidden="0" w:name="Medium Grid 3 Accent 5"/>
-    <w:lsdException w:unhideWhenUsed="0" w:uiPriority="70" w:semiHidden="0" w:name="Dark List Accent 5"/>
-    <w:lsdException w:unhideWhenUsed="0" w:uiPriority="71" w:semiHidden="0" w:name="Colorful Shading Accent 5"/>
-    <w:lsdException w:unhideWhenUsed="0" w:uiPriority="72" w:semiHidden="0" w:name="Colorful List Accent 5"/>
-    <w:lsdException w:unhideWhenUsed="0" w:uiPriority="73" w:semiHidden="0" w:name="Colorful Grid Accent 5"/>
-    <w:lsdException w:unhideWhenUsed="0" w:uiPriority="60" w:semiHidden="0" w:name="Light Shading Accent 6"/>
-    <w:lsdException w:unhideWhenUsed="0" w:uiPriority="61" w:semiHidden="0" w:name="Light List Accent 6"/>
-    <w:lsdException w:unhideWhenUsed="0" w:uiPriority="62" w:semiHidden="0" w:name="Light Grid Accent 6"/>
-    <w:lsdException w:unhideWhenUsed="0" w:uiPriority="63" w:semiHidden="0" w:name="Medium Shading 1 Accent 6"/>
-    <w:lsdException w:unhideWhenUsed="0" w:uiPriority="64" w:semiHidden="0" w:name="Medium Shading 2 Accent 6"/>
-    <w:lsdException w:unhideWhenUsed="0" w:uiPriority="65" w:semiHidden="0" w:name="Medium List 1 Accent 6"/>
-    <w:lsdException w:unhideWhenUsed="0" w:uiPriority="66" w:semiHidden="0" w:name="Medium List 2 Accent 6"/>
-    <w:lsdException w:unhideWhenUsed="0" w:uiPriority="67" w:semiHidden="0" w:name="Medium Grid 1 Accent 6"/>
-    <w:lsdException w:unhideWhenUsed="0" w:uiPriority="68" w:semiHidden="0" w:name="Medium Grid 2 Accent 6"/>
-    <w:lsdException w:unhideWhenUsed="0" w:uiPriority="69" w:semiHidden="0" w:name="Medium Grid 3 Accent 6"/>
-    <w:lsdException w:unhideWhenUsed="0" w:uiPriority="70" w:semiHidden="0" w:name="Dark List Accent 6"/>
-    <w:lsdException w:unhideWhenUsed="0" w:uiPriority="71" w:semiHidden="0" w:name="Colorful Shading Accent 6"/>
-    <w:lsdException w:unhideWhenUsed="0" w:uiPriority="72" w:semiHidden="0" w:name="Colorful List Accent 6"/>
-    <w:lsdException w:unhideWhenUsed="0" w:uiPriority="73" w:semiHidden="0" w:name="Colorful Grid Accent 6"/>
+  <w:latentStyles w:defLockedState="0" w:defUIPriority="99" w:defSemiHidden="0" w:defUnhideWhenUsed="0" w:defQFormat="0" w:count="375">
+    <w:lsdException w:name="Normal" w:uiPriority="0" w:qFormat="1"/>
+    <w:lsdException w:name="heading 1" w:uiPriority="9" w:qFormat="1"/>
+    <w:lsdException w:name="heading 2" w:semiHidden="1" w:uiPriority="9" w:unhideWhenUsed="1" w:qFormat="1"/>
+    <w:lsdException w:name="heading 3" w:semiHidden="1" w:uiPriority="9" w:unhideWhenUsed="1" w:qFormat="1"/>
+    <w:lsdException w:name="heading 4" w:semiHidden="1" w:uiPriority="9" w:unhideWhenUsed="1" w:qFormat="1"/>
+    <w:lsdException w:name="heading 5" w:semiHidden="1" w:uiPriority="9" w:unhideWhenUsed="1" w:qFormat="1"/>
+    <w:lsdException w:name="heading 6" w:semiHidden="1" w:uiPriority="9" w:unhideWhenUsed="1" w:qFormat="1"/>
+    <w:lsdException w:name="heading 7" w:semiHidden="1" w:uiPriority="9" w:unhideWhenUsed="1" w:qFormat="1"/>
+    <w:lsdException w:name="heading 8" w:semiHidden="1" w:uiPriority="9" w:unhideWhenUsed="1" w:qFormat="1"/>
+    <w:lsdException w:name="heading 9" w:semiHidden="1" w:uiPriority="9" w:unhideWhenUsed="1" w:qFormat="1"/>
+    <w:lsdException w:name="index 1" w:semiHidden="1" w:unhideWhenUsed="1"/>
+    <w:lsdException w:name="index 2" w:semiHidden="1" w:unhideWhenUsed="1"/>
+    <w:lsdException w:name="index 3" w:semiHidden="1" w:unhideWhenUsed="1"/>
+    <w:lsdException w:name="index 4" w:semiHidden="1" w:unhideWhenUsed="1"/>
+    <w:lsdException w:name="index 5" w:semiHidden="1" w:unhideWhenUsed="1"/>
+    <w:lsdException w:name="index 6" w:semiHidden="1" w:unhideWhenUsed="1"/>
+    <w:lsdException w:name="index 7" w:semiHidden="1" w:unhideWhenUsed="1"/>
+    <w:lsdException w:name="index 8" w:semiHidden="1" w:unhideWhenUsed="1"/>
+    <w:lsdException w:name="index 9" w:semiHidden="1" w:unhideWhenUsed="1"/>
+    <w:lsdException w:name="toc 1" w:semiHidden="1" w:uiPriority="39" w:unhideWhenUsed="1"/>
+    <w:lsdException w:name="toc 2" w:semiHidden="1" w:uiPriority="39" w:unhideWhenUsed="1"/>
+    <w:lsdException w:name="toc 3" w:semiHidden="1" w:uiPriority="39" w:unhideWhenUsed="1"/>
+    <w:lsdException w:name="toc 4" w:semiHidden="1" w:uiPriority="39" w:unhideWhenUsed="1"/>
+    <w:lsdException w:name="toc 5" w:semiHidden="1" w:uiPriority="39" w:unhideWhenUsed="1"/>
+    <w:lsdException w:name="toc 6" w:semiHidden="1" w:uiPriority="39" w:unhideWhenUsed="1"/>
+    <w:lsdException w:name="toc 7" w:semiHidden="1" w:uiPriority="39" w:unhideWhenUsed="1"/>
+    <w:lsdException w:name="toc 8" w:semiHidden="1" w:uiPriority="39" w:unhideWhenUsed="1"/>
+    <w:lsdException w:name="toc 9" w:semiHidden="1" w:uiPriority="39" w:unhideWhenUsed="1"/>
+    <w:lsdException w:name="Normal Indent" w:semiHidden="1" w:unhideWhenUsed="1"/>
+    <w:lsdException w:name="footnote text" w:semiHidden="1" w:unhideWhenUsed="1"/>
+    <w:lsdException w:name="annotation text" w:semiHidden="1" w:unhideWhenUsed="1"/>
+    <w:lsdException w:name="header" w:semiHidden="1" w:unhideWhenUsed="1"/>
+    <w:lsdException w:name="footer" w:semiHidden="1" w:unhideWhenUsed="1"/>
+    <w:lsdException w:name="index heading" w:semiHidden="1" w:unhideWhenUsed="1"/>
+    <w:lsdException w:name="caption" w:semiHidden="1" w:uiPriority="35" w:unhideWhenUsed="1" w:qFormat="1"/>
+    <w:lsdException w:name="table of figures" w:semiHidden="1" w:unhideWhenUsed="1"/>
+    <w:lsdException w:name="envelope address" w:semiHidden="1" w:unhideWhenUsed="1"/>
+    <w:lsdException w:name="envelope return" w:semiHidden="1" w:unhideWhenUsed="1"/>
+    <w:lsdException w:name="footnote reference" w:semiHidden="1" w:unhideWhenUsed="1"/>
+    <w:lsdException w:name="annotation reference" w:semiHidden="1" w:unhideWhenUsed="1"/>
+    <w:lsdException w:name="line number" w:semiHidden="1" w:unhideWhenUsed="1"/>
+    <w:lsdException w:name="page number" w:semiHidden="1" w:unhideWhenUsed="1"/>
+    <w:lsdException w:name="endnote reference" w:semiHidden="1" w:unhideWhenUsed="1"/>
+    <w:lsdException w:name="endnote text" w:semiHidden="1" w:unhideWhenUsed="1"/>
+    <w:lsdException w:name="table of authorities" w:semiHidden="1" w:unhideWhenUsed="1"/>
+    <w:lsdException w:name="macro" w:semiHidden="1" w:unhideWhenUsed="1"/>
+    <w:lsdException w:name="toa heading" w:semiHidden="1" w:unhideWhenUsed="1"/>
+    <w:lsdException w:name="List" w:semiHidden="1" w:unhideWhenUsed="1"/>
+    <w:lsdException w:name="List Bullet" w:semiHidden="1" w:unhideWhenUsed="1"/>
+    <w:lsdException w:name="List Number" w:semiHidden="1" w:unhideWhenUsed="1"/>
+    <w:lsdException w:name="List 2" w:semiHidden="1" w:unhideWhenUsed="1"/>
+    <w:lsdException w:name="List 3" w:semiHidden="1" w:unhideWhenUsed="1"/>
+    <w:lsdException w:name="List 4" w:semiHidden="1" w:unhideWhenUsed="1"/>
+    <w:lsdException w:name="List 5" w:semiHidden="1" w:unhideWhenUsed="1"/>
+    <w:lsdException w:name="List Bullet 2" w:semiHidden="1" w:unhideWhenUsed="1"/>
+    <w:lsdException w:name="List Bullet 3" w:semiHidden="1" w:unhideWhenUsed="1"/>
+    <w:lsdException w:name="List Bullet 4" w:semiHidden="1" w:unhideWhenUsed="1"/>
+    <w:lsdException w:name="List Bullet 5" w:semiHidden="1" w:unhideWhenUsed="1"/>
+    <w:lsdException w:name="List Number 2" w:semiHidden="1" w:unhideWhenUsed="1"/>
+    <w:lsdException w:name="List Number 3" w:semiHidden="1" w:unhideWhenUsed="1"/>
+    <w:lsdException w:name="List Number 4" w:semiHidden="1" w:unhideWhenUsed="1"/>
+    <w:lsdException w:name="List Number 5" w:semiHidden="1" w:unhideWhenUsed="1"/>
+    <w:lsdException w:name="Title" w:uiPriority="10" w:qFormat="1"/>
+    <w:lsdException w:name="Closing" w:semiHidden="1" w:unhideWhenUsed="1"/>
+    <w:lsdException w:name="Signature" w:semiHidden="1" w:unhideWhenUsed="1"/>
+    <w:lsdException w:name="Default Paragraph Font" w:semiHidden="1" w:uiPriority="1" w:unhideWhenUsed="1"/>
+    <w:lsdException w:name="Body Text" w:semiHidden="1" w:unhideWhenUsed="1"/>
+    <w:lsdException w:name="Body Text Indent" w:semiHidden="1" w:unhideWhenUsed="1"/>
+    <w:lsdException w:name="List Continue" w:semiHidden="1" w:unhideWhenUsed="1"/>
+    <w:lsdException w:name="List Continue 2" w:semiHidden="1" w:unhideWhenUsed="1"/>
+    <w:lsdException w:name="List Continue 3" w:semiHidden="1" w:unhideWhenUsed="1"/>
+    <w:lsdException w:name="List Continue 4" w:semiHidden="1" w:unhideWhenUsed="1"/>
+    <w:lsdException w:name="List Continue 5" w:semiHidden="1" w:unhideWhenUsed="1"/>
+    <w:lsdException w:name="Message Header" w:semiHidden="1" w:unhideWhenUsed="1"/>
+    <w:lsdException w:name="Subtitle" w:uiPriority="11" w:qFormat="1"/>
+    <w:lsdException w:name="Salutation" w:semiHidden="1" w:unhideWhenUsed="1"/>
+    <w:lsdException w:name="Date" w:semiHidden="1" w:unhideWhenUsed="1"/>
+    <w:lsdException w:name="Body Text First Indent" w:semiHidden="1" w:unhideWhenUsed="1"/>
+    <w:lsdException w:name="Body Text First Indent 2" w:semiHidden="1" w:unhideWhenUsed="1"/>
+    <w:lsdException w:name="Note Heading" w:semiHidden="1" w:unhideWhenUsed="1"/>
+    <w:lsdException w:name="Body Text 2" w:semiHidden="1" w:unhideWhenUsed="1"/>
+    <w:lsdException w:name="Body Text 3" w:semiHidden="1" w:unhideWhenUsed="1"/>
+    <w:lsdException w:name="Body Text Indent 2" w:semiHidden="1" w:unhideWhenUsed="1"/>
+    <w:lsdException w:name="Body Text Indent 3" w:semiHidden="1" w:unhideWhenUsed="1"/>
+    <w:lsdException w:name="Block Text" w:semiHidden="1" w:unhideWhenUsed="1"/>
+    <w:lsdException w:name="Hyperlink" w:unhideWhenUsed="1" w:qFormat="1"/>
+    <w:lsdException w:name="FollowedHyperlink" w:semiHidden="1" w:unhideWhenUsed="1"/>
+    <w:lsdException w:name="Strong" w:uiPriority="22" w:qFormat="1"/>
+    <w:lsdException w:name="Emphasis" w:uiPriority="20" w:qFormat="1"/>
+    <w:lsdException w:name="Document Map" w:semiHidden="1" w:unhideWhenUsed="1"/>
+    <w:lsdException w:name="Plain Text" w:semiHidden="1" w:unhideWhenUsed="1"/>
+    <w:lsdException w:name="E-mail Signature" w:semiHidden="1" w:unhideWhenUsed="1"/>
+    <w:lsdException w:name="HTML Top of Form" w:semiHidden="1" w:unhideWhenUsed="1"/>
+    <w:lsdException w:name="HTML Bottom of Form" w:semiHidden="1" w:unhideWhenUsed="1"/>
+    <w:lsdException w:name="Normal (Web)" w:semiHidden="1" w:unhideWhenUsed="1"/>
+    <w:lsdException w:name="HTML Acronym" w:semiHidden="1" w:unhideWhenUsed="1"/>
+    <w:lsdException w:name="HTML Address" w:semiHidden="1" w:unhideWhenUsed="1"/>
+    <w:lsdException w:name="HTML Cite" w:semiHidden="1" w:unhideWhenUsed="1"/>
+    <w:lsdException w:name="HTML Code" w:semiHidden="1" w:unhideWhenUsed="1"/>
+    <w:lsdException w:name="HTML Definition" w:semiHidden="1" w:unhideWhenUsed="1"/>
+    <w:lsdException w:name="HTML Keyboard" w:semiHidden="1" w:unhideWhenUsed="1"/>
+    <w:lsdException w:name="HTML Preformatted" w:semiHidden="1" w:unhideWhenUsed="1"/>
+    <w:lsdException w:name="HTML Sample" w:semiHidden="1" w:unhideWhenUsed="1"/>
+    <w:lsdException w:name="HTML Typewriter" w:semiHidden="1" w:unhideWhenUsed="1"/>
+    <w:lsdException w:name="HTML Variable" w:semiHidden="1" w:unhideWhenUsed="1"/>
+    <w:lsdException w:name="Normal Table" w:semiHidden="1" w:unhideWhenUsed="1"/>
+    <w:lsdException w:name="annotation subject" w:semiHidden="1" w:unhideWhenUsed="1"/>
+    <w:lsdException w:name="No List" w:semiHidden="1" w:unhideWhenUsed="1"/>
+    <w:lsdException w:name="Outline List 1" w:semiHidden="1" w:unhideWhenUsed="1"/>
+    <w:lsdException w:name="Outline List 2" w:semiHidden="1" w:unhideWhenUsed="1"/>
+    <w:lsdException w:name="Outline List 3" w:semiHidden="1" w:unhideWhenUsed="1"/>
+    <w:lsdException w:name="Table Simple 1" w:semiHidden="1" w:unhideWhenUsed="1"/>
+    <w:lsdException w:name="Table Simple 2" w:semiHidden="1" w:unhideWhenUsed="1"/>
+    <w:lsdException w:name="Table Simple 3" w:semiHidden="1" w:unhideWhenUsed="1"/>
+    <w:lsdException w:name="Table Classic 1" w:semiHidden="1" w:unhideWhenUsed="1"/>
+    <w:lsdException w:name="Table Classic 2" w:semiHidden="1" w:unhideWhenUsed="1"/>
+    <w:lsdException w:name="Table Classic 3" w:semiHidden="1" w:unhideWhenUsed="1"/>
+    <w:lsdException w:name="Table Classic 4" w:semiHidden="1" w:unhideWhenUsed="1"/>
+    <w:lsdException w:name="Table Colorful 1" w:semiHidden="1" w:unhideWhenUsed="1"/>
+    <w:lsdException w:name="Table Colorful 2" w:semiHidden="1" w:unhideWhenUsed="1"/>
+    <w:lsdException w:name="Table Colorful 3" w:semiHidden="1" w:unhideWhenUsed="1"/>
+    <w:lsdException w:name="Table Columns 1" w:semiHidden="1" w:unhideWhenUsed="1"/>
+    <w:lsdException w:name="Table Columns 2" w:semiHidden="1" w:unhideWhenUsed="1"/>
+    <w:lsdException w:name="Table Columns 3" w:semiHidden="1" w:unhideWhenUsed="1"/>
+    <w:lsdException w:name="Table Columns 4" w:semiHidden="1" w:unhideWhenUsed="1"/>
+    <w:lsdException w:name="Table Columns 5" w:semiHidden="1" w:unhideWhenUsed="1"/>
+    <w:lsdException w:name="Table Grid 1" w:semiHidden="1" w:unhideWhenUsed="1"/>
+    <w:lsdException w:name="Table Grid 2" w:semiHidden="1" w:unhideWhenUsed="1"/>
+    <w:lsdException w:name="Table Grid 3" w:semiHidden="1" w:unhideWhenUsed="1"/>
+    <w:lsdException w:name="Table Grid 4" w:semiHidden="1" w:unhideWhenUsed="1"/>
+    <w:lsdException w:name="Table Grid 5" w:semiHidden="1" w:unhideWhenUsed="1"/>
+    <w:lsdException w:name="Table Grid 6" w:semiHidden="1" w:unhideWhenUsed="1"/>
+    <w:lsdException w:name="Table Grid 7" w:semiHidden="1" w:unhideWhenUsed="1"/>
+    <w:lsdException w:name="Table Grid 8" w:semiHidden="1" w:unhideWhenUsed="1"/>
+    <w:lsdException w:name="Table List 1" w:semiHidden="1" w:unhideWhenUsed="1"/>
+    <w:lsdException w:name="Table List 2" w:semiHidden="1" w:unhideWhenUsed="1"/>
+    <w:lsdException w:name="Table List 3" w:semiHidden="1" w:unhideWhenUsed="1"/>
+    <w:lsdException w:name="Table List 4" w:semiHidden="1" w:unhideWhenUsed="1"/>
+    <w:lsdException w:name="Table List 5" w:semiHidden="1" w:unhideWhenUsed="1"/>
+    <w:lsdException w:name="Table List 6" w:semiHidden="1" w:unhideWhenUsed="1"/>
+    <w:lsdException w:name="Table List 7" w:semiHidden="1" w:unhideWhenUsed="1"/>
+    <w:lsdException w:name="Table List 8" w:semiHidden="1" w:unhideWhenUsed="1"/>
+    <w:lsdException w:name="Table 3D effects 1" w:semiHidden="1" w:unhideWhenUsed="1"/>
+    <w:lsdException w:name="Table 3D effects 2" w:semiHidden="1" w:unhideWhenUsed="1"/>
+    <w:lsdException w:name="Table 3D effects 3" w:semiHidden="1" w:unhideWhenUsed="1"/>
+    <w:lsdException w:name="Table Contemporary" w:semiHidden="1" w:unhideWhenUsed="1"/>
+    <w:lsdException w:name="Table Elegant" w:semiHidden="1" w:unhideWhenUsed="1"/>
+    <w:lsdException w:name="Table Professional" w:semiHidden="1" w:unhideWhenUsed="1"/>
+    <w:lsdException w:name="Table Subtle 1" w:semiHidden="1" w:unhideWhenUsed="1"/>
+    <w:lsdException w:name="Table Subtle 2" w:semiHidden="1" w:unhideWhenUsed="1"/>
+    <w:lsdException w:name="Table Web 1" w:semiHidden="1" w:unhideWhenUsed="1"/>
+    <w:lsdException w:name="Table Web 2" w:semiHidden="1" w:unhideWhenUsed="1"/>
+    <w:lsdException w:name="Table Web 3" w:semiHidden="1" w:unhideWhenUsed="1"/>
+    <w:lsdException w:name="Balloon Text" w:semiHidden="1" w:unhideWhenUsed="1"/>
+    <w:lsdException w:name="Table Grid" w:uiPriority="39"/>
+    <w:lsdException w:name="Table Theme" w:semiHidden="1" w:unhideWhenUsed="1"/>
+    <w:lsdException w:name="Placeholder Text" w:semiHidden="1"/>
+    <w:lsdException w:name="Light Shading" w:uiPriority="60"/>
+    <w:lsdException w:name="Light List" w:uiPriority="61"/>
+    <w:lsdException w:name="Light Grid" w:uiPriority="62"/>
+    <w:lsdException w:name="Medium Shading 1" w:uiPriority="63"/>
+    <w:lsdException w:name="Medium Shading 2" w:uiPriority="64"/>
+    <w:lsdException w:name="Medium List 1" w:uiPriority="65"/>
+    <w:lsdException w:name="Medium List 2" w:uiPriority="66"/>
+    <w:lsdException w:name="Medium Grid 1" w:uiPriority="67"/>
+    <w:lsdException w:name="Medium Grid 2" w:uiPriority="68"/>
+    <w:lsdException w:name="Medium Grid 3" w:uiPriority="69"/>
+    <w:lsdException w:name="Dark List" w:uiPriority="70"/>
+    <w:lsdException w:name="Colorful Shading" w:uiPriority="71"/>
+    <w:lsdException w:name="Colorful List" w:uiPriority="72"/>
+    <w:lsdException w:name="Colorful Grid" w:uiPriority="73"/>
+    <w:lsdException w:name="Light Shading Accent 1" w:uiPriority="60"/>
+    <w:lsdException w:name="Light List Accent 1" w:uiPriority="61"/>
+    <w:lsdException w:name="Light Grid Accent 1" w:uiPriority="62"/>
+    <w:lsdException w:name="Medium Shading 1 Accent 1" w:uiPriority="63"/>
+    <w:lsdException w:name="Medium Shading 2 Accent 1" w:uiPriority="64"/>
+    <w:lsdException w:name="Medium List 1 Accent 1" w:uiPriority="65"/>
+    <w:lsdException w:name="Revision" w:semiHidden="1"/>
+    <w:lsdException w:name="Medium List 2 Accent 1" w:uiPriority="66"/>
+    <w:lsdException w:name="Medium Grid 1 Accent 1" w:uiPriority="67"/>
+    <w:lsdException w:name="Medium Grid 2 Accent 1" w:uiPriority="68"/>
+    <w:lsdException w:name="Medium Grid 3 Accent 1" w:uiPriority="69"/>
+    <w:lsdException w:name="Dark List Accent 1" w:uiPriority="70"/>
+    <w:lsdException w:name="Colorful Shading Accent 1" w:uiPriority="71"/>
+    <w:lsdException w:name="Colorful List Accent 1" w:uiPriority="72"/>
+    <w:lsdException w:name="Colorful Grid Accent 1" w:uiPriority="73"/>
+    <w:lsdException w:name="Light Shading Accent 2" w:uiPriority="60"/>
+    <w:lsdException w:name="Light List Accent 2" w:uiPriority="61"/>
+    <w:lsdException w:name="Light Grid Accent 2" w:uiPriority="62"/>
+    <w:lsdException w:name="Medium Shading 1 Accent 2" w:uiPriority="63"/>
+    <w:lsdException w:name="Medium Shading 2 Accent 2" w:uiPriority="64"/>
+    <w:lsdException w:name="Medium List 1 Accent 2" w:uiPriority="65"/>
+    <w:lsdException w:name="Medium List 2 Accent 2" w:uiPriority="66"/>
+    <w:lsdException w:name="Medium Grid 1 Accent 2" w:uiPriority="67"/>
+    <w:lsdException w:name="Medium Grid 2 Accent 2" w:uiPriority="68"/>
+    <w:lsdException w:name="Medium Grid 3 Accent 2" w:uiPriority="69"/>
+    <w:lsdException w:name="Dark List Accent 2" w:uiPriority="70"/>
+    <w:lsdException w:name="Colorful Shading Accent 2" w:uiPriority="71"/>
+    <w:lsdException w:name="Colorful List Accent 2" w:uiPriority="72"/>
+    <w:lsdException w:name="Colorful Grid Accent 2" w:uiPriority="73"/>
+    <w:lsdException w:name="Light Shading Accent 3" w:uiPriority="60"/>
+    <w:lsdException w:name="Light List Accent 3" w:uiPriority="61"/>
+    <w:lsdException w:name="Light Grid Accent 3" w:uiPriority="62"/>
+    <w:lsdException w:name="Medium Shading 1 Accent 3" w:uiPriority="63"/>
+    <w:lsdException w:name="Medium Shading 2 Accent 3" w:uiPriority="64"/>
+    <w:lsdException w:name="Medium List 1 Accent 3" w:uiPriority="65"/>
+    <w:lsdException w:name="Medium List 2 Accent 3" w:uiPriority="66"/>
+    <w:lsdException w:name="Medium Grid 1 Accent 3" w:uiPriority="67"/>
+    <w:lsdException w:name="Medium Grid 2 Accent 3" w:uiPriority="68"/>
+    <w:lsdException w:name="Medium Grid 3 Accent 3" w:uiPriority="69"/>
+    <w:lsdException w:name="Dark List Accent 3" w:uiPriority="70"/>
+    <w:lsdException w:name="Colorful Shading Accent 3" w:uiPriority="71"/>
+    <w:lsdException w:name="Colorful List Accent 3" w:uiPriority="72"/>
+    <w:lsdException w:name="Colorful Grid Accent 3" w:uiPriority="73"/>
+    <w:lsdException w:name="Light Shading Accent 4" w:uiPriority="60"/>
+    <w:lsdException w:name="Light List Accent 4" w:uiPriority="61"/>
+    <w:lsdException w:name="Light Grid Accent 4" w:uiPriority="62"/>
+    <w:lsdException w:name="Medium Shading 1 Accent 4" w:uiPriority="63"/>
+    <w:lsdException w:name="Medium Shading 2 Accent 4" w:uiPriority="64"/>
+    <w:lsdException w:name="Medium List 1 Accent 4" w:uiPriority="65"/>
+    <w:lsdException w:name="Medium List 2 Accent 4" w:uiPriority="66"/>
+    <w:lsdException w:name="Medium Grid 1 Accent 4" w:uiPriority="67"/>
+    <w:lsdException w:name="Medium Grid 2 Accent 4" w:uiPriority="68"/>
+    <w:lsdException w:name="Medium Grid 3 Accent 4" w:uiPriority="69"/>
+    <w:lsdException w:name="Dark List Accent 4" w:uiPriority="70"/>
+    <w:lsdException w:name="Colorful Shading Accent 4" w:uiPriority="71"/>
+    <w:lsdException w:name="Colorful List Accent 4" w:uiPriority="72"/>
+    <w:lsdException w:name="Colorful Grid Accent 4" w:uiPriority="73"/>
+    <w:lsdException w:name="Light Shading Accent 5" w:uiPriority="60"/>
+    <w:lsdException w:name="Light List Accent 5" w:uiPriority="61"/>
+    <w:lsdException w:name="Light Grid Accent 5" w:uiPriority="62"/>
+    <w:lsdException w:name="Medium Shading 1 Accent 5" w:uiPriority="63"/>
+    <w:lsdException w:name="Medium Shading 2 Accent 5" w:uiPriority="64"/>
+    <w:lsdException w:name="Medium List 1 Accent 5" w:uiPriority="65"/>
+    <w:lsdException w:name="Medium List 2 Accent 5" w:uiPriority="66"/>
+    <w:lsdException w:name="Medium Grid 1 Accent 5" w:uiPriority="67"/>
+    <w:lsdException w:name="Medium Grid 2 Accent 5" w:uiPriority="68"/>
+    <w:lsdException w:name="Medium Grid 3 Accent 5" w:uiPriority="69"/>
+    <w:lsdException w:name="Dark List Accent 5" w:uiPriority="70"/>
+    <w:lsdException w:name="Colorful Shading Accent 5" w:uiPriority="71"/>
+    <w:lsdException w:name="Colorful List Accent 5" w:uiPriority="72"/>
+    <w:lsdException w:name="Colorful Grid Accent 5" w:uiPriority="73"/>
+    <w:lsdException w:name="Light Shading Accent 6" w:uiPriority="60"/>
+    <w:lsdException w:name="Light List Accent 6" w:uiPriority="61"/>
+    <w:lsdException w:name="Light Grid Accent 6" w:uiPriority="62"/>
+    <w:lsdException w:name="Medium Shading 1 Accent 6" w:uiPriority="63"/>
+    <w:lsdException w:name="Medium Shading 2 Accent 6" w:uiPriority="64"/>
+    <w:lsdException w:name="Medium List 1 Accent 6" w:uiPriority="65"/>
+    <w:lsdException w:name="Medium List 2 Accent 6" w:uiPriority="66"/>
+    <w:lsdException w:name="Medium Grid 1 Accent 6" w:uiPriority="67"/>
+    <w:lsdException w:name="Medium Grid 2 Accent 6" w:uiPriority="68"/>
+    <w:lsdException w:name="Medium Grid 3 Accent 6" w:uiPriority="69"/>
+    <w:lsdException w:name="Dark List Accent 6" w:uiPriority="70"/>
+    <w:lsdException w:name="Colorful Shading Accent 6" w:uiPriority="71"/>
+    <w:lsdException w:name="Colorful List Accent 6" w:uiPriority="72"/>
+    <w:lsdException w:name="Colorful Grid Accent 6" w:uiPriority="73"/>
+    <w:lsdException w:name="Subtle Emphasis" w:uiPriority="19" w:qFormat="1"/>
+    <w:lsdException w:name="Intense Emphasis" w:uiPriority="21" w:qFormat="1"/>
+    <w:lsdException w:name="Subtle Reference" w:uiPriority="31" w:qFormat="1"/>
+    <w:lsdException w:name="Intense Reference" w:uiPriority="32" w:qFormat="1"/>
+    <w:lsdException w:name="Book Title" w:uiPriority="33" w:qFormat="1"/>
+    <w:lsdException w:name="Bibliography" w:semiHidden="1" w:uiPriority="37" w:unhideWhenUsed="1"/>
+    <w:lsdException w:name="TOC Heading" w:semiHidden="1" w:uiPriority="39" w:unhideWhenUsed="1" w:qFormat="1"/>
+    <w:lsdException w:name="Plain Table 1" w:uiPriority="41"/>
+    <w:lsdException w:name="Plain Table 2" w:uiPriority="42"/>
+    <w:lsdException w:name="Plain Table 3" w:uiPriority="43"/>
+    <w:lsdException w:name="Plain Table 4" w:uiPriority="44"/>
+    <w:lsdException w:name="Plain Table 5" w:uiPriority="45"/>
+    <w:lsdException w:name="Grid Table Light" w:uiPriority="40"/>
+    <w:lsdException w:name="Grid Table 1 Light" w:uiPriority="46"/>
+    <w:lsdException w:name="Grid Table 2" w:uiPriority="47"/>
+    <w:lsdException w:name="Grid Table 3" w:uiPriority="48"/>
+    <w:lsdException w:name="Grid Table 4" w:uiPriority="49"/>
+    <w:lsdException w:name="Grid Table 5 Dark" w:uiPriority="50"/>
+    <w:lsdException w:name="Grid Table 6 Colorful" w:uiPriority="51"/>
+    <w:lsdException w:name="Grid Table 7 Colorful" w:uiPriority="52"/>
+    <w:lsdException w:name="Grid Table 1 Light Accent 1" w:uiPriority="46"/>
+    <w:lsdException w:name="Grid Table 2 Accent 1" w:uiPriority="47"/>
+    <w:lsdException w:name="Grid Table 3 Accent 1" w:uiPriority="48"/>
+    <w:lsdException w:name="Grid Table 4 Accent 1" w:uiPriority="49"/>
+    <w:lsdException w:name="Grid Table 5 Dark Accent 1" w:uiPriority="50"/>
+    <w:lsdException w:name="Grid Table 6 Colorful Accent 1" w:uiPriority="51"/>
+    <w:lsdException w:name="Grid Table 7 Colorful Accent 1" w:uiPriority="52"/>
+    <w:lsdException w:name="Grid Table 1 Light Accent 2" w:uiPriority="46"/>
+    <w:lsdException w:name="Grid Table 2 Accent 2" w:uiPriority="47"/>
+    <w:lsdException w:name="Grid Table 3 Accent 2" w:uiPriority="48"/>
+    <w:lsdException w:name="Grid Table 4 Accent 2" w:uiPriority="49"/>
+    <w:lsdException w:name="Grid Table 5 Dark Accent 2" w:uiPriority="50"/>
+    <w:lsdException w:name="Grid Table 6 Colorful Accent 2" w:uiPriority="51"/>
+    <w:lsdException w:name="Grid Table 7 Colorful Accent 2" w:uiPriority="52"/>
+    <w:lsdException w:name="Grid Table 1 Light Accent 3" w:uiPriority="46"/>
+    <w:lsdException w:name="Grid Table 2 Accent 3" w:uiPriority="47"/>
+    <w:lsdException w:name="Grid Table 3 Accent 3" w:uiPriority="48"/>
+    <w:lsdException w:name="Grid Table 4 Accent 3" w:uiPriority="49"/>
+    <w:lsdException w:name="Grid Table 5 Dark Accent 3" w:uiPriority="50"/>
+    <w:lsdException w:name="Grid Table 6 Colorful Accent 3" w:uiPriority="51"/>
+    <w:lsdException w:name="Grid Table 7 Colorful Accent 3" w:uiPriority="52"/>
+    <w:lsdException w:name="Grid Table 1 Light Accent 4" w:uiPriority="46"/>
+    <w:lsdException w:name="Grid Table 2 Accent 4" w:uiPriority="47"/>
+    <w:lsdException w:name="Grid Table 3 Accent 4" w:uiPriority="48"/>
+    <w:lsdException w:name="Grid Table 4 Accent 4" w:uiPriority="49"/>
+    <w:lsdException w:name="Grid Table 5 Dark Accent 4" w:uiPriority="50"/>
+    <w:lsdException w:name="Grid Table 6 Colorful Accent 4" w:uiPriority="51"/>
+    <w:lsdException w:name="Grid Table 7 Colorful Accent 4" w:uiPriority="52"/>
+    <w:lsdException w:name="Grid Table 1 Light Accent 5" w:uiPriority="46"/>
+    <w:lsdException w:name="Grid Table 2 Accent 5" w:uiPriority="47"/>
+    <w:lsdException w:name="Grid Table 3 Accent 5" w:uiPriority="48"/>
+    <w:lsdException w:name="Grid Table 4 Accent 5" w:uiPriority="49"/>
+    <w:lsdException w:name="Grid Table 5 Dark Accent 5" w:uiPriority="50"/>
+    <w:lsdException w:name="Grid Table 6 Colorful Accent 5" w:uiPriority="51"/>
+    <w:lsdException w:name="Grid Table 7 Colorful Accent 5" w:uiPriority="52"/>
+    <w:lsdException w:name="Grid Table 1 Light Accent 6" w:uiPriority="46"/>
+    <w:lsdException w:name="Grid Table 2 Accent 6" w:uiPriority="47"/>
+    <w:lsdException w:name="Grid Table 3 Accent 6" w:uiPriority="48"/>
+    <w:lsdException w:name="Grid Table 4 Accent 6" w:uiPriority="49"/>
+    <w:lsdException w:name="Grid Table 5 Dark Accent 6" w:uiPriority="50"/>
+    <w:lsdException w:name="Grid Table 6 Colorful Accent 6" w:uiPriority="51"/>
+    <w:lsdException w:name="Grid Table 7 Colorful Accent 6" w:uiPriority="52"/>
+    <w:lsdException w:name="List Table 1 Light" w:uiPriority="46"/>
+    <w:lsdException w:name="List Table 2" w:uiPriority="47"/>
+    <w:lsdException w:name="List Table 3" w:uiPriority="48"/>
+    <w:lsdException w:name="List Table 4" w:uiPriority="49"/>
+    <w:lsdException w:name="List Table 5 Dark" w:uiPriority="50"/>
+    <w:lsdException w:name="List Table 6 Colorful" w:uiPriority="51"/>
+    <w:lsdException w:name="List Table 7 Colorful" w:uiPriority="52"/>
+    <w:lsdException w:name="List Table 1 Light Accent 1" w:uiPriority="46"/>
+    <w:lsdException w:name="List Table 2 Accent 1" w:uiPriority="47"/>
+    <w:lsdException w:name="List Table 3 Accent 1" w:uiPriority="48"/>
+    <w:lsdException w:name="List Table 4 Accent 1" w:uiPriority="49"/>
+    <w:lsdException w:name="List Table 5 Dark Accent 1" w:uiPriority="50"/>
+    <w:lsdException w:name="List Table 6 Colorful Accent 1" w:uiPriority="51"/>
+    <w:lsdException w:name="List Table 7 Colorful Accent 1" w:uiPriority="52"/>
+    <w:lsdException w:name="List Table 1 Light Accent 2" w:uiPriority="46"/>
+    <w:lsdException w:name="List Table 2 Accent 2" w:uiPriority="47"/>
+    <w:lsdException w:name="List Table 3 Accent 2" w:uiPriority="48"/>
+    <w:lsdException w:name="List Table 4 Accent 2" w:uiPriority="49"/>
+    <w:lsdException w:name="List Table 5 Dark Accent 2" w:uiPriority="50"/>
+    <w:lsdException w:name="List Table 6 Colorful Accent 2" w:uiPriority="51"/>
+    <w:lsdException w:name="List Table 7 Colorful Accent 2" w:uiPriority="52"/>
+    <w:lsdException w:name="List Table 1 Light Accent 3" w:uiPriority="46"/>
+    <w:lsdException w:name="List Table 2 Accent 3" w:uiPriority="47"/>
+    <w:lsdException w:name="List Table 3 Accent 3" w:uiPriority="48"/>
+    <w:lsdException w:name="List Table 4 Accent 3" w:uiPriority="49"/>
+    <w:lsdException w:name="List Table 5 Dark Accent 3" w:uiPriority="50"/>
+    <w:lsdException w:name="List Table 6 Colorful Accent 3" w:uiPriority="51"/>
+    <w:lsdException w:name="List Table 7 Colorful Accent 3" w:uiPriority="52"/>
+    <w:lsdException w:name="List Table 1 Light Accent 4" w:uiPriority="46"/>
+    <w:lsdException w:name="List Table 2 Accent 4" w:uiPriority="47"/>
+    <w:lsdException w:name="List Table 3 Accent 4" w:uiPriority="48"/>
+    <w:lsdException w:name="List Table 4 Accent 4" w:uiPriority="49"/>
+    <w:lsdException w:name="List Table 5 Dark Accent 4" w:uiPriority="50"/>
+    <w:lsdException w:name="List Table 6 Colorful Accent 4" w:uiPriority="51"/>
+    <w:lsdException w:name="List Table 7 Colorful Accent 4" w:uiPriority="52"/>
+    <w:lsdException w:name="List Table 1 Light Accent 5" w:uiPriority="46"/>
+    <w:lsdException w:name="List Table 2 Accent 5" w:uiPriority="47"/>
+    <w:lsdException w:name="List Table 3 Accent 5" w:uiPriority="48"/>
+    <w:lsdException w:name="List Table 4 Accent 5" w:uiPriority="49"/>
+    <w:lsdException w:name="List Table 5 Dark Accent 5" w:uiPriority="50"/>
+    <w:lsdException w:name="List Table 6 Colorful Accent 5" w:uiPriority="51"/>
+    <w:lsdException w:name="List Table 7 Colorful Accent 5" w:uiPriority="52"/>
+    <w:lsdException w:name="List Table 1 Light Accent 6" w:uiPriority="46"/>
+    <w:lsdException w:name="List Table 2 Accent 6" w:uiPriority="47"/>
+    <w:lsdException w:name="List Table 3 Accent 6" w:uiPriority="48"/>
+    <w:lsdException w:name="List Table 4 Accent 6" w:uiPriority="49"/>
+    <w:lsdException w:name="List Table 5 Dark Accent 6" w:uiPriority="50"/>
+    <w:lsdException w:name="List Table 6 Colorful Accent 6" w:uiPriority="51"/>
+    <w:lsdException w:name="List Table 7 Colorful Accent 6" w:uiPriority="52"/>
+    <w:lsdException w:name="Mention" w:semiHidden="1" w:unhideWhenUsed="1"/>
+    <w:lsdException w:name="Smart Hyperlink" w:semiHidden="1" w:unhideWhenUsed="1"/>
+    <w:lsdException w:name="Hashtag" w:semiHidden="1" w:unhideWhenUsed="1"/>
+    <w:lsdException w:name="Unresolved Mention" w:semiHidden="1" w:unhideWhenUsed="1"/>
   </w:latentStyles>
-  <w:style w:type="paragraph" w:default="1" w:styleId="1">
+  <w:style w:type="paragraph" w:default="1" w:styleId="Normal">
     <w:name w:val="Normal"/>
     <w:qFormat/>
-    <w:uiPriority w:val="0"/>
-    <w:pPr>
-      <w:spacing w:after="160" w:line="259" w:lineRule="auto"/>
-    </w:pPr>
     <w:rPr>
-      <w:rFonts w:asciiTheme="minorHAnsi" w:hAnsiTheme="minorHAnsi" w:eastAsiaTheme="minorHAnsi" w:cstheme="minorBidi"/>
       <w:sz w:val="22"/>
       <w:szCs w:val="22"/>
-      <w:lang w:val="en-US" w:eastAsia="en-US" w:bidi="ar-SA"/>
     </w:rPr>
   </w:style>
-  <w:style w:type="paragraph" w:styleId="2">
+  <w:style w:type="paragraph" w:styleId="Heading1">
     <w:name w:val="heading 1"/>
-    <w:basedOn w:val="1"/>
-    <w:next w:val="1"/>
-    <w:link w:val="9"/>
+    <w:basedOn w:val="Normal"/>
+    <w:next w:val="Normal"/>
+    <w:link w:val="Heading1Char"/>
+    <w:uiPriority w:val="9"/>
     <w:qFormat/>
-    <w:uiPriority w:val="9"/>
     <w:pPr>
       <w:keepNext/>
       <w:keepLines/>
@@ -4390,23 +5133,25 @@
       <w:outlineLvl w:val="0"/>
     </w:pPr>
     <w:rPr>
-      <w:rFonts w:asciiTheme="majorHAnsi" w:hAnsiTheme="majorHAnsi" w:eastAsiaTheme="majorEastAsia" w:cstheme="majorBidi"/>
-      <w:color w:val="2F5597" w:themeColor="accent1" w:themeShade="BF"/>
+      <w:rFonts w:asciiTheme="majorHAnsi" w:eastAsiaTheme="majorEastAsia" w:hAnsiTheme="majorHAnsi" w:cstheme="majorBidi"/>
+      <w:color w:val="2F5496" w:themeColor="accent1" w:themeShade="BF"/>
       <w:sz w:val="32"/>
       <w:szCs w:val="32"/>
     </w:rPr>
   </w:style>
-  <w:style w:type="character" w:default="1" w:styleId="4">
+  <w:style w:type="character" w:default="1" w:styleId="DefaultParagraphFont">
     <w:name w:val="Default Paragraph Font"/>
+    <w:uiPriority w:val="1"/>
+    <w:semiHidden/>
     <w:unhideWhenUsed/>
-    <w:uiPriority w:val="1"/>
   </w:style>
-  <w:style w:type="table" w:default="1" w:styleId="6">
+  <w:style w:type="table" w:default="1" w:styleId="TableNormal">
     <w:name w:val="Normal Table"/>
+    <w:uiPriority w:val="99"/>
+    <w:semiHidden/>
     <w:unhideWhenUsed/>
-    <w:uiPriority w:val="99"/>
     <w:tblPr>
-      <w:tblLayout w:type="fixed"/>
+      <w:tblInd w:w="0" w:type="dxa"/>
       <w:tblCellMar>
         <w:top w:w="0" w:type="dxa"/>
         <w:left w:w="108" w:type="dxa"/>
@@ -4415,114 +5160,113 @@
       </w:tblCellMar>
     </w:tblPr>
   </w:style>
-  <w:style w:type="paragraph" w:styleId="3">
+  <w:style w:type="numbering" w:default="1" w:styleId="NoList">
+    <w:name w:val="No List"/>
+    <w:uiPriority w:val="99"/>
+    <w:semiHidden/>
+    <w:unhideWhenUsed/>
+  </w:style>
+  <w:style w:type="paragraph" w:styleId="Title">
     <w:name w:val="Title"/>
-    <w:basedOn w:val="1"/>
-    <w:next w:val="1"/>
-    <w:link w:val="8"/>
+    <w:basedOn w:val="Normal"/>
+    <w:next w:val="Normal"/>
+    <w:link w:val="TitleChar"/>
+    <w:uiPriority w:val="10"/>
     <w:qFormat/>
-    <w:uiPriority w:val="10"/>
     <w:pPr>
       <w:spacing w:after="0" w:line="240" w:lineRule="auto"/>
       <w:contextualSpacing/>
     </w:pPr>
     <w:rPr>
-      <w:rFonts w:asciiTheme="majorHAnsi" w:hAnsiTheme="majorHAnsi" w:eastAsiaTheme="majorEastAsia" w:cstheme="majorBidi"/>
+      <w:rFonts w:asciiTheme="majorHAnsi" w:eastAsiaTheme="majorEastAsia" w:hAnsiTheme="majorHAnsi" w:cstheme="majorBidi"/>
       <w:spacing w:val="-10"/>
       <w:kern w:val="28"/>
       <w:sz w:val="56"/>
       <w:szCs w:val="56"/>
     </w:rPr>
   </w:style>
-  <w:style w:type="character" w:styleId="5">
+  <w:style w:type="character" w:styleId="Hyperlink">
     <w:name w:val="Hyperlink"/>
-    <w:basedOn w:val="4"/>
+    <w:basedOn w:val="DefaultParagraphFont"/>
+    <w:uiPriority w:val="99"/>
     <w:unhideWhenUsed/>
     <w:qFormat/>
-    <w:uiPriority w:val="99"/>
     <w:rPr>
       <w:color w:val="0563C1" w:themeColor="hyperlink"/>
       <w:u w:val="single"/>
-      <w14:textFill>
-        <w14:solidFill>
-          <w14:schemeClr w14:val="hlink"/>
-        </w14:solidFill>
-      </w14:textFill>
     </w:rPr>
   </w:style>
-  <w:style w:type="table" w:styleId="7">
+  <w:style w:type="table" w:styleId="TableGrid">
     <w:name w:val="Table Grid"/>
-    <w:basedOn w:val="6"/>
+    <w:basedOn w:val="TableNormal"/>
     <w:uiPriority w:val="39"/>
     <w:pPr>
       <w:spacing w:after="0" w:line="240" w:lineRule="auto"/>
     </w:pPr>
     <w:tblPr>
       <w:tblBorders>
-        <w:top w:val="single" w:color="auto" w:sz="4" w:space="0"/>
-        <w:left w:val="single" w:color="auto" w:sz="4" w:space="0"/>
-        <w:bottom w:val="single" w:color="auto" w:sz="4" w:space="0"/>
-        <w:right w:val="single" w:color="auto" w:sz="4" w:space="0"/>
-        <w:insideH w:val="single" w:color="auto" w:sz="4" w:space="0"/>
-        <w:insideV w:val="single" w:color="auto" w:sz="4" w:space="0"/>
+        <w:top w:val="single" w:sz="4" w:space="0" w:color="auto"/>
+        <w:left w:val="single" w:sz="4" w:space="0" w:color="auto"/>
+        <w:bottom w:val="single" w:sz="4" w:space="0" w:color="auto"/>
+        <w:right w:val="single" w:sz="4" w:space="0" w:color="auto"/>
+        <w:insideH w:val="single" w:sz="4" w:space="0" w:color="auto"/>
+        <w:insideV w:val="single" w:sz="4" w:space="0" w:color="auto"/>
       </w:tblBorders>
-      <w:tblLayout w:type="fixed"/>
     </w:tblPr>
   </w:style>
-  <w:style w:type="character" w:customStyle="1" w:styleId="8">
+  <w:style w:type="character" w:customStyle="1" w:styleId="TitleChar">
     <w:name w:val="Title Char"/>
-    <w:basedOn w:val="4"/>
-    <w:link w:val="3"/>
+    <w:basedOn w:val="DefaultParagraphFont"/>
+    <w:link w:val="Title"/>
+    <w:uiPriority w:val="10"/>
     <w:qFormat/>
-    <w:uiPriority w:val="10"/>
     <w:rPr>
-      <w:rFonts w:asciiTheme="majorHAnsi" w:hAnsiTheme="majorHAnsi" w:eastAsiaTheme="majorEastAsia" w:cstheme="majorBidi"/>
+      <w:rFonts w:asciiTheme="majorHAnsi" w:eastAsiaTheme="majorEastAsia" w:hAnsiTheme="majorHAnsi" w:cstheme="majorBidi"/>
       <w:spacing w:val="-10"/>
       <w:kern w:val="28"/>
       <w:sz w:val="56"/>
       <w:szCs w:val="56"/>
     </w:rPr>
   </w:style>
-  <w:style w:type="character" w:customStyle="1" w:styleId="9">
+  <w:style w:type="character" w:customStyle="1" w:styleId="Heading1Char">
     <w:name w:val="Heading 1 Char"/>
-    <w:basedOn w:val="4"/>
-    <w:link w:val="2"/>
+    <w:basedOn w:val="DefaultParagraphFont"/>
+    <w:link w:val="Heading1"/>
+    <w:uiPriority w:val="9"/>
     <w:qFormat/>
-    <w:uiPriority w:val="9"/>
     <w:rPr>
-      <w:rFonts w:asciiTheme="majorHAnsi" w:hAnsiTheme="majorHAnsi" w:eastAsiaTheme="majorEastAsia" w:cstheme="majorBidi"/>
-      <w:color w:val="2F5597" w:themeColor="accent1" w:themeShade="BF"/>
+      <w:rFonts w:asciiTheme="majorHAnsi" w:eastAsiaTheme="majorEastAsia" w:hAnsiTheme="majorHAnsi" w:cstheme="majorBidi"/>
+      <w:color w:val="2F5496" w:themeColor="accent1" w:themeShade="BF"/>
       <w:sz w:val="32"/>
       <w:szCs w:val="32"/>
     </w:rPr>
   </w:style>
-  <w:style w:type="paragraph" w:customStyle="1" w:styleId="10">
-    <w:name w:val="List Paragraph"/>
-    <w:basedOn w:val="1"/>
+  <w:style w:type="paragraph" w:customStyle="1" w:styleId="ListParagraph1">
+    <w:name w:val="List Paragraph1"/>
+    <w:basedOn w:val="Normal"/>
+    <w:uiPriority w:val="34"/>
     <w:qFormat/>
-    <w:uiPriority w:val="34"/>
     <w:pPr>
       <w:ind w:left="720"/>
       <w:contextualSpacing/>
     </w:pPr>
   </w:style>
-  <w:style w:type="table" w:customStyle="1" w:styleId="11">
-    <w:name w:val="Plain Table 1"/>
-    <w:basedOn w:val="6"/>
+  <w:style w:type="table" w:customStyle="1" w:styleId="PlainTable11">
+    <w:name w:val="Plain Table 11"/>
+    <w:basedOn w:val="TableNormal"/>
     <w:uiPriority w:val="41"/>
     <w:pPr>
       <w:spacing w:after="0" w:line="240" w:lineRule="auto"/>
     </w:pPr>
     <w:tblPr>
       <w:tblBorders>
-        <w:top w:val="single" w:color="BEBEBE" w:themeColor="background1" w:themeShade="BF" w:sz="4" w:space="0"/>
-        <w:left w:val="single" w:color="BEBEBE" w:themeColor="background1" w:themeShade="BF" w:sz="4" w:space="0"/>
-        <w:bottom w:val="single" w:color="BEBEBE" w:themeColor="background1" w:themeShade="BF" w:sz="4" w:space="0"/>
-        <w:right w:val="single" w:color="BEBEBE" w:themeColor="background1" w:themeShade="BF" w:sz="4" w:space="0"/>
-        <w:insideH w:val="single" w:color="BEBEBE" w:themeColor="background1" w:themeShade="BF" w:sz="4" w:space="0"/>
-        <w:insideV w:val="single" w:color="BEBEBE" w:themeColor="background1" w:themeShade="BF" w:sz="4" w:space="0"/>
+        <w:top w:val="single" w:sz="4" w:space="0" w:color="BFBFBF" w:themeColor="background1" w:themeShade="BF"/>
+        <w:left w:val="single" w:sz="4" w:space="0" w:color="BFBFBF" w:themeColor="background1" w:themeShade="BF"/>
+        <w:bottom w:val="single" w:sz="4" w:space="0" w:color="BFBFBF" w:themeColor="background1" w:themeShade="BF"/>
+        <w:right w:val="single" w:sz="4" w:space="0" w:color="BFBFBF" w:themeColor="background1" w:themeShade="BF"/>
+        <w:insideH w:val="single" w:sz="4" w:space="0" w:color="BFBFBF" w:themeColor="background1" w:themeShade="BF"/>
+        <w:insideV w:val="single" w:sz="4" w:space="0" w:color="BFBFBF" w:themeColor="background1" w:themeShade="BF"/>
       </w:tblBorders>
-      <w:tblLayout w:type="fixed"/>
     </w:tblPr>
     <w:tblStylePr w:type="firstRow">
       <w:rPr>
@@ -4535,9 +5279,10 @@
         <w:b/>
         <w:bCs/>
       </w:rPr>
+      <w:tblPr/>
       <w:tcPr>
         <w:tcBorders>
-          <w:top w:val="double" w:color="BEBEBE" w:themeColor="background1" w:themeShade="BF" w:sz="4" w:space="0"/>
+          <w:top w:val="double" w:sz="4" w:space="0" w:color="BFBFBF" w:themeColor="background1" w:themeShade="BF"/>
         </w:tcBorders>
       </w:tcPr>
     </w:tblStylePr>
@@ -4554,21 +5299,23 @@
       </w:rPr>
     </w:tblStylePr>
     <w:tblStylePr w:type="band1Vert">
+      <w:tblPr/>
       <w:tcPr>
-        <w:shd w:val="clear" w:color="auto" w:fill="F1F1F1" w:themeFill="background1" w:themeFillShade="F2"/>
+        <w:shd w:val="clear" w:color="auto" w:fill="F2F2F2" w:themeFill="background1" w:themeFillShade="F2"/>
       </w:tcPr>
     </w:tblStylePr>
     <w:tblStylePr w:type="band1Horz">
+      <w:tblPr/>
       <w:tcPr>
-        <w:shd w:val="clear" w:color="auto" w:fill="F1F1F1" w:themeFill="background1" w:themeFillShade="F2"/>
+        <w:shd w:val="clear" w:color="auto" w:fill="F2F2F2" w:themeFill="background1" w:themeFillShade="F2"/>
       </w:tcPr>
     </w:tblStylePr>
   </w:style>
-  <w:style w:type="character" w:customStyle="1" w:styleId="12">
-    <w:name w:val="Unresolved Mention"/>
-    <w:basedOn w:val="4"/>
+  <w:style w:type="character" w:customStyle="1" w:styleId="UnresolvedMention1">
+    <w:name w:val="Unresolved Mention1"/>
+    <w:basedOn w:val="DefaultParagraphFont"/>
+    <w:uiPriority w:val="99"/>
     <w:unhideWhenUsed/>
-    <w:uiPriority w:val="99"/>
     <w:rPr>
       <w:color w:val="808080"/>
       <w:shd w:val="clear" w:color="auto" w:fill="E6E6E6"/>
@@ -4829,6 +5576,7 @@
     </a:fmtScheme>
   </a:themeElements>
   <a:objectDefaults/>
+  <a:extraClrSchemeLst/>
 </a:theme>
 </file>
 
@@ -4856,7 +5604,9 @@
 </file>
 
 <file path=customXml/itemProps2.xml><?xml version="1.0" encoding="utf-8"?>
-<ds:datastoreItem xmlns:ds="http://schemas.openxmlformats.org/officeDocument/2006/customXml" ds:itemID="{7D37E247-AA0E-4EEC-AF56-4FD7CBF09556}">
-  <ds:schemaRefs/>
+<ds:datastoreItem xmlns:ds="http://schemas.openxmlformats.org/officeDocument/2006/customXml" ds:itemID="{F1865A26-FC30-43CA-9100-6B48119958D5}">
+  <ds:schemaRefs>
+    <ds:schemaRef ds:uri="http://schemas.openxmlformats.org/officeDocument/2006/bibliography"/>
+  </ds:schemaRefs>
 </ds:datastoreItem>
 </file>
</xml_diff>